<commit_message>
[CCORDERO] CNN documentation added
</commit_message>
<xml_diff>
--- a/Cordero Robles, Carlos Alberto.docx
+++ b/Cordero Robles, Carlos Alberto.docx
@@ -601,8 +601,16 @@
             <w:rPr>
               <w:rStyle w:val="NombresCar"/>
             </w:rPr>
-            <w:t>Trabajo recepcional</w:t>
+            <w:t xml:space="preserve">Trabajo </w:t>
           </w:r>
+          <w:proofErr w:type="spellStart"/>
+          <w:r>
+            <w:rPr>
+              <w:rStyle w:val="NombresCar"/>
+            </w:rPr>
+            <w:t>recepcional</w:t>
+          </w:r>
+          <w:proofErr w:type="spellEnd"/>
         </w:sdtContent>
       </w:sdt>
       <w:r>
@@ -802,6 +810,7 @@
         </w:rPr>
         <w:t>en</w:t>
       </w:r>
+      <w:proofErr w:type="spellStart"/>
       <w:r>
         <w:rPr>
           <w:rFonts w:ascii="Garamond" w:hAnsi="Garamond" w:cs="Times New Roman"/>
@@ -810,7 +819,18 @@
           <w:szCs w:val="36"/>
           <w:lang w:eastAsia="es-ES_tradnl"/>
         </w:rPr>
-        <w:t xml:space="preserve">ta: </w:t>
+        <w:t>ta</w:t>
+      </w:r>
+      <w:proofErr w:type="spellEnd"/>
+      <w:r>
+        <w:rPr>
+          <w:rFonts w:ascii="Garamond" w:hAnsi="Garamond" w:cs="Times New Roman"/>
+          <w:color w:val="004270"/>
+          <w:sz w:val="36"/>
+          <w:szCs w:val="36"/>
+          <w:lang w:eastAsia="es-ES_tradnl"/>
+        </w:rPr>
+        <w:t xml:space="preserve">: </w:t>
       </w:r>
       <w:sdt>
         <w:sdtPr>
@@ -1215,7 +1235,21 @@
         <w:rPr>
           <w:lang w:val="en-US"/>
         </w:rPr>
-        <w:t xml:space="preserve">My thesis advisor Ivan Villalón, </w:t>
+        <w:t xml:space="preserve">My thesis advisor Ivan </w:t>
+      </w:r>
+      <w:proofErr w:type="spellStart"/>
+      <w:r>
+        <w:rPr>
+          <w:lang w:val="en-US"/>
+        </w:rPr>
+        <w:t>Villalón</w:t>
+      </w:r>
+      <w:proofErr w:type="spellEnd"/>
+      <w:r>
+        <w:rPr>
+          <w:lang w:val="en-US"/>
+        </w:rPr>
+        <w:t xml:space="preserve">, </w:t>
       </w:r>
       <w:r>
         <w:rPr>
@@ -1271,11 +1305,19 @@
           <w:lang w:val="en-US"/>
         </w:rPr>
       </w:pPr>
-      <w:r>
-        <w:rPr>
-          <w:lang w:val="en-US"/>
-        </w:rPr>
-        <w:t xml:space="preserve">Luxoft that is the enterprise where I work and provided resources and flexibility to let me </w:t>
+      <w:proofErr w:type="spellStart"/>
+      <w:r>
+        <w:rPr>
+          <w:lang w:val="en-US"/>
+        </w:rPr>
+        <w:t>Luxoft</w:t>
+      </w:r>
+      <w:proofErr w:type="spellEnd"/>
+      <w:r>
+        <w:rPr>
+          <w:lang w:val="en-US"/>
+        </w:rPr>
+        <w:t xml:space="preserve"> that is the enterprise where I work and provided resources and flexibility to let me </w:t>
       </w:r>
       <w:r>
         <w:rPr>
@@ -1332,7 +1374,105 @@
         <w:rPr>
           <w:lang w:val="en-US"/>
         </w:rPr>
-        <w:t xml:space="preserve"> "Instituto Tecnológico y de Estudios Superiores de Occidente (ITESO)" for the resources provided for the development of this research. Additionally, to the "Consejo Nacional de Ciencia y Tecnología (CONACYT)" for the financial support received through the grant number 498325.</w:t>
+        <w:t xml:space="preserve"> "Instituto </w:t>
+      </w:r>
+      <w:proofErr w:type="spellStart"/>
+      <w:r>
+        <w:rPr>
+          <w:lang w:val="en-US"/>
+        </w:rPr>
+        <w:t>Tecnológico</w:t>
+      </w:r>
+      <w:proofErr w:type="spellEnd"/>
+      <w:r>
+        <w:rPr>
+          <w:lang w:val="en-US"/>
+        </w:rPr>
+        <w:t xml:space="preserve"> y de </w:t>
+      </w:r>
+      <w:proofErr w:type="spellStart"/>
+      <w:r>
+        <w:rPr>
+          <w:lang w:val="en-US"/>
+        </w:rPr>
+        <w:t>Estudios</w:t>
+      </w:r>
+      <w:proofErr w:type="spellEnd"/>
+      <w:r>
+        <w:rPr>
+          <w:lang w:val="en-US"/>
+        </w:rPr>
+        <w:t xml:space="preserve"> </w:t>
+      </w:r>
+      <w:proofErr w:type="spellStart"/>
+      <w:r>
+        <w:rPr>
+          <w:lang w:val="en-US"/>
+        </w:rPr>
+        <w:t>Superiores</w:t>
+      </w:r>
+      <w:proofErr w:type="spellEnd"/>
+      <w:r>
+        <w:rPr>
+          <w:lang w:val="en-US"/>
+        </w:rPr>
+        <w:t xml:space="preserve"> de </w:t>
+      </w:r>
+      <w:proofErr w:type="spellStart"/>
+      <w:r>
+        <w:rPr>
+          <w:lang w:val="en-US"/>
+        </w:rPr>
+        <w:t>Occidente</w:t>
+      </w:r>
+      <w:proofErr w:type="spellEnd"/>
+      <w:r>
+        <w:rPr>
+          <w:lang w:val="en-US"/>
+        </w:rPr>
+        <w:t xml:space="preserve"> (ITESO)" for the resources provided for the development of this research. Additionally, to the "</w:t>
+      </w:r>
+      <w:proofErr w:type="spellStart"/>
+      <w:r>
+        <w:rPr>
+          <w:lang w:val="en-US"/>
+        </w:rPr>
+        <w:t>Consejo</w:t>
+      </w:r>
+      <w:proofErr w:type="spellEnd"/>
+      <w:r>
+        <w:rPr>
+          <w:lang w:val="en-US"/>
+        </w:rPr>
+        <w:t xml:space="preserve"> Nacional de </w:t>
+      </w:r>
+      <w:proofErr w:type="spellStart"/>
+      <w:r>
+        <w:rPr>
+          <w:lang w:val="en-US"/>
+        </w:rPr>
+        <w:t>Ciencia</w:t>
+      </w:r>
+      <w:proofErr w:type="spellEnd"/>
+      <w:r>
+        <w:rPr>
+          <w:lang w:val="en-US"/>
+        </w:rPr>
+        <w:t xml:space="preserve"> y </w:t>
+      </w:r>
+      <w:proofErr w:type="spellStart"/>
+      <w:r>
+        <w:rPr>
+          <w:lang w:val="en-US"/>
+        </w:rPr>
+        <w:t>Tecnología</w:t>
+      </w:r>
+      <w:proofErr w:type="spellEnd"/>
+      <w:r>
+        <w:rPr>
+          <w:lang w:val="en-US"/>
+        </w:rPr>
+        <w:t xml:space="preserve"> (CONACYT)" for the financial support received through the grant number 498325.</w:t>
       </w:r>
     </w:p>
     <w:p>
@@ -1396,7 +1536,23 @@
       </w:pPr>
       <w:r>
         <w:tab/>
-        <w:t>Mi asesor de tesis Ivan VIllaón, quien sugirió el tema de tesis para este documento y siempre busco maneras de desbloquearme en todos los contratiempos que surgieron durante la investigación.</w:t>
+        <w:t xml:space="preserve">Mi asesor de tesis </w:t>
+      </w:r>
+      <w:proofErr w:type="spellStart"/>
+      <w:r>
+        <w:t>Ivan</w:t>
+      </w:r>
+      <w:proofErr w:type="spellEnd"/>
+      <w:r>
+        <w:t xml:space="preserve"> </w:t>
+      </w:r>
+      <w:proofErr w:type="spellStart"/>
+      <w:r>
+        <w:t>VIllaón</w:t>
+      </w:r>
+      <w:proofErr w:type="spellEnd"/>
+      <w:r>
+        <w:t>, quien sugirió el tema de tesis para este documento y siempre busco maneras de desbloquearme en todos los contratiempos que surgieron durante la investigación.</w:t>
       </w:r>
     </w:p>
     <w:p>
@@ -1414,7 +1570,15 @@
       </w:pPr>
       <w:r>
         <w:tab/>
-        <w:t>A Luxoft que es la empresa donde laboro que proveyó recursos y flexibilidad que me permitió continuar con mi desarrollo profesional.</w:t>
+        <w:t xml:space="preserve">A </w:t>
+      </w:r>
+      <w:proofErr w:type="spellStart"/>
+      <w:r>
+        <w:t>Luxoft</w:t>
+      </w:r>
+      <w:proofErr w:type="spellEnd"/>
+      <w:r>
+        <w:t xml:space="preserve"> que es la empresa donde laboro que proveyó recursos y flexibilidad que me permitió continuar con mi desarrollo profesional.</w:t>
       </w:r>
     </w:p>
     <w:p>
@@ -1844,7 +2008,21 @@
         <w:rPr>
           <w:lang w:val="en-US"/>
         </w:rPr>
-        <w:t>erent CNN models for this specific task of satellite image classification. The dataset that is going to be used is the one provided by in 2017 by IARPA fMoW. This dataset contains more than two thousand images that belong to 62 classes and are already separated in Train and Validation.</w:t>
+        <w:t xml:space="preserve">erent CNN models for this specific task of satellite image classification. The dataset that is going to be used is the one provided by in 2017 by IARPA </w:t>
+      </w:r>
+      <w:proofErr w:type="spellStart"/>
+      <w:r>
+        <w:rPr>
+          <w:lang w:val="en-US"/>
+        </w:rPr>
+        <w:t>fMoW</w:t>
+      </w:r>
+      <w:proofErr w:type="spellEnd"/>
+      <w:r>
+        <w:rPr>
+          <w:lang w:val="en-US"/>
+        </w:rPr>
+        <w:t>. This dataset contains more than two thousand images that belong to 62 classes and are already separated in Train and Validation.</w:t>
       </w:r>
     </w:p>
     <w:p>
@@ -1861,6 +2039,7 @@
         <w:tab/>
         <w:t xml:space="preserve">The solution was implemented in Python using the </w:t>
       </w:r>
+      <w:proofErr w:type="spellStart"/>
       <w:r>
         <w:rPr>
           <w:lang w:val="en-US"/>
@@ -1871,7 +2050,28 @@
         <w:rPr>
           <w:lang w:val="en-US"/>
         </w:rPr>
-        <w:t>eras libraries integrated to Tensorflow. The research was divided in two parts. The first part was using a sample of the dataset near to one thousand images to determine the best hyperparameters for the models</w:t>
+        <w:t>eras</w:t>
+      </w:r>
+      <w:proofErr w:type="spellEnd"/>
+      <w:r>
+        <w:rPr>
+          <w:lang w:val="en-US"/>
+        </w:rPr>
+        <w:t xml:space="preserve"> libraries integrated to </w:t>
+      </w:r>
+      <w:proofErr w:type="spellStart"/>
+      <w:r>
+        <w:rPr>
+          <w:lang w:val="en-US"/>
+        </w:rPr>
+        <w:t>Tensorflow</w:t>
+      </w:r>
+      <w:proofErr w:type="spellEnd"/>
+      <w:r>
+        <w:rPr>
+          <w:lang w:val="en-US"/>
+        </w:rPr>
+        <w:t>. The research was divided in two parts. The first part was using a sample of the dataset near to one thousand images to determine the best hyperparameters for the models</w:t>
       </w:r>
       <w:r>
         <w:rPr>
@@ -1883,13 +2083,35 @@
         <w:rPr>
           <w:lang w:val="en-US"/>
         </w:rPr>
-        <w:t xml:space="preserve"> with the help of the tool Tensorboard</w:t>
-      </w:r>
-      <w:r>
-        <w:rPr>
-          <w:lang w:val="en-US"/>
-        </w:rPr>
-        <w:t>. After having these results, the models that showed good performance where trained using the previous hyperparameters and the entire dateset.</w:t>
+        <w:t xml:space="preserve"> with the help of the tool </w:t>
+      </w:r>
+      <w:proofErr w:type="spellStart"/>
+      <w:r>
+        <w:rPr>
+          <w:lang w:val="en-US"/>
+        </w:rPr>
+        <w:t>Tensorboard</w:t>
+      </w:r>
+      <w:proofErr w:type="spellEnd"/>
+      <w:r>
+        <w:rPr>
+          <w:lang w:val="en-US"/>
+        </w:rPr>
+        <w:t xml:space="preserve">. After having these results, the models that showed good performance where trained using the previous hyperparameters and the entire </w:t>
+      </w:r>
+      <w:proofErr w:type="spellStart"/>
+      <w:r>
+        <w:rPr>
+          <w:lang w:val="en-US"/>
+        </w:rPr>
+        <w:t>dateset</w:t>
+      </w:r>
+      <w:proofErr w:type="spellEnd"/>
+      <w:r>
+        <w:rPr>
+          <w:lang w:val="en-US"/>
+        </w:rPr>
+        <w:t>.</w:t>
       </w:r>
     </w:p>
     <w:p>
@@ -1994,12 +2216,40 @@
         <w:rPr>
           <w:lang w:val="es-MX"/>
         </w:rPr>
-        <w:t xml:space="preserve"> para evitar problemas relacionados con desastres naturales o conflictos legales. Actualmente no existen muchas agencias destinadas a este propósito y considerando lo enorme que es el área por cubrir se llega a la conclusión que es necesario automatizar el proceso para esta tarea. Esta tarea seria eterna si se realiza manualmente. Por otra parte, los algoritmos de detención y clasificación usados antes de “Machne Learning” no han mostrado buenos resultados en la clasificación de este tipo de imágenes. Un método que ha mostrado ser bastante preciso en tareas de clasificación son las Redes Neuronales Convolucionales (CNN). En esta investigación analizo el desempeño de cuatro diferentes modelos de CNN para esta tarea </w:t>
-      </w:r>
+        <w:t xml:space="preserve"> para evitar problemas relacionados con desastres naturales o conflictos legales. Actualmente no existen muchas agencias destinadas a este propósito y considerando lo enorme que es el área por cubrir se llega a la conclusión que es necesario automatizar el proceso para esta tarea. Esta tarea seria eterna si se realiza manualmente. Por otra parte, los algoritmos de detención y clasificación usados antes de “</w:t>
+      </w:r>
+      <w:proofErr w:type="spellStart"/>
       <w:r>
         <w:rPr>
           <w:lang w:val="es-MX"/>
         </w:rPr>
+        <w:t>Machne</w:t>
+      </w:r>
+      <w:proofErr w:type="spellEnd"/>
+      <w:r>
+        <w:rPr>
+          <w:lang w:val="es-MX"/>
+        </w:rPr>
+        <w:t xml:space="preserve"> </w:t>
+      </w:r>
+      <w:proofErr w:type="spellStart"/>
+      <w:r>
+        <w:rPr>
+          <w:lang w:val="es-MX"/>
+        </w:rPr>
+        <w:t>Learning</w:t>
+      </w:r>
+      <w:proofErr w:type="spellEnd"/>
+      <w:r>
+        <w:rPr>
+          <w:lang w:val="es-MX"/>
+        </w:rPr>
+        <w:t xml:space="preserve">” no han mostrado buenos resultados en la clasificación de este tipo de imágenes. Un método que ha mostrado ser bastante preciso en tareas de clasificación son las Redes Neuronales Convolucionales (CNN). En esta investigación analizo el desempeño de cuatro diferentes modelos de CNN para esta tarea </w:t>
+      </w:r>
+      <w:r>
+        <w:rPr>
+          <w:lang w:val="es-MX"/>
+        </w:rPr>
         <w:t>específica</w:t>
       </w:r>
       <w:r>
@@ -2012,12 +2262,54 @@
         <w:rPr>
           <w:lang w:val="es-MX"/>
         </w:rPr>
-        <w:t xml:space="preserve"> El “dataset” utilizado es uno provisto el 2017 por IARPA fMoW. Este “dataset” contiene </w:t>
-      </w:r>
+        <w:t xml:space="preserve"> El “</w:t>
+      </w:r>
+      <w:proofErr w:type="spellStart"/>
       <w:r>
         <w:rPr>
           <w:lang w:val="es-MX"/>
         </w:rPr>
+        <w:t>dataset</w:t>
+      </w:r>
+      <w:proofErr w:type="spellEnd"/>
+      <w:r>
+        <w:rPr>
+          <w:lang w:val="es-MX"/>
+        </w:rPr>
+        <w:t xml:space="preserve">” utilizado es uno provisto el 2017 por IARPA </w:t>
+      </w:r>
+      <w:proofErr w:type="spellStart"/>
+      <w:r>
+        <w:rPr>
+          <w:lang w:val="es-MX"/>
+        </w:rPr>
+        <w:t>fMoW</w:t>
+      </w:r>
+      <w:proofErr w:type="spellEnd"/>
+      <w:r>
+        <w:rPr>
+          <w:lang w:val="es-MX"/>
+        </w:rPr>
+        <w:t>. Este “</w:t>
+      </w:r>
+      <w:proofErr w:type="spellStart"/>
+      <w:r>
+        <w:rPr>
+          <w:lang w:val="es-MX"/>
+        </w:rPr>
+        <w:t>dataset</w:t>
+      </w:r>
+      <w:proofErr w:type="spellEnd"/>
+      <w:r>
+        <w:rPr>
+          <w:lang w:val="es-MX"/>
+        </w:rPr>
+        <w:t xml:space="preserve">” contiene </w:t>
+      </w:r>
+      <w:r>
+        <w:rPr>
+          <w:lang w:val="es-MX"/>
+        </w:rPr>
         <w:t>más</w:t>
       </w:r>
       <w:r>
@@ -2039,19 +2331,111 @@
           <w:lang w:val="es-MX"/>
         </w:rPr>
         <w:tab/>
-        <w:t>La solución fue implementada en Python usando la librería de Keras ya integrada a Tensorflow. La investigación se divide en dos partes. La primera parte es usando una muestra del “dataset” original cercana a las mil imágenes, para así determinar los mejores hiperparametros y los métricos de cada modelo</w:t>
-      </w:r>
+        <w:t xml:space="preserve">La solución fue implementada en Python usando la librería de </w:t>
+      </w:r>
+      <w:proofErr w:type="spellStart"/>
       <w:r>
         <w:rPr>
           <w:lang w:val="es-MX"/>
         </w:rPr>
-        <w:t>, con la ayuda de la herramienta Tensorboard</w:t>
-      </w:r>
+        <w:t>Keras</w:t>
+      </w:r>
+      <w:proofErr w:type="spellEnd"/>
       <w:r>
         <w:rPr>
           <w:lang w:val="es-MX"/>
         </w:rPr>
-        <w:t>. Después de tener los resultados, los modelos que mostraron tener buenos resultados fueron entrenados usando el dataset completo y los hiperparametros antes encontrados, para al final solo quedar con el mejor candidato.</w:t>
+        <w:t xml:space="preserve"> ya integrada a </w:t>
+      </w:r>
+      <w:proofErr w:type="spellStart"/>
+      <w:r>
+        <w:rPr>
+          <w:lang w:val="es-MX"/>
+        </w:rPr>
+        <w:t>Tensorflow</w:t>
+      </w:r>
+      <w:proofErr w:type="spellEnd"/>
+      <w:r>
+        <w:rPr>
+          <w:lang w:val="es-MX"/>
+        </w:rPr>
+        <w:t>. La investigación se divide en dos partes. La primera parte es usando una muestra del “</w:t>
+      </w:r>
+      <w:proofErr w:type="spellStart"/>
+      <w:r>
+        <w:rPr>
+          <w:lang w:val="es-MX"/>
+        </w:rPr>
+        <w:t>dataset</w:t>
+      </w:r>
+      <w:proofErr w:type="spellEnd"/>
+      <w:r>
+        <w:rPr>
+          <w:lang w:val="es-MX"/>
+        </w:rPr>
+        <w:t xml:space="preserve">” original cercana a las mil imágenes, para así determinar los mejores </w:t>
+      </w:r>
+      <w:proofErr w:type="spellStart"/>
+      <w:r>
+        <w:rPr>
+          <w:lang w:val="es-MX"/>
+        </w:rPr>
+        <w:t>hiperparametros</w:t>
+      </w:r>
+      <w:proofErr w:type="spellEnd"/>
+      <w:r>
+        <w:rPr>
+          <w:lang w:val="es-MX"/>
+        </w:rPr>
+        <w:t xml:space="preserve"> y los métricos de cada modelo</w:t>
+      </w:r>
+      <w:r>
+        <w:rPr>
+          <w:lang w:val="es-MX"/>
+        </w:rPr>
+        <w:t xml:space="preserve">, con la ayuda de la herramienta </w:t>
+      </w:r>
+      <w:proofErr w:type="spellStart"/>
+      <w:r>
+        <w:rPr>
+          <w:lang w:val="es-MX"/>
+        </w:rPr>
+        <w:t>Tensorboard</w:t>
+      </w:r>
+      <w:proofErr w:type="spellEnd"/>
+      <w:r>
+        <w:rPr>
+          <w:lang w:val="es-MX"/>
+        </w:rPr>
+        <w:t xml:space="preserve">. Después de tener los resultados, los modelos que mostraron tener buenos resultados fueron entrenados usando el </w:t>
+      </w:r>
+      <w:proofErr w:type="spellStart"/>
+      <w:r>
+        <w:rPr>
+          <w:lang w:val="es-MX"/>
+        </w:rPr>
+        <w:t>dataset</w:t>
+      </w:r>
+      <w:proofErr w:type="spellEnd"/>
+      <w:r>
+        <w:rPr>
+          <w:lang w:val="es-MX"/>
+        </w:rPr>
+        <w:t xml:space="preserve"> completo y los </w:t>
+      </w:r>
+      <w:proofErr w:type="spellStart"/>
+      <w:r>
+        <w:rPr>
+          <w:lang w:val="es-MX"/>
+        </w:rPr>
+        <w:t>hiperparametros</w:t>
+      </w:r>
+      <w:proofErr w:type="spellEnd"/>
+      <w:r>
+        <w:rPr>
+          <w:lang w:val="es-MX"/>
+        </w:rPr>
+        <w:t xml:space="preserve"> antes encontrados, para al final solo quedar con el mejor candidato.</w:t>
       </w:r>
     </w:p>
     <w:p>
@@ -2172,7 +2556,15 @@
         <w:t xml:space="preserve"> </w:t>
       </w:r>
       <w:r>
-        <w:t xml:space="preserve">Tabla de Contenido Personalizada/ Seleccionar Formato Formal, 4 Niveles, Dar Clic en Opciones. En la ventana de Opciones, asignar Nivel de TDC 1 a Título Intro. Dar clic en Aceptar, y de nuevo en Aceptar]. </w:t>
+        <w:t xml:space="preserve">Tabla de Contenido Personalizada/ Seleccionar Formato Formal, 4 Niveles, Dar Clic en Opciones. En la ventana de Opciones, asignar Nivel de TDC 1 a Título </w:t>
+      </w:r>
+      <w:proofErr w:type="spellStart"/>
+      <w:r>
+        <w:t>Intro</w:t>
+      </w:r>
+      <w:proofErr w:type="spellEnd"/>
+      <w:r>
+        <w:t xml:space="preserve">. Dar clic en Aceptar, y de nuevo en Aceptar]. </w:t>
       </w:r>
     </w:p>
     <w:p>
@@ -5387,8 +5779,13 @@
           </w:tcPr>
           <w:p>
             <w:r>
-              <w:t>IARPA fMoW</w:t>
+              <w:t xml:space="preserve">IARPA </w:t>
             </w:r>
+            <w:proofErr w:type="spellStart"/>
+            <w:r>
+              <w:t>fMoW</w:t>
+            </w:r>
+            <w:proofErr w:type="spellEnd"/>
           </w:p>
         </w:tc>
         <w:tc>
@@ -6187,11 +6584,19 @@
                 <w:lang w:val="en-US"/>
               </w:rPr>
             </w:pPr>
+            <w:proofErr w:type="spellStart"/>
             <w:r>
               <w:rPr>
                 <w:lang w:val="en-US"/>
               </w:rPr>
-              <w:t>Meteosat Second Generation</w:t>
+              <w:t>Meteosat</w:t>
+            </w:r>
+            <w:proofErr w:type="spellEnd"/>
+            <w:r>
+              <w:rPr>
+                <w:lang w:val="en-US"/>
+              </w:rPr>
+              <w:t xml:space="preserve"> Second Generation</w:t>
             </w:r>
           </w:p>
         </w:tc>
@@ -6290,6 +6695,7 @@
                 <w:lang w:val="en-US"/>
               </w:rPr>
             </w:pPr>
+            <w:proofErr w:type="spellStart"/>
             <w:r>
               <w:rPr>
                 <w:lang w:val="en-US"/>
@@ -6297,8 +6703,17 @@
               <w:t>Ar</w:t>
             </w:r>
             <w:r>
-              <w:t>tificial Intelligence</w:t>
+              <w:t>tificial</w:t>
             </w:r>
+            <w:proofErr w:type="spellEnd"/>
+            <w:r>
+              <w:t xml:space="preserve"> </w:t>
+            </w:r>
+            <w:proofErr w:type="spellStart"/>
+            <w:r>
+              <w:t>Intelligence</w:t>
+            </w:r>
+            <w:proofErr w:type="spellEnd"/>
           </w:p>
         </w:tc>
       </w:tr>
@@ -6526,7 +6941,21 @@
         <w:rPr>
           <w:lang w:val="en-US"/>
         </w:rPr>
-        <w:t xml:space="preserve">The dataset that is going to be used is the one provided for the challenge fMoW in 2017 that contains 62 classes already labeled and separated in training and validation. I shall clarify that such dataset is </w:t>
+        <w:t xml:space="preserve">The dataset that is going to be used is the one provided for the challenge </w:t>
+      </w:r>
+      <w:proofErr w:type="spellStart"/>
+      <w:r>
+        <w:rPr>
+          <w:lang w:val="en-US"/>
+        </w:rPr>
+        <w:t>fMoW</w:t>
+      </w:r>
+      <w:proofErr w:type="spellEnd"/>
+      <w:r>
+        <w:rPr>
+          <w:lang w:val="en-US"/>
+        </w:rPr>
+        <w:t xml:space="preserve"> in 2017 that contains 62 classes already labeled and separated in training and validation. I shall clarify that such dataset is </w:t>
       </w:r>
       <w:r>
         <w:rPr>
@@ -6622,10 +7051,12 @@
           <w:numId w:val="26"/>
         </w:numPr>
       </w:pPr>
+      <w:proofErr w:type="spellStart"/>
       <w:r>
         <w:lastRenderedPageBreak/>
         <w:t>Background</w:t>
       </w:r>
+      <w:proofErr w:type="spellEnd"/>
     </w:p>
     <w:p>
       <w:pPr>
@@ -6669,19 +7100,49 @@
         <w:rPr>
           <w:lang w:val="en-US"/>
         </w:rPr>
-        <w:t xml:space="preserve">” [7]. In this paper Mark Pritt and Gary Chern used the dataset provided from IARPA </w:t>
-      </w:r>
+        <w:t xml:space="preserve">” [7]. In this paper Mark Pritt and Gary </w:t>
+      </w:r>
+      <w:proofErr w:type="spellStart"/>
+      <w:r>
+        <w:rPr>
+          <w:lang w:val="en-US"/>
+        </w:rPr>
+        <w:t>Chern</w:t>
+      </w:r>
+      <w:proofErr w:type="spellEnd"/>
+      <w:r>
+        <w:rPr>
+          <w:lang w:val="en-US"/>
+        </w:rPr>
+        <w:t xml:space="preserve"> used the dataset provided from IARPA </w:t>
+      </w:r>
+      <w:proofErr w:type="spellStart"/>
       <w:r>
         <w:rPr>
           <w:lang w:val="en-US"/>
         </w:rPr>
         <w:t>fMoW</w:t>
       </w:r>
-      <w:r>
-        <w:rPr>
-          <w:lang w:val="en-US"/>
-        </w:rPr>
-        <w:t>. The got an accuracy of 83% using a hybrid model were four models Resnet-152 [8], InceptionV3[9], Xcepetion [10] and DenseNet-121[11]</w:t>
+      <w:proofErr w:type="spellEnd"/>
+      <w:r>
+        <w:rPr>
+          <w:lang w:val="en-US"/>
+        </w:rPr>
+        <w:t xml:space="preserve">. The got an accuracy of 83% using a hybrid model were four models Resnet-152 [8], InceptionV3[9], </w:t>
+      </w:r>
+      <w:proofErr w:type="spellStart"/>
+      <w:r>
+        <w:rPr>
+          <w:lang w:val="en-US"/>
+        </w:rPr>
+        <w:t>Xcepetion</w:t>
+      </w:r>
+      <w:proofErr w:type="spellEnd"/>
+      <w:r>
+        <w:rPr>
+          <w:lang w:val="en-US"/>
+        </w:rPr>
+        <w:t xml:space="preserve"> [10] and DenseNet-121[11]</w:t>
       </w:r>
       <w:r>
         <w:rPr>
@@ -6788,9 +7249,11 @@
           <w:numId w:val="26"/>
         </w:numPr>
       </w:pPr>
+      <w:proofErr w:type="spellStart"/>
       <w:r>
         <w:t>Justification</w:t>
       </w:r>
+      <w:proofErr w:type="spellEnd"/>
     </w:p>
     <w:p>
       <w:pPr>
@@ -6804,7 +7267,21 @@
         <w:rPr>
           <w:lang w:val="en-US"/>
         </w:rPr>
-        <w:t xml:space="preserve">Satellite images and its classification is important for many applications that involve the distribution of the human activities. Public works is one of the most representative and expensive responsibilities of the governments and in some cases for some investors. At the same time, they represent an important factor for the population development and distribution. Unfortunately, these sorts of investments are overwhelmingly expensive, just here in México the construction of the Mayan train[1] and the “Dos Vocas” refinery[2] will cost together more than 150,000 million of Mexican pesos (more than 7.5 hundreds of millions of dollars), this is just to give an example of the cost that can take a public work of this magnitude. Although, as I have mentioned the public works have a purpose and if they are well </w:t>
+        <w:t xml:space="preserve">Satellite images and its classification is important for many applications that involve the distribution of the human activities. Public works is one of the most representative and expensive responsibilities of the governments and in some cases for some investors. At the same time, they represent an important factor for the population development and distribution. Unfortunately, these sorts of investments are overwhelmingly expensive, just here in México the construction of the Mayan train[1] and the “Dos </w:t>
+      </w:r>
+      <w:proofErr w:type="spellStart"/>
+      <w:r>
+        <w:rPr>
+          <w:lang w:val="en-US"/>
+        </w:rPr>
+        <w:t>Vocas</w:t>
+      </w:r>
+      <w:proofErr w:type="spellEnd"/>
+      <w:r>
+        <w:rPr>
+          <w:lang w:val="en-US"/>
+        </w:rPr>
+        <w:t xml:space="preserve">” refinery[2] will cost together more than 150,000 million of Mexican pesos (more than 7.5 hundreds of millions of dollars), this is just to give an example of the cost that can take a public work of this magnitude. Although, as I have mentioned the public works have a purpose and if they are well </w:t>
       </w:r>
       <w:r>
         <w:rPr>
@@ -6855,7 +7332,35 @@
         <w:rPr>
           <w:lang w:val="en-US"/>
         </w:rPr>
-        <w:t>Nuevo Aeropuerto Internacional de México (NAIM)</w:t>
+        <w:t xml:space="preserve">Nuevo </w:t>
+      </w:r>
+      <w:proofErr w:type="spellStart"/>
+      <w:r>
+        <w:rPr>
+          <w:lang w:val="en-US"/>
+        </w:rPr>
+        <w:t>Aeropuerto</w:t>
+      </w:r>
+      <w:proofErr w:type="spellEnd"/>
+      <w:r>
+        <w:rPr>
+          <w:lang w:val="en-US"/>
+        </w:rPr>
+        <w:t xml:space="preserve"> </w:t>
+      </w:r>
+      <w:proofErr w:type="spellStart"/>
+      <w:r>
+        <w:rPr>
+          <w:lang w:val="en-US"/>
+        </w:rPr>
+        <w:t>Internacional</w:t>
+      </w:r>
+      <w:proofErr w:type="spellEnd"/>
+      <w:r>
+        <w:rPr>
+          <w:lang w:val="en-US"/>
+        </w:rPr>
+        <w:t xml:space="preserve"> de México (NAIM)</w:t>
       </w:r>
       <w:r>
         <w:rPr>
@@ -6885,7 +7390,21 @@
         <w:rPr>
           <w:lang w:val="en-US"/>
         </w:rPr>
-        <w:t>ecause floods probabilities. We can even confirm this information and many other environment hazardous impacts in the document resolutive analysis SGPA/DGIRA/DG/09965 [3] that shows that in some periods of the year the airport remains covered by water, in addition the airport would be near to areas were endemic and extinction  endangered species lives. The cost for the cancellation of this airport was 120 thousand millions of Mexican pesos (6 thousand millions of dollars approximately), those are the kind of mistakes related with constructions allocation that can be avoid with good planification and distribution of public works.</w:t>
+        <w:t xml:space="preserve">ecause floods probabilities. We can even confirm this information and many other environment hazardous impacts in the document resolutive analysis SGPA/DGIRA/DG/09965 [3] that shows that in some periods of the year the airport remains covered by water, in addition the airport would be near to areas were endemic and extinction  endangered species lives. The cost for the cancellation of this airport was 120 thousand </w:t>
+      </w:r>
+      <w:proofErr w:type="gramStart"/>
+      <w:r>
+        <w:rPr>
+          <w:lang w:val="en-US"/>
+        </w:rPr>
+        <w:t>millions</w:t>
+      </w:r>
+      <w:proofErr w:type="gramEnd"/>
+      <w:r>
+        <w:rPr>
+          <w:lang w:val="en-US"/>
+        </w:rPr>
+        <w:t xml:space="preserve"> of Mexican pesos (6 thousand millions of dollars approximately), those are the kind of mistakes related with constructions allocation that can be avoid with good planification and distribution of public works.</w:t>
       </w:r>
     </w:p>
     <w:p>
@@ -6900,7 +7419,35 @@
         <w:rPr>
           <w:lang w:val="en-US"/>
         </w:rPr>
-        <w:t>Nevertheless, this kind of situation are not only limited to government public works, many private constructions focused for recreation are also involved. One example is the Mercedez-Benz stadium in New Orleans also called the superdome. This stadium is located in the state of Louisiana that in 2005 suffered the floods caused by the hurricane Katrina and that was granted with a renovation that will cost 450 millions of dollars [5].</w:t>
+        <w:t xml:space="preserve">Nevertheless, this kind of situation are not only limited to government public works, many private constructions focused for recreation are also involved. One example is the </w:t>
+      </w:r>
+      <w:proofErr w:type="spellStart"/>
+      <w:r>
+        <w:rPr>
+          <w:lang w:val="en-US"/>
+        </w:rPr>
+        <w:t>Mercedez</w:t>
+      </w:r>
+      <w:proofErr w:type="spellEnd"/>
+      <w:r>
+        <w:rPr>
+          <w:lang w:val="en-US"/>
+        </w:rPr>
+        <w:t xml:space="preserve">-Benz stadium in New Orleans also called the superdome. This stadium is located in the state of Louisiana that in 2005 suffered the floods caused by the hurricane Katrina and that was granted with a renovation that will cost 450 </w:t>
+      </w:r>
+      <w:proofErr w:type="gramStart"/>
+      <w:r>
+        <w:rPr>
+          <w:lang w:val="en-US"/>
+        </w:rPr>
+        <w:t>millions</w:t>
+      </w:r>
+      <w:proofErr w:type="gramEnd"/>
+      <w:r>
+        <w:rPr>
+          <w:lang w:val="en-US"/>
+        </w:rPr>
+        <w:t xml:space="preserve"> of dollars [5].</w:t>
       </w:r>
     </w:p>
     <w:p>
@@ -6946,7 +7493,21 @@
         <w:rPr>
           <w:lang w:val="en-US"/>
         </w:rPr>
-        <w:t>The latest years one technology that has shown good results when categorizing images has been the Neural Networks, specifically Deep Learning models that involve many layers of neurons. This technology is costly and involve hours or even weeks of computing, that is why it is highly valuable to determine if this technology has good result with a specific dataset in this case in particular a dataset of satellite images.</w:t>
+        <w:t xml:space="preserve">The latest years one technology that has shown good results when categorizing images has been the Neural Networks, specifically Deep Learning models that involve many layers of neurons. This technology is costly and involve hours or even weeks of computing, that is why it is highly valuable to determine if this technology has good result with a specific dataset in this case </w:t>
+      </w:r>
+      <w:proofErr w:type="gramStart"/>
+      <w:r>
+        <w:rPr>
+          <w:lang w:val="en-US"/>
+        </w:rPr>
+        <w:t>in particular a</w:t>
+      </w:r>
+      <w:proofErr w:type="gramEnd"/>
+      <w:r>
+        <w:rPr>
+          <w:lang w:val="en-US"/>
+        </w:rPr>
+        <w:t xml:space="preserve"> dataset of satellite images.</w:t>
       </w:r>
     </w:p>
     <w:p>
@@ -6964,9 +7525,11 @@
           <w:numId w:val="26"/>
         </w:numPr>
       </w:pPr>
+      <w:proofErr w:type="spellStart"/>
       <w:r>
         <w:t>Problem</w:t>
       </w:r>
+      <w:proofErr w:type="spellEnd"/>
     </w:p>
     <w:p>
       <w:pPr>
@@ -7034,8 +7597,16 @@
         <w:rPr>
           <w:lang w:val="en-US"/>
         </w:rPr>
-        <w:t>IARPA fMoW</w:t>
-      </w:r>
+        <w:t xml:space="preserve">IARPA </w:t>
+      </w:r>
+      <w:proofErr w:type="spellStart"/>
+      <w:r>
+        <w:rPr>
+          <w:lang w:val="en-US"/>
+        </w:rPr>
+        <w:t>fMoW</w:t>
+      </w:r>
+      <w:proofErr w:type="spellEnd"/>
       <w:r>
         <w:rPr>
           <w:lang w:val="en-US"/>
@@ -7118,7 +7689,19 @@
         <w:rPr>
           <w:lang w:val="en-US"/>
         </w:rPr>
-        <w:t xml:space="preserve"> technology that has show outstanding results in many areas </w:t>
+        <w:t xml:space="preserve"> technology that has </w:t>
+      </w:r>
+      <w:r>
+        <w:rPr>
+          <w:lang w:val="en-US"/>
+        </w:rPr>
+        <w:t>shown</w:t>
+      </w:r>
+      <w:r>
+        <w:rPr>
+          <w:lang w:val="en-US"/>
+        </w:rPr>
+        <w:t xml:space="preserve"> outstanding results in many areas </w:t>
       </w:r>
       <w:r>
         <w:rPr>
@@ -7147,9 +7730,11 @@
           <w:numId w:val="26"/>
         </w:numPr>
       </w:pPr>
+      <w:proofErr w:type="spellStart"/>
       <w:r>
         <w:t>Hypotesis</w:t>
       </w:r>
+      <w:proofErr w:type="spellEnd"/>
     </w:p>
     <w:p>
       <w:r>
@@ -7173,9 +7758,11 @@
           <w:numId w:val="26"/>
         </w:numPr>
       </w:pPr>
+      <w:proofErr w:type="spellStart"/>
       <w:r>
         <w:t>Objective</w:t>
       </w:r>
+      <w:proofErr w:type="spellEnd"/>
     </w:p>
     <w:p>
       <w:pPr>
@@ -7262,9 +7849,19 @@
         </w:numPr>
       </w:pPr>
       <w:bookmarkStart w:id="7" w:name="_Toc451186830"/>
-      <w:r>
-        <w:t>Specific Objective</w:t>
-      </w:r>
+      <w:proofErr w:type="spellStart"/>
+      <w:r>
+        <w:t>Specific</w:t>
+      </w:r>
+      <w:proofErr w:type="spellEnd"/>
+      <w:r>
+        <w:t xml:space="preserve"> </w:t>
+      </w:r>
+      <w:proofErr w:type="spellStart"/>
+      <w:r>
+        <w:t>Objective</w:t>
+      </w:r>
+      <w:proofErr w:type="spellEnd"/>
       <w:r>
         <w:t>:</w:t>
       </w:r>
@@ -7845,14 +8442,44 @@
         <w:rPr>
           <w:lang w:val="en-US"/>
         </w:rPr>
-        <w:t xml:space="preserve"> Janice Aroma and Kumudha Raimond</w:t>
-      </w:r>
-      <w:r>
-        <w:rPr>
-          <w:lang w:val="en-US"/>
-        </w:rPr>
-        <w:t xml:space="preserve"> from the University of Karunya</w:t>
-      </w:r>
+        <w:t xml:space="preserve"> Janice Aroma and </w:t>
+      </w:r>
+      <w:proofErr w:type="spellStart"/>
+      <w:r>
+        <w:rPr>
+          <w:lang w:val="en-US"/>
+        </w:rPr>
+        <w:t>Kumudha</w:t>
+      </w:r>
+      <w:proofErr w:type="spellEnd"/>
+      <w:r>
+        <w:rPr>
+          <w:lang w:val="en-US"/>
+        </w:rPr>
+        <w:t xml:space="preserve"> </w:t>
+      </w:r>
+      <w:proofErr w:type="spellStart"/>
+      <w:r>
+        <w:rPr>
+          <w:lang w:val="en-US"/>
+        </w:rPr>
+        <w:t>Raimond</w:t>
+      </w:r>
+      <w:proofErr w:type="spellEnd"/>
+      <w:r>
+        <w:rPr>
+          <w:lang w:val="en-US"/>
+        </w:rPr>
+        <w:t xml:space="preserve"> from the University of </w:t>
+      </w:r>
+      <w:proofErr w:type="spellStart"/>
+      <w:r>
+        <w:rPr>
+          <w:lang w:val="en-US"/>
+        </w:rPr>
+        <w:t>Karunya</w:t>
+      </w:r>
+      <w:proofErr w:type="spellEnd"/>
       <w:r>
         <w:rPr>
           <w:lang w:val="en-US"/>
@@ -7902,7 +8529,21 @@
         <w:rPr>
           <w:lang w:val="en-US"/>
         </w:rPr>
-        <w:t xml:space="preserve"> to determine and measure the damage and post hazard because the surveys and field works insitu represent a heavy time consumption. Satellite images are the opposite problem, they contain a lot of information at every band and the task now is to extract the features with accuracy and in the shortest time possible.</w:t>
+        <w:t xml:space="preserve"> to determine and measure the damage and post hazard because the surveys and field works </w:t>
+      </w:r>
+      <w:proofErr w:type="spellStart"/>
+      <w:r>
+        <w:rPr>
+          <w:lang w:val="en-US"/>
+        </w:rPr>
+        <w:t>insitu</w:t>
+      </w:r>
+      <w:proofErr w:type="spellEnd"/>
+      <w:r>
+        <w:rPr>
+          <w:lang w:val="en-US"/>
+        </w:rPr>
+        <w:t xml:space="preserve"> represent a heavy time consumption. Satellite images are the opposite problem, they contain a lot of information at every band and the task now is to extract the features with accuracy and in the shortest time possible.</w:t>
       </w:r>
     </w:p>
     <w:p>
@@ -8071,7 +8712,35 @@
         <w:rPr>
           <w:lang w:val="en-US"/>
         </w:rPr>
-        <w:t>In 2018 Adrian Pérez-Suay and Jordi Muñoz-Marí used machine learning for cloud detection over landmarks using MSG satellites images.  MSG SEVIRI takes an image every 15 min with 12 spectral channels and the size of the images is 3712x3712. The dataset used was from the year 2010 with 200 landmarks and 7 million of images.</w:t>
+        <w:t>In 2018 Adrian Pérez-</w:t>
+      </w:r>
+      <w:proofErr w:type="spellStart"/>
+      <w:r>
+        <w:rPr>
+          <w:lang w:val="en-US"/>
+        </w:rPr>
+        <w:t>Suay</w:t>
+      </w:r>
+      <w:proofErr w:type="spellEnd"/>
+      <w:r>
+        <w:rPr>
+          <w:lang w:val="en-US"/>
+        </w:rPr>
+        <w:t xml:space="preserve"> and Jordi Muñoz-</w:t>
+      </w:r>
+      <w:proofErr w:type="spellStart"/>
+      <w:r>
+        <w:rPr>
+          <w:lang w:val="en-US"/>
+        </w:rPr>
+        <w:t>Marí</w:t>
+      </w:r>
+      <w:proofErr w:type="spellEnd"/>
+      <w:r>
+        <w:rPr>
+          <w:lang w:val="en-US"/>
+        </w:rPr>
+        <w:t xml:space="preserve"> used machine learning for cloud detection over landmarks using MSG satellites images.  MSG SEVIRI takes an image every 15 min with 12 spectral channels and the size of the images is 3712x3712. The dataset used was from the year 2010 with 200 landmarks and 7 million of images.</w:t>
       </w:r>
     </w:p>
     <w:p>
@@ -12599,7 +13268,63 @@
         <w:rPr>
           <w:lang w:val="en-US"/>
         </w:rPr>
-        <w:t xml:space="preserve"> Treboux and Dominique Genoud members of the Institute of Information Systems of the University of Applied Sciences, Valais Sierre, Switezerland developed a method using ML to improve from 89.6% of accuracy (using methods based in color analysis) to 94.27% in classification of vineyards and roads. These sorts of analysis are important to increase the productivity in agriculture and determine the correct amount of inputs (water, fertilizer, etc.) in the correct place. </w:t>
+        <w:t xml:space="preserve"> </w:t>
+      </w:r>
+      <w:proofErr w:type="spellStart"/>
+      <w:r>
+        <w:rPr>
+          <w:lang w:val="en-US"/>
+        </w:rPr>
+        <w:t>Treboux</w:t>
+      </w:r>
+      <w:proofErr w:type="spellEnd"/>
+      <w:r>
+        <w:rPr>
+          <w:lang w:val="en-US"/>
+        </w:rPr>
+        <w:t xml:space="preserve"> and Dominique </w:t>
+      </w:r>
+      <w:proofErr w:type="spellStart"/>
+      <w:r>
+        <w:rPr>
+          <w:lang w:val="en-US"/>
+        </w:rPr>
+        <w:t>Genoud</w:t>
+      </w:r>
+      <w:proofErr w:type="spellEnd"/>
+      <w:r>
+        <w:rPr>
+          <w:lang w:val="en-US"/>
+        </w:rPr>
+        <w:t xml:space="preserve"> members of the Institute of Information Systems of the University of Applied Sciences, Valais </w:t>
+      </w:r>
+      <w:proofErr w:type="spellStart"/>
+      <w:r>
+        <w:rPr>
+          <w:lang w:val="en-US"/>
+        </w:rPr>
+        <w:t>Sierre</w:t>
+      </w:r>
+      <w:proofErr w:type="spellEnd"/>
+      <w:r>
+        <w:rPr>
+          <w:lang w:val="en-US"/>
+        </w:rPr>
+        <w:t xml:space="preserve">, </w:t>
+      </w:r>
+      <w:proofErr w:type="spellStart"/>
+      <w:r>
+        <w:rPr>
+          <w:lang w:val="en-US"/>
+        </w:rPr>
+        <w:t>Switezerland</w:t>
+      </w:r>
+      <w:proofErr w:type="spellEnd"/>
+      <w:r>
+        <w:rPr>
+          <w:lang w:val="en-US"/>
+        </w:rPr>
+        <w:t xml:space="preserve"> developed a method using ML to improve from 89.6% of accuracy (using methods based in color analysis) to 94.27% in classification of vineyards and roads. These sorts of analysis are important to increase the productivity in agriculture and determine the correct amount of inputs (water, fertilizer, etc.) in the correct place. </w:t>
       </w:r>
     </w:p>
     <w:p>
@@ -12692,7 +13417,21 @@
         <w:rPr>
           <w:lang w:val="en-US"/>
         </w:rPr>
-        <w:t>The dataset was divided 90% for training and 10% for validation. Only 16 features were taken from the images from the following three categories, First Order Statistics (Min, max, mean, geometric mean, sum, variance, etc.), Tamura (Granularity, Contrast, kurtosis of directional, etc.) and Haralick (Statistical features based on gray-level).</w:t>
+        <w:t xml:space="preserve">The dataset was divided 90% for training and 10% for validation. Only 16 features were taken from the images from the following three categories, First Order Statistics (Min, max, mean, geometric mean, sum, variance, etc.), Tamura (Granularity, Contrast, kurtosis of directional, etc.) and </w:t>
+      </w:r>
+      <w:proofErr w:type="spellStart"/>
+      <w:r>
+        <w:rPr>
+          <w:lang w:val="en-US"/>
+        </w:rPr>
+        <w:t>Haralick</w:t>
+      </w:r>
+      <w:proofErr w:type="spellEnd"/>
+      <w:r>
+        <w:rPr>
+          <w:lang w:val="en-US"/>
+        </w:rPr>
+        <w:t xml:space="preserve"> (Statistical features based on gray-level).</w:t>
       </w:r>
     </w:p>
     <w:p>
@@ -13054,7 +13793,63 @@
         <w:rPr>
           <w:lang w:val="en-US"/>
         </w:rPr>
-        <w:t>This research performed in 2018 by Christopher D. Storie and Chrisotpeh J. Henry from the University of Winnipeg, had the objective to classify the land use/land cover of Manitoba Canada. GeoManitoba that is department of POM requested such classification and continue doing it human bases semi-automated showed to be an unsustainable task (as much as 4800 work hours) because it has to be performed yearly.</w:t>
+        <w:t xml:space="preserve">This research performed in 2018 by Christopher D. </w:t>
+      </w:r>
+      <w:proofErr w:type="spellStart"/>
+      <w:r>
+        <w:rPr>
+          <w:lang w:val="en-US"/>
+        </w:rPr>
+        <w:t>Storie</w:t>
+      </w:r>
+      <w:proofErr w:type="spellEnd"/>
+      <w:r>
+        <w:rPr>
+          <w:lang w:val="en-US"/>
+        </w:rPr>
+        <w:t xml:space="preserve"> and </w:t>
+      </w:r>
+      <w:proofErr w:type="spellStart"/>
+      <w:r>
+        <w:rPr>
+          <w:lang w:val="en-US"/>
+        </w:rPr>
+        <w:t>Chrisotpeh</w:t>
+      </w:r>
+      <w:proofErr w:type="spellEnd"/>
+      <w:r>
+        <w:rPr>
+          <w:lang w:val="en-US"/>
+        </w:rPr>
+        <w:t xml:space="preserve"> J. Henry from the University of Winnipeg, had the objective to classify the land use/land cover of Manitoba Canada. </w:t>
+      </w:r>
+      <w:proofErr w:type="spellStart"/>
+      <w:r>
+        <w:rPr>
+          <w:lang w:val="en-US"/>
+        </w:rPr>
+        <w:t>GeoManitoba</w:t>
+      </w:r>
+      <w:proofErr w:type="spellEnd"/>
+      <w:r>
+        <w:rPr>
+          <w:lang w:val="en-US"/>
+        </w:rPr>
+        <w:t xml:space="preserve"> that is department of POM requested such classification and continue doing it human bases semi-automated showed to be an unsustainable task (as much as 4800 work hours) because it </w:t>
+      </w:r>
+      <w:proofErr w:type="gramStart"/>
+      <w:r>
+        <w:rPr>
+          <w:lang w:val="en-US"/>
+        </w:rPr>
+        <w:t>has to</w:t>
+      </w:r>
+      <w:proofErr w:type="gramEnd"/>
+      <w:r>
+        <w:rPr>
+          <w:lang w:val="en-US"/>
+        </w:rPr>
+        <w:t xml:space="preserve"> be performed yearly.</w:t>
       </w:r>
     </w:p>
     <w:p>
@@ -13084,7 +13879,21 @@
         <w:rPr>
           <w:lang w:val="en-US"/>
         </w:rPr>
-        <w:t>POP provided a multispectral (6 bands) Landsat database provided by GeoManitoba of 19,039 images belonging to 18 classes for the years 1993, 2000 and 2004. The requirement was to use the model to tag all the not tagged regions of those years.</w:t>
+        <w:t xml:space="preserve">POP provided a multispectral (6 bands) Landsat database provided by </w:t>
+      </w:r>
+      <w:proofErr w:type="spellStart"/>
+      <w:r>
+        <w:rPr>
+          <w:lang w:val="en-US"/>
+        </w:rPr>
+        <w:t>GeoManitoba</w:t>
+      </w:r>
+      <w:proofErr w:type="spellEnd"/>
+      <w:r>
+        <w:rPr>
+          <w:lang w:val="en-US"/>
+        </w:rPr>
+        <w:t xml:space="preserve"> of 19,039 images belonging to 18 classes for the years 1993, 2000 and 2004. The requirement was to use the model to tag all the not tagged regions of those years.</w:t>
       </w:r>
     </w:p>
     <w:p>
@@ -13511,13 +14320,55 @@
         <w:rPr>
           <w:lang w:val="en-US"/>
         </w:rPr>
-        <w:t>For the CNN they used a customized Alex-Net. The customization consisted in removing all the layers excepting the first two Convolutional layers and their polling. Transfer learning was applied for these two layers from imageNet database. Finally, they added an untrained Convolutional Layer and a fully connected layer and used Adagrad optimizer for the training</w:t>
-      </w:r>
-      <w:r>
-        <w:rPr>
-          <w:lang w:val="en-US"/>
-        </w:rPr>
-        <w:t>, they called this model CloudNet.</w:t>
+        <w:t xml:space="preserve">For the CNN they used a customized Alex-Net. The customization consisted in removing all the layers excepting the first two Convolutional layers and their polling. Transfer learning was applied for these two layers from </w:t>
+      </w:r>
+      <w:proofErr w:type="spellStart"/>
+      <w:r>
+        <w:rPr>
+          <w:lang w:val="en-US"/>
+        </w:rPr>
+        <w:t>imageNet</w:t>
+      </w:r>
+      <w:proofErr w:type="spellEnd"/>
+      <w:r>
+        <w:rPr>
+          <w:lang w:val="en-US"/>
+        </w:rPr>
+        <w:t xml:space="preserve"> database. Finally, they added an untrained Convolutional Layer and a fully connected layer and used </w:t>
+      </w:r>
+      <w:proofErr w:type="spellStart"/>
+      <w:r>
+        <w:rPr>
+          <w:lang w:val="en-US"/>
+        </w:rPr>
+        <w:t>Adagrad</w:t>
+      </w:r>
+      <w:proofErr w:type="spellEnd"/>
+      <w:r>
+        <w:rPr>
+          <w:lang w:val="en-US"/>
+        </w:rPr>
+        <w:t xml:space="preserve"> optimizer for the training</w:t>
+      </w:r>
+      <w:r>
+        <w:rPr>
+          <w:lang w:val="en-US"/>
+        </w:rPr>
+        <w:t xml:space="preserve">, they called this model </w:t>
+      </w:r>
+      <w:proofErr w:type="spellStart"/>
+      <w:r>
+        <w:rPr>
+          <w:lang w:val="en-US"/>
+        </w:rPr>
+        <w:t>CloudNet</w:t>
+      </w:r>
+      <w:proofErr w:type="spellEnd"/>
+      <w:r>
+        <w:rPr>
+          <w:lang w:val="en-US"/>
+        </w:rPr>
+        <w:t>.</w:t>
       </w:r>
       <w:r>
         <w:rPr>
@@ -13627,7 +14478,21 @@
         <w:rPr>
           <w:lang w:val="en-US"/>
         </w:rPr>
-        <w:t xml:space="preserve"> the accuracy slightly rised to 86.1%</w:t>
+        <w:t xml:space="preserve"> the accuracy slightly </w:t>
+      </w:r>
+      <w:proofErr w:type="spellStart"/>
+      <w:r>
+        <w:rPr>
+          <w:lang w:val="en-US"/>
+        </w:rPr>
+        <w:t>rised</w:t>
+      </w:r>
+      <w:proofErr w:type="spellEnd"/>
+      <w:r>
+        <w:rPr>
+          <w:lang w:val="en-US"/>
+        </w:rPr>
+        <w:t xml:space="preserve"> to 86.1%</w:t>
       </w:r>
       <w:r>
         <w:rPr>
@@ -13692,34 +14557,26 @@
           <w:numId w:val="26"/>
         </w:numPr>
         <w:rPr>
+          <w:iCs/>
+          <w:lang w:val="en-US"/>
+        </w:rPr>
+      </w:pPr>
+      <w:r>
+        <w:rPr>
           <w:rStyle w:val="nfasissutil"/>
           <w:i w:val="0"/>
           <w:lang w:val="en-US"/>
         </w:rPr>
-      </w:pPr>
+        <w:t>Satellite Image Classification with Deep Learning</w:t>
+      </w:r>
       <w:r>
         <w:rPr>
           <w:rStyle w:val="nfasissutil"/>
           <w:i w:val="0"/>
           <w:lang w:val="en-US"/>
         </w:rPr>
-        <w:t>Satellite Image Classification with Deep Learning</w:t>
-      </w:r>
-      <w:r>
-        <w:rPr>
-          <w:rStyle w:val="nfasissutil"/>
-          <w:i w:val="0"/>
-          <w:lang w:val="en-US"/>
-        </w:rPr>
         <w:t xml:space="preserve"> [18]</w:t>
       </w:r>
-    </w:p>
-    <w:p>
-      <w:pPr>
-        <w:rPr>
-          <w:lang w:val="en-US"/>
-        </w:rPr>
-      </w:pPr>
     </w:p>
     <w:p>
       <w:pPr>
@@ -13733,7 +14590,35 @@
         <w:rPr>
           <w:lang w:val="en-US"/>
         </w:rPr>
-        <w:t xml:space="preserve">In 2017 Mark Pritt and Gary Chern from Lockhead Martin Co. developed a classification </w:t>
+        <w:t xml:space="preserve">In 2017 Mark Pritt and Gary </w:t>
+      </w:r>
+      <w:proofErr w:type="spellStart"/>
+      <w:r>
+        <w:rPr>
+          <w:lang w:val="en-US"/>
+        </w:rPr>
+        <w:t>Chern</w:t>
+      </w:r>
+      <w:proofErr w:type="spellEnd"/>
+      <w:r>
+        <w:rPr>
+          <w:lang w:val="en-US"/>
+        </w:rPr>
+        <w:t xml:space="preserve"> from </w:t>
+      </w:r>
+      <w:proofErr w:type="spellStart"/>
+      <w:r>
+        <w:rPr>
+          <w:lang w:val="en-US"/>
+        </w:rPr>
+        <w:t>Lockhead</w:t>
+      </w:r>
+      <w:proofErr w:type="spellEnd"/>
+      <w:r>
+        <w:rPr>
+          <w:lang w:val="en-US"/>
+        </w:rPr>
+        <w:t xml:space="preserve"> Martin Co. developed a classification </w:t>
       </w:r>
       <w:r>
         <w:rPr>
@@ -13751,7 +14636,35 @@
         <w:rPr>
           <w:lang w:val="en-US"/>
         </w:rPr>
-        <w:t xml:space="preserve"> in python using Keras and Tensorflow libraries</w:t>
+        <w:t xml:space="preserve"> in python using </w:t>
+      </w:r>
+      <w:proofErr w:type="spellStart"/>
+      <w:r>
+        <w:rPr>
+          <w:lang w:val="en-US"/>
+        </w:rPr>
+        <w:t>Keras</w:t>
+      </w:r>
+      <w:proofErr w:type="spellEnd"/>
+      <w:r>
+        <w:rPr>
+          <w:lang w:val="en-US"/>
+        </w:rPr>
+        <w:t xml:space="preserve"> and </w:t>
+      </w:r>
+      <w:proofErr w:type="spellStart"/>
+      <w:r>
+        <w:rPr>
+          <w:lang w:val="en-US"/>
+        </w:rPr>
+        <w:t>Tensorflow</w:t>
+      </w:r>
+      <w:proofErr w:type="spellEnd"/>
+      <w:r>
+        <w:rPr>
+          <w:lang w:val="en-US"/>
+        </w:rPr>
+        <w:t xml:space="preserve"> libraries</w:t>
       </w:r>
       <w:r>
         <w:rPr>
@@ -13790,7 +14703,35 @@
         <w:rPr>
           <w:lang w:val="en-US"/>
         </w:rPr>
-        <w:t>The dataset used was the one provided by the Intelligence Advanced Research Projects Agency (IARPA), the dataset is named the Functional Map of the World (fMoW) that contain 62 classes already labeled</w:t>
+        <w:t>The dataset used was the one provided by the Intelligence Advanced Research Projects Agency (IARPA</w:t>
+      </w:r>
+      <w:proofErr w:type="gramStart"/>
+      <w:r>
+        <w:rPr>
+          <w:lang w:val="en-US"/>
+        </w:rPr>
+        <w:t>),</w:t>
+      </w:r>
+      <w:proofErr w:type="gramEnd"/>
+      <w:r>
+        <w:rPr>
+          <w:lang w:val="en-US"/>
+        </w:rPr>
+        <w:t xml:space="preserve"> the dataset is named the Functional Map of the World (</w:t>
+      </w:r>
+      <w:proofErr w:type="spellStart"/>
+      <w:r>
+        <w:rPr>
+          <w:lang w:val="en-US"/>
+        </w:rPr>
+        <w:t>fMoW</w:t>
+      </w:r>
+      <w:proofErr w:type="spellEnd"/>
+      <w:r>
+        <w:rPr>
+          <w:lang w:val="en-US"/>
+        </w:rPr>
+        <w:t>) that contain 62 classes already labeled</w:t>
       </w:r>
       <w:r>
         <w:rPr>
@@ -13871,7 +14812,15 @@
         <w:rPr>
           <w:lang w:val="en-US"/>
         </w:rPr>
-        <w:t>) image and followed by a classic NN</w:t>
+        <w:t>) image and followed by a clas</w:t>
+      </w:r>
+      <w:bookmarkStart w:id="9" w:name="_GoBack"/>
+      <w:bookmarkEnd w:id="9"/>
+      <w:r>
+        <w:rPr>
+          <w:lang w:val="en-US"/>
+        </w:rPr>
+        <w:t>sic NN</w:t>
       </w:r>
       <w:r>
         <w:rPr>
@@ -13954,7 +14903,21 @@
         <w:rPr>
           <w:lang w:val="en-US"/>
         </w:rPr>
-        <w:t xml:space="preserve"> is needed because the satellite images in general don’t match the CNN input size of 224x224 or 299x299 then they have to be cropped and adjusted. The bonding box is part of the metadata information and it is used to perform the cropping.</w:t>
+        <w:t xml:space="preserve"> is needed because the satellite images in general don’t match the CNN input size of 224x224 or 299x299 then they </w:t>
+      </w:r>
+      <w:proofErr w:type="gramStart"/>
+      <w:r>
+        <w:rPr>
+          <w:lang w:val="en-US"/>
+        </w:rPr>
+        <w:t>have to</w:t>
+      </w:r>
+      <w:proofErr w:type="gramEnd"/>
+      <w:r>
+        <w:rPr>
+          <w:lang w:val="en-US"/>
+        </w:rPr>
+        <w:t xml:space="preserve"> be cropped and adjusted. The bonding box is part of the metadata information and it is used to perform the cropping.</w:t>
       </w:r>
     </w:p>
     <w:p>
@@ -13969,7 +14932,21 @@
         <w:rPr>
           <w:lang w:val="en-US"/>
         </w:rPr>
-        <w:t>The CNN models selected were DenseNet-161, ResNet-152, Inception-v3 and Xception.</w:t>
+        <w:t xml:space="preserve">The CNN models selected were DenseNet-161, ResNet-152, Inception-v3 and </w:t>
+      </w:r>
+      <w:proofErr w:type="spellStart"/>
+      <w:r>
+        <w:rPr>
+          <w:lang w:val="en-US"/>
+        </w:rPr>
+        <w:t>Xception</w:t>
+      </w:r>
+      <w:proofErr w:type="spellEnd"/>
+      <w:r>
+        <w:rPr>
+          <w:lang w:val="en-US"/>
+        </w:rPr>
+        <w:t>.</w:t>
       </w:r>
       <w:r>
         <w:rPr>
@@ -14008,7 +14985,21 @@
         <w:rPr>
           <w:lang w:val="en-US"/>
         </w:rPr>
-        <w:t>For training, the CNN models were trained only one epoch and for the NN twenty epochs were needed. The final results showed an accuracy of 83% and F1 score of 0.797.</w:t>
+        <w:t xml:space="preserve">For training, the CNN models were trained only one epoch and for the NN twenty epochs were needed. The </w:t>
+      </w:r>
+      <w:proofErr w:type="gramStart"/>
+      <w:r>
+        <w:rPr>
+          <w:lang w:val="en-US"/>
+        </w:rPr>
+        <w:t>final results</w:t>
+      </w:r>
+      <w:proofErr w:type="gramEnd"/>
+      <w:r>
+        <w:rPr>
+          <w:lang w:val="en-US"/>
+        </w:rPr>
+        <w:t xml:space="preserve"> showed an accuracy of 83% and F1 score of 0.797.</w:t>
       </w:r>
     </w:p>
     <w:p>
@@ -14026,34 +15017,26 @@
           <w:numId w:val="26"/>
         </w:numPr>
         <w:rPr>
+          <w:iCs/>
+          <w:lang w:val="en-US"/>
+        </w:rPr>
+      </w:pPr>
+      <w:r>
+        <w:rPr>
           <w:rStyle w:val="nfasissutil"/>
           <w:i w:val="0"/>
           <w:lang w:val="en-US"/>
         </w:rPr>
-      </w:pPr>
+        <w:t xml:space="preserve">Deep Learning for Cloud Detection </w:t>
+      </w:r>
       <w:r>
         <w:rPr>
           <w:rStyle w:val="nfasissutil"/>
           <w:i w:val="0"/>
           <w:lang w:val="en-US"/>
         </w:rPr>
-        <w:t xml:space="preserve">Deep Learning for Cloud Detection </w:t>
-      </w:r>
-      <w:r>
-        <w:rPr>
-          <w:rStyle w:val="nfasissutil"/>
-          <w:i w:val="0"/>
-          <w:lang w:val="en-US"/>
-        </w:rPr>
         <w:t>[19]</w:t>
       </w:r>
-    </w:p>
-    <w:p>
-      <w:pPr>
-        <w:rPr>
-          <w:lang w:val="en-US"/>
-        </w:rPr>
-      </w:pPr>
     </w:p>
     <w:p>
       <w:pPr>
@@ -14235,14 +15218,7 @@
         <w:rPr>
           <w:lang w:val="en-US"/>
         </w:rPr>
-        <w:t xml:space="preserve"> were the </w:t>
-      </w:r>
-      <w:r>
-        <w:rPr>
-          <w:lang w:val="en-US"/>
-        </w:rPr>
-        <w:lastRenderedPageBreak/>
-        <w:t xml:space="preserve">pixel to analyze is just at the center. The CNN used was </w:t>
+        <w:t xml:space="preserve"> were the pixel to analyze is just at the center. The CNN used was </w:t>
       </w:r>
       <w:r>
         <w:rPr>
@@ -15195,7 +16171,21 @@
         <w:rPr>
           <w:lang w:val="en-US"/>
         </w:rPr>
-        <w:t xml:space="preserve"> 86%, we have to consider that the work to identify the features is not required when working with CNN.</w:t>
+        <w:t xml:space="preserve"> 86%, we </w:t>
+      </w:r>
+      <w:proofErr w:type="gramStart"/>
+      <w:r>
+        <w:rPr>
+          <w:lang w:val="en-US"/>
+        </w:rPr>
+        <w:t>have to</w:t>
+      </w:r>
+      <w:proofErr w:type="gramEnd"/>
+      <w:r>
+        <w:rPr>
+          <w:lang w:val="en-US"/>
+        </w:rPr>
+        <w:t xml:space="preserve"> consider that the work to identify the features is not required when working with CNN.</w:t>
       </w:r>
     </w:p>
     <w:p>
@@ -15302,8 +16292,18 @@
           <w:i w:val="0"/>
           <w:lang w:val="en-US"/>
         </w:rPr>
-        <w:t>followed to obtain the models and architectures some other ones are metrics used to evaluate such models and architectures. Many topics mentioned are related with Artificial Intelligence, in particular CNN</w:t>
-      </w:r>
+        <w:t xml:space="preserve">followed to obtain the models and architectures some other ones are metrics used to evaluate such models and architectures. Many topics mentioned are related with Artificial Intelligence, </w:t>
+      </w:r>
+      <w:proofErr w:type="gramStart"/>
+      <w:r>
+        <w:rPr>
+          <w:rStyle w:val="nfasissutil"/>
+          <w:i w:val="0"/>
+          <w:lang w:val="en-US"/>
+        </w:rPr>
+        <w:t>in particular CNN</w:t>
+      </w:r>
+      <w:proofErr w:type="gramEnd"/>
       <w:r>
         <w:rPr>
           <w:rStyle w:val="nfasissutil"/>
@@ -15343,6 +16343,7 @@
       <w:r>
         <w:t xml:space="preserve">Artificial </w:t>
       </w:r>
+      <w:proofErr w:type="spellStart"/>
       <w:r>
         <w:t>I</w:t>
       </w:r>
@@ -15355,6 +16356,7 @@
       <w:r>
         <w:t>igence</w:t>
       </w:r>
+      <w:proofErr w:type="spellEnd"/>
       <w:r>
         <w:t xml:space="preserve"> (AI)</w:t>
       </w:r>
@@ -15882,8 +16884,13 @@
         </w:numPr>
       </w:pPr>
       <w:r>
-        <w:t>Machine Learning</w:t>
-      </w:r>
+        <w:t xml:space="preserve">Machine </w:t>
+      </w:r>
+      <w:proofErr w:type="spellStart"/>
+      <w:r>
+        <w:t>Learning</w:t>
+      </w:r>
+      <w:proofErr w:type="spellEnd"/>
     </w:p>
     <w:p>
       <w:pPr>
@@ -15911,6 +16918,7 @@
         </w:rPr>
         <w:t xml:space="preserve"> Continuing with this work in 1969 Minsky and Paper published a book called </w:t>
       </w:r>
+      <w:proofErr w:type="spellStart"/>
       <w:r>
         <w:rPr>
           <w:i/>
@@ -15919,6 +16927,7 @@
         </w:rPr>
         <w:t>Perceptrons</w:t>
       </w:r>
+      <w:proofErr w:type="spellEnd"/>
       <w:r>
         <w:rPr>
           <w:lang w:val="en-US"/>
@@ -16102,10 +17111,22 @@
         <w:rPr>
           <w:lang w:val="en-US"/>
         </w:rPr>
-        <w:t>The goal is to make the output layer delivers signals as we already know match for a specific input, the difference will be considered as the error. Therefore, the weights must be adjusted in a process called training in order make the desired output match with the predicted output of the system.</w:t>
-      </w:r>
-      <w:bookmarkStart w:id="9" w:name="_GoBack"/>
-      <w:bookmarkEnd w:id="9"/>
+        <w:t xml:space="preserve">The goal is to make the output layer delivers signals as we already know match for a specific input, the difference will be considered as the error. Therefore, the weights must be adjusted in a process called </w:t>
+      </w:r>
+      <w:r>
+        <w:rPr>
+          <w:i/>
+          <w:iCs/>
+          <w:lang w:val="en-US"/>
+        </w:rPr>
+        <w:t>training</w:t>
+      </w:r>
+      <w:r>
+        <w:rPr>
+          <w:lang w:val="en-US"/>
+        </w:rPr>
+        <w:t xml:space="preserve"> in order make the desired output match with the predicted output of the system.</w:t>
+      </w:r>
     </w:p>
     <w:p>
       <w:pPr>
@@ -16122,10 +17143,168 @@
         <w:t>p</w:t>
       </w:r>
       <w:r>
-        <w:t xml:space="preserve"> Learning</w:t>
-      </w:r>
-    </w:p>
-    <w:p/>
+        <w:t xml:space="preserve"> </w:t>
+      </w:r>
+      <w:proofErr w:type="spellStart"/>
+      <w:r>
+        <w:t>Learning</w:t>
+      </w:r>
+      <w:proofErr w:type="spellEnd"/>
+    </w:p>
+    <w:p>
+      <w:pPr>
+        <w:ind w:firstLine="360"/>
+        <w:jc w:val="both"/>
+        <w:rPr>
+          <w:lang w:val="en-US"/>
+        </w:rPr>
+      </w:pPr>
+      <w:r>
+        <w:rPr>
+          <w:lang w:val="en-US"/>
+        </w:rPr>
+        <w:t>Deep Learning is a b</w:t>
+      </w:r>
+      <w:r>
+        <w:rPr>
+          <w:lang w:val="en-US"/>
+        </w:rPr>
+        <w:t xml:space="preserve">ranch of Machine learning. </w:t>
+      </w:r>
+      <w:r>
+        <w:rPr>
+          <w:lang w:val="en-US"/>
+        </w:rPr>
+        <w:t>As</w:t>
+      </w:r>
+      <w:r>
+        <w:rPr>
+          <w:lang w:val="en-US"/>
+        </w:rPr>
+        <w:t xml:space="preserve"> we have already mentioned, ML and DL are methods that </w:t>
+      </w:r>
+      <w:r>
+        <w:rPr>
+          <w:lang w:val="en-US"/>
+        </w:rPr>
+        <w:t>a</w:t>
+      </w:r>
+      <w:r>
+        <w:rPr>
+          <w:lang w:val="en-US"/>
+        </w:rPr>
+        <w:t>chieve a solution based on a learning procedure.</w:t>
+      </w:r>
+    </w:p>
+    <w:p>
+      <w:pPr>
+        <w:ind w:firstLine="360"/>
+        <w:jc w:val="both"/>
+        <w:rPr>
+          <w:lang w:val="en-US"/>
+        </w:rPr>
+      </w:pPr>
+      <w:r>
+        <w:rPr>
+          <w:lang w:val="en-US"/>
+        </w:rPr>
+        <w:t xml:space="preserve">The basis of DL is the same of than ML although we shall take in consideration that DL handles multiple hidden layers [25]. ML has achieved many </w:t>
+      </w:r>
+      <w:r>
+        <w:rPr>
+          <w:lang w:val="en-US"/>
+        </w:rPr>
+        <w:t>impressive results the last decades but the last years some DL architectures have shown better result in some areas in specific.</w:t>
+      </w:r>
+      <w:r>
+        <w:rPr>
+          <w:lang w:val="en-US"/>
+        </w:rPr>
+        <w:t xml:space="preserve"> </w:t>
+      </w:r>
+      <w:r>
+        <w:rPr>
+          <w:lang w:val="en-US"/>
+        </w:rPr>
+        <w:t>This results have a lot of sense if we take in consideration that IA goal is to mimic the way how humans solve problems and for solving problems the human process the information with the brain that has billions of neurons, then it is not a surprise that some problems in particular required more neurons to be solved</w:t>
+      </w:r>
+      <w:r>
+        <w:rPr>
+          <w:lang w:val="en-US"/>
+        </w:rPr>
+        <w:t>[20]</w:t>
+      </w:r>
+      <w:r>
+        <w:rPr>
+          <w:lang w:val="en-US"/>
+        </w:rPr>
+        <w:t>.</w:t>
+      </w:r>
+    </w:p>
+    <w:p>
+      <w:pPr>
+        <w:ind w:firstLine="360"/>
+        <w:jc w:val="both"/>
+        <w:rPr>
+          <w:lang w:val="en-US"/>
+        </w:rPr>
+      </w:pPr>
+      <w:r>
+        <w:rPr>
+          <w:lang w:val="en-US"/>
+        </w:rPr>
+        <w:t xml:space="preserve">When we are trying to make a trainable system to obtain a binary deduction according to a bunch of inputs, then ML is enough to compute the solution but many of the activities that realize the human are </w:t>
+      </w:r>
+      <w:r>
+        <w:rPr>
+          <w:lang w:val="en-US"/>
+        </w:rPr>
+        <w:lastRenderedPageBreak/>
+        <w:t xml:space="preserve">quite more complex than that. Our brain is a marvel and even when we are doing something that seems to be quite easy for us like catching a ball is a very complex task if we analyze all the small task that the brain had to perform. In this example in particular, the brain first the brain has to identify that the thing that is approaching is a ball and determine how far is the objective from the user position, in addition it has to infer that it is approaching and send signals to the actuators to place the hand in a place that cross the trajectory of the ball. This for sure is an activity that we can perform without suffering a headache but behind this simple task the brain is stimulating many neurons to make this happen and that is basically the philosophy of DL. </w:t>
+      </w:r>
+    </w:p>
+    <w:p>
+      <w:pPr>
+        <w:ind w:firstLine="360"/>
+        <w:jc w:val="both"/>
+        <w:rPr>
+          <w:lang w:val="en-US"/>
+        </w:rPr>
+      </w:pPr>
+      <w:r>
+        <w:rPr>
+          <w:lang w:val="en-US"/>
+        </w:rPr>
+        <w:t>Deep Learning then can be used for task that with simple architectures of ML would not provide accurate results and that are quite elementary for a human like image recognition, emotions predictions, process of natural language</w:t>
+      </w:r>
+      <w:r>
+        <w:rPr>
+          <w:lang w:val="en-US"/>
+        </w:rPr>
+        <w:t xml:space="preserve"> and regression of </w:t>
+      </w:r>
+      <w:r>
+        <w:rPr>
+          <w:lang w:val="en-US"/>
+        </w:rPr>
+        <w:t>complex</w:t>
+      </w:r>
+      <w:r>
+        <w:rPr>
+          <w:lang w:val="en-US"/>
+        </w:rPr>
+        <w:t xml:space="preserve"> functions.</w:t>
+      </w:r>
+    </w:p>
+    <w:p>
+      <w:pPr>
+        <w:ind w:firstLine="360"/>
+        <w:jc w:val="both"/>
+        <w:rPr>
+          <w:lang w:val="en-US"/>
+        </w:rPr>
+      </w:pPr>
+    </w:p>
     <w:p>
       <w:pPr>
         <w:pStyle w:val="Ttulo2"/>
@@ -16134,11 +17313,15 @@
           <w:numId w:val="26"/>
         </w:numPr>
       </w:pPr>
-      <w:r>
-        <w:t>Convolutional Neural Network (CNN)</w:t>
-      </w:r>
-    </w:p>
-    <w:p/>
+      <w:proofErr w:type="spellStart"/>
+      <w:r>
+        <w:t>Convolutional</w:t>
+      </w:r>
+      <w:proofErr w:type="spellEnd"/>
+      <w:r>
+        <w:t xml:space="preserve"> Neural Network (CNN)</w:t>
+      </w:r>
+    </w:p>
     <w:p>
       <w:pPr>
         <w:pStyle w:val="Ttulo2"/>
@@ -16147,11 +17330,250 @@
           <w:numId w:val="26"/>
         </w:numPr>
       </w:pPr>
-      <w:r>
-        <w:t>ResNet-152 [8]</w:t>
-      </w:r>
-    </w:p>
-    <w:p/>
+      <w:proofErr w:type="spellStart"/>
+      <w:r>
+        <w:t>Introduction</w:t>
+      </w:r>
+      <w:proofErr w:type="spellEnd"/>
+    </w:p>
+    <w:p>
+      <w:pPr>
+        <w:ind w:firstLine="708"/>
+        <w:jc w:val="both"/>
+        <w:rPr>
+          <w:lang w:val="en-US"/>
+        </w:rPr>
+      </w:pPr>
+      <w:r>
+        <w:rPr>
+          <w:lang w:val="en-US"/>
+        </w:rPr>
+        <w:t>When talking about image r</w:t>
+      </w:r>
+      <w:r>
+        <w:rPr>
+          <w:lang w:val="en-US"/>
+        </w:rPr>
+        <w:t>ecognition prior works were based on hand-designed features that gather important information form the image. This method ignored many unnecessary information that comes with the input itself and make the task easier to process [26]. After having selected manually the features to use a trainable NN</w:t>
+      </w:r>
+      <w:r>
+        <w:rPr>
+          <w:lang w:val="en-US"/>
+        </w:rPr>
+        <w:t xml:space="preserve"> fully connected</w:t>
+      </w:r>
+      <w:r>
+        <w:rPr>
+          <w:lang w:val="en-US"/>
+        </w:rPr>
+        <w:t xml:space="preserve"> categorize the features into the corresponding class.</w:t>
+      </w:r>
+      <w:r>
+        <w:rPr>
+          <w:lang w:val="en-US"/>
+        </w:rPr>
+        <w:t xml:space="preserve"> The CNN is a system </w:t>
+      </w:r>
+      <w:r>
+        <w:rPr>
+          <w:lang w:val="en-US"/>
+        </w:rPr>
+        <w:t xml:space="preserve">that avoid the necessity to gather some hand-designed features and let the backpropagation training generate the feature extractor that is going to be the one that get the features from the images. </w:t>
+      </w:r>
+    </w:p>
+    <w:p>
+      <w:pPr>
+        <w:ind w:firstLine="708"/>
+        <w:jc w:val="both"/>
+        <w:rPr>
+          <w:lang w:val="en-US"/>
+        </w:rPr>
+      </w:pPr>
+      <w:r>
+        <w:rPr>
+          <w:lang w:val="en-US"/>
+        </w:rPr>
+        <w:t xml:space="preserve">CNNs are part of the DL methodologies and just as we have explained, DL follows the same logic that ML but including more hidden layers. Then in theory we can achieve this the task of obtaining the feature extractor just creating a highly dense </w:t>
+      </w:r>
+      <w:r>
+        <w:rPr>
+          <w:lang w:val="en-US"/>
+        </w:rPr>
+        <w:t>fully connected</w:t>
+      </w:r>
+      <w:r>
+        <w:rPr>
+          <w:lang w:val="en-US"/>
+        </w:rPr>
+        <w:t xml:space="preserve"> network, nevertheless the complexity of some problems </w:t>
+      </w:r>
+      <w:r>
+        <w:rPr>
+          <w:lang w:val="en-US"/>
+        </w:rPr>
+        <w:t>makes</w:t>
+      </w:r>
+      <w:r>
+        <w:rPr>
+          <w:lang w:val="en-US"/>
+        </w:rPr>
+        <w:t xml:space="preserve"> this not possible or quite complicated just using a </w:t>
+      </w:r>
+      <w:r>
+        <w:rPr>
+          <w:lang w:val="en-US"/>
+        </w:rPr>
+        <w:t>fully connected</w:t>
+      </w:r>
+      <w:r>
+        <w:rPr>
+          <w:lang w:val="en-US"/>
+        </w:rPr>
+        <w:t xml:space="preserve"> architecture.</w:t>
+      </w:r>
+      <w:r>
+        <w:rPr>
+          <w:lang w:val="en-US"/>
+        </w:rPr>
+        <w:t xml:space="preserve"> For example images and spoken words are </w:t>
+      </w:r>
+      <w:r>
+        <w:rPr>
+          <w:lang w:val="en-US"/>
+        </w:rPr>
+        <w:t>heavy inputs with many variables (every channel of every pixel is an input for example) then if we consider a hidden layer of hundreds of neurons that will mean thousand of weight to be processed just for one layer and we have stablished that many layers are going to be needed that impact directly in the memory of our system</w:t>
+      </w:r>
+      <w:r>
+        <w:rPr>
+          <w:lang w:val="en-US"/>
+        </w:rPr>
+        <w:t>[26]</w:t>
+      </w:r>
+      <w:r>
+        <w:rPr>
+          <w:lang w:val="en-US"/>
+        </w:rPr>
+        <w:t>.</w:t>
+      </w:r>
+      <w:r>
+        <w:rPr>
+          <w:lang w:val="en-US"/>
+        </w:rPr>
+        <w:t xml:space="preserve"> </w:t>
+      </w:r>
+    </w:p>
+    <w:p>
+      <w:pPr>
+        <w:ind w:firstLine="708"/>
+        <w:jc w:val="both"/>
+        <w:rPr>
+          <w:lang w:val="en-US"/>
+        </w:rPr>
+      </w:pPr>
+      <w:r>
+        <w:rPr>
+          <w:lang w:val="en-US"/>
+        </w:rPr>
+        <w:t xml:space="preserve">Another important aspect is that it is complicated to normalize the information to make the inputs homogeneous for the NN, for example if we consider written characters or </w:t>
+      </w:r>
+      <w:r>
+        <w:rPr>
+          <w:lang w:val="en-US"/>
+        </w:rPr>
+        <w:t>a</w:t>
+      </w:r>
+      <w:r>
+        <w:rPr>
+          <w:lang w:val="en-US"/>
+        </w:rPr>
+        <w:t xml:space="preserve"> spoken </w:t>
+      </w:r>
+      <w:r>
+        <w:rPr>
+          <w:lang w:val="en-US"/>
+        </w:rPr>
+        <w:t>word,</w:t>
+      </w:r>
+      <w:r>
+        <w:rPr>
+          <w:lang w:val="en-US"/>
+        </w:rPr>
+        <w:t xml:space="preserve"> we will easily understand that it is difficult to find a centered point and a normalization value</w:t>
+      </w:r>
+      <w:r>
+        <w:rPr>
+          <w:lang w:val="en-US"/>
+        </w:rPr>
+        <w:t xml:space="preserve">. We can imagine that many variations between an input and other will appear, although the NN will be adapted according to the inputs by training nevertheless this will require now to have an enormous almost infinite dataset with all the possible variations to now have acceptable accuracy. CNNs are not affected by this phenomenon because the CNNs looks for the same patterns along the entire image then it doesn’t mater if it is not perfectly </w:t>
+      </w:r>
+      <w:r>
+        <w:rPr>
+          <w:lang w:val="en-US"/>
+        </w:rPr>
+        <w:t>centered [</w:t>
+      </w:r>
+      <w:r>
+        <w:rPr>
+          <w:lang w:val="en-US"/>
+        </w:rPr>
+        <w:t>26].</w:t>
+      </w:r>
+    </w:p>
+    <w:p>
+      <w:pPr>
+        <w:ind w:firstLine="708"/>
+        <w:jc w:val="both"/>
+        <w:rPr>
+          <w:lang w:val="en-US"/>
+        </w:rPr>
+      </w:pPr>
+      <w:r>
+        <w:rPr>
+          <w:lang w:val="en-US"/>
+        </w:rPr>
+        <w:t xml:space="preserve">Inputs like images or speeches are sequences of information that are strongly </w:t>
+      </w:r>
+      <w:r>
+        <w:rPr>
+          <w:lang w:val="en-US"/>
+        </w:rPr>
+        <w:t xml:space="preserve">correlated in space or time, that means that we can not change the order of the variables, otherwise the information will not </w:t>
+      </w:r>
+      <w:r>
+        <w:rPr>
+          <w:lang w:val="en-US"/>
+        </w:rPr>
+        <w:lastRenderedPageBreak/>
+        <w:t>have sense. The fully connected architectures don’t handle this correlation in the contrary they are fixed and expect the input to be passed always in the same order. This take us to other important factor that is the possibility to take local features instead of variable features that are the ones that are going to be provided by a fully connected network. In this case CNN</w:t>
+      </w:r>
+      <w:r>
+        <w:rPr>
+          <w:lang w:val="en-US"/>
+        </w:rPr>
+        <w:t xml:space="preserve"> works getting local features of the entire </w:t>
+      </w:r>
+      <w:r>
+        <w:rPr>
+          <w:lang w:val="en-US"/>
+        </w:rPr>
+        <w:t>input [</w:t>
+      </w:r>
+      <w:r>
+        <w:rPr>
+          <w:lang w:val="en-US"/>
+        </w:rPr>
+        <w:t>26].</w:t>
+      </w:r>
+    </w:p>
+    <w:p>
+      <w:pPr>
+        <w:ind w:firstLine="708"/>
+        <w:jc w:val="both"/>
+        <w:rPr>
+          <w:lang w:val="en-US"/>
+        </w:rPr>
+      </w:pPr>
+    </w:p>
     <w:p>
       <w:pPr>
         <w:pStyle w:val="Ttulo2"/>
@@ -16160,11 +17582,571 @@
           <w:numId w:val="26"/>
         </w:numPr>
       </w:pPr>
-      <w:r>
-        <w:t>InceptionV3 [9]</w:t>
-      </w:r>
-    </w:p>
-    <w:p/>
+      <w:proofErr w:type="spellStart"/>
+      <w:r>
+        <w:t>Convolutional</w:t>
+      </w:r>
+      <w:proofErr w:type="spellEnd"/>
+      <w:r>
+        <w:t xml:space="preserve"> Network </w:t>
+      </w:r>
+    </w:p>
+    <w:p>
+      <w:pPr>
+        <w:rPr>
+          <w:lang w:val="en-US"/>
+        </w:rPr>
+      </w:pPr>
+      <w:r>
+        <w:rPr>
+          <w:lang w:val="en-US"/>
+        </w:rPr>
+        <w:t>The CNN architecture is constructed based in three princip</w:t>
+      </w:r>
+      <w:r>
+        <w:rPr>
+          <w:lang w:val="en-US"/>
+        </w:rPr>
+        <w:t>les:</w:t>
+      </w:r>
+    </w:p>
+    <w:p>
+      <w:pPr>
+        <w:rPr>
+          <w:lang w:val="en-US"/>
+        </w:rPr>
+      </w:pPr>
+      <w:r>
+        <w:rPr>
+          <w:lang w:val="en-US"/>
+        </w:rPr>
+        <w:t>* Local receptive fields.</w:t>
+      </w:r>
+    </w:p>
+    <w:p>
+      <w:pPr>
+        <w:rPr>
+          <w:lang w:val="en-US"/>
+        </w:rPr>
+      </w:pPr>
+      <w:r>
+        <w:rPr>
+          <w:lang w:val="en-US"/>
+        </w:rPr>
+        <w:t>* Shared weights.</w:t>
+      </w:r>
+    </w:p>
+    <w:p>
+      <w:pPr>
+        <w:rPr>
+          <w:lang w:val="en-US"/>
+        </w:rPr>
+      </w:pPr>
+      <w:r>
+        <w:rPr>
+          <w:lang w:val="en-US"/>
+        </w:rPr>
+        <w:t>* Sub-</w:t>
+      </w:r>
+      <w:r>
+        <w:rPr>
+          <w:lang w:val="en-US"/>
+        </w:rPr>
+        <w:t>sampling</w:t>
+      </w:r>
+      <w:r>
+        <w:rPr>
+          <w:lang w:val="en-US"/>
+        </w:rPr>
+        <w:t>.</w:t>
+      </w:r>
+    </w:p>
+    <w:p>
+      <w:pPr>
+        <w:pStyle w:val="Ttulo2"/>
+        <w:numPr>
+          <w:ilvl w:val="3"/>
+          <w:numId w:val="48"/>
+        </w:numPr>
+        <w:rPr>
+          <w:lang w:val="en-US"/>
+        </w:rPr>
+      </w:pPr>
+      <w:r>
+        <w:rPr>
+          <w:lang w:val="en-US"/>
+        </w:rPr>
+        <w:t>Local receptive fields and Shared weights</w:t>
+      </w:r>
+    </w:p>
+    <w:p>
+      <w:pPr>
+        <w:ind w:firstLine="708"/>
+        <w:jc w:val="both"/>
+        <w:rPr>
+          <w:lang w:val="en-US"/>
+        </w:rPr>
+      </w:pPr>
+      <w:r>
+        <w:rPr>
+          <w:lang w:val="en-US"/>
+        </w:rPr>
+        <w:t>Local receptive fields help the neurons to extract features as oriented edges, end points and corners. These features are going to be combined along the layers [26]. The weights are part of the features extractor and one feature that can be useful in one region of the image can be useful in other then sharing the same weights to extract the same feature from other part of the image is also useful in addition it this has the advantage that it can be parallelized the output of this layer of feature extractor is going to be a set of feature maps. Then in other words the neurons take a specific local receptive field determined by the weights and place the output into a feature map sequentially. This operation of multiplying the input by a kernel (weights) to obtain an output can be represented as a convolution and that is why this architecture has that name.</w:t>
+      </w:r>
+    </w:p>
+    <w:p>
+      <w:pPr>
+        <w:jc w:val="center"/>
+        <w:rPr>
+          <w:lang w:val="en-US"/>
+        </w:rPr>
+      </w:pPr>
+      <w:r>
+        <w:rPr>
+          <w:noProof/>
+        </w:rPr>
+        <w:drawing>
+          <wp:inline distT="0" distB="0" distL="0" distR="0" wp14:anchorId="60C6FC88" wp14:editId="4CD2DDF3">
+            <wp:extent cx="5612130" cy="1960245"/>
+            <wp:effectExtent l="0" t="0" r="7620" b="1905"/>
+            <wp:docPr id="13" name="Imagen 13"/>
+            <wp:cNvGraphicFramePr>
+              <a:graphicFrameLocks xmlns:a="http://schemas.openxmlformats.org/drawingml/2006/main" noChangeAspect="1"/>
+            </wp:cNvGraphicFramePr>
+            <a:graphic xmlns:a="http://schemas.openxmlformats.org/drawingml/2006/main">
+              <a:graphicData uri="http://schemas.openxmlformats.org/drawingml/2006/picture">
+                <pic:pic xmlns:pic="http://schemas.openxmlformats.org/drawingml/2006/picture">
+                  <pic:nvPicPr>
+                    <pic:cNvPr id="1" name=""/>
+                    <pic:cNvPicPr/>
+                  </pic:nvPicPr>
+                  <pic:blipFill>
+                    <a:blip r:embed="rId21"/>
+                    <a:stretch>
+                      <a:fillRect/>
+                    </a:stretch>
+                  </pic:blipFill>
+                  <pic:spPr>
+                    <a:xfrm>
+                      <a:off x="0" y="0"/>
+                      <a:ext cx="5612130" cy="1960245"/>
+                    </a:xfrm>
+                    <a:prstGeom prst="rect">
+                      <a:avLst/>
+                    </a:prstGeom>
+                  </pic:spPr>
+                </pic:pic>
+              </a:graphicData>
+            </a:graphic>
+          </wp:inline>
+        </w:drawing>
+      </w:r>
+    </w:p>
+    <w:p>
+      <w:pPr>
+        <w:ind w:firstLine="708"/>
+        <w:jc w:val="both"/>
+        <w:rPr>
+          <w:lang w:val="en-US"/>
+        </w:rPr>
+      </w:pPr>
+      <w:r>
+        <w:rPr>
+          <w:lang w:val="en-US"/>
+        </w:rPr>
+        <w:t>As we can see in this example the same kernel or weights are applied over all the image, in other words the weights are shared at ever location of 4 variables. We can also notice that the local field is a group of four variables all together and after the operation we obtain a feature for that location and all the features together complete the feature map. In the image ******** we can se</w:t>
+      </w:r>
+      <w:r>
+        <w:rPr>
+          <w:lang w:val="en-US"/>
+        </w:rPr>
+        <w:t>e</w:t>
+      </w:r>
+      <w:r>
+        <w:rPr>
+          <w:lang w:val="en-US"/>
+        </w:rPr>
+        <w:t xml:space="preserve"> one example of convolution layer with only one feature extractor (kernel) that generates one feature map but normally a convolution layer has many feature extractors and generate several feature maps.</w:t>
+      </w:r>
+    </w:p>
+    <w:p>
+      <w:pPr>
+        <w:rPr>
+          <w:lang w:val="en-US"/>
+        </w:rPr>
+      </w:pPr>
+    </w:p>
+    <w:p>
+      <w:pPr>
+        <w:pStyle w:val="Ttulo2"/>
+        <w:numPr>
+          <w:ilvl w:val="3"/>
+          <w:numId w:val="48"/>
+        </w:numPr>
+        <w:rPr>
+          <w:lang w:val="en-US"/>
+        </w:rPr>
+      </w:pPr>
+      <w:r>
+        <w:rPr>
+          <w:lang w:val="en-US"/>
+        </w:rPr>
+        <w:t>Sub</w:t>
+      </w:r>
+      <w:r>
+        <w:rPr>
+          <w:lang w:val="en-US"/>
+        </w:rPr>
+        <w:t>-</w:t>
+      </w:r>
+      <w:r>
+        <w:rPr>
+          <w:lang w:val="en-US"/>
+        </w:rPr>
+        <w:t>sampli</w:t>
+      </w:r>
+      <w:r>
+        <w:rPr>
+          <w:lang w:val="en-US"/>
+        </w:rPr>
+        <w:t>n</w:t>
+      </w:r>
+      <w:r>
+        <w:rPr>
+          <w:lang w:val="en-US"/>
+        </w:rPr>
+        <w:t>g</w:t>
+      </w:r>
+    </w:p>
+    <w:p>
+      <w:pPr>
+        <w:ind w:firstLine="708"/>
+        <w:jc w:val="both"/>
+        <w:rPr>
+          <w:lang w:val="en-US"/>
+        </w:rPr>
+      </w:pPr>
+      <w:r>
+        <w:rPr>
+          <w:lang w:val="en-US"/>
+        </w:rPr>
+        <w:t xml:space="preserve">After having the features map, we will notice that near locations features represent near input locations as well, then an average of near features can be performed and a subsampling as well. This will reduce the resolution of the feature map but will also reduce the sensibility to shifts and distortions [26]. If we continue adding this set of layers convolution-average-subsampling the effect that we will see is that the feature maps will keep growing and the spatial resolution will decrease until we end up with a special resolution of 1x1. In the following example proposed by </w:t>
+      </w:r>
+      <w:proofErr w:type="spellStart"/>
+      <w:r>
+        <w:rPr>
+          <w:lang w:val="en-US"/>
+        </w:rPr>
+        <w:t>LeCun</w:t>
+      </w:r>
+      <w:proofErr w:type="spellEnd"/>
+      <w:r>
+        <w:rPr>
+          <w:lang w:val="en-US"/>
+        </w:rPr>
+        <w:t xml:space="preserve"> in 1990 we can see an example this behavior [26]. Note that the feature is extracted locally from the </w:t>
+      </w:r>
+      <w:r>
+        <w:rPr>
+          <w:i/>
+          <w:iCs/>
+          <w:lang w:val="en-US"/>
+        </w:rPr>
+        <w:t>same location of</w:t>
+      </w:r>
+      <w:r>
+        <w:rPr>
+          <w:lang w:val="en-US"/>
+        </w:rPr>
+        <w:t xml:space="preserve"> </w:t>
+      </w:r>
+      <w:r>
+        <w:rPr>
+          <w:i/>
+          <w:iCs/>
+          <w:lang w:val="en-US"/>
+        </w:rPr>
+        <w:t xml:space="preserve">all the input feature maps or input </w:t>
+      </w:r>
+      <w:r>
+        <w:rPr>
+          <w:lang w:val="en-US"/>
+        </w:rPr>
+        <w:t>and not only one, then that means that we can extend this example if we use 3 or more channels as input.</w:t>
+      </w:r>
+    </w:p>
+    <w:p>
+      <w:pPr>
+        <w:jc w:val="center"/>
+        <w:rPr>
+          <w:lang w:val="en-US"/>
+        </w:rPr>
+      </w:pPr>
+      <w:r>
+        <w:rPr>
+          <w:noProof/>
+        </w:rPr>
+        <w:drawing>
+          <wp:inline distT="0" distB="0" distL="0" distR="0" wp14:anchorId="332667A8" wp14:editId="6363752A">
+            <wp:extent cx="5612130" cy="1909445"/>
+            <wp:effectExtent l="0" t="0" r="7620" b="0"/>
+            <wp:docPr id="16" name="Imagen 16"/>
+            <wp:cNvGraphicFramePr>
+              <a:graphicFrameLocks xmlns:a="http://schemas.openxmlformats.org/drawingml/2006/main" noChangeAspect="1"/>
+            </wp:cNvGraphicFramePr>
+            <a:graphic xmlns:a="http://schemas.openxmlformats.org/drawingml/2006/main">
+              <a:graphicData uri="http://schemas.openxmlformats.org/drawingml/2006/picture">
+                <pic:pic xmlns:pic="http://schemas.openxmlformats.org/drawingml/2006/picture">
+                  <pic:nvPicPr>
+                    <pic:cNvPr id="1" name=""/>
+                    <pic:cNvPicPr/>
+                  </pic:nvPicPr>
+                  <pic:blipFill>
+                    <a:blip r:embed="rId22"/>
+                    <a:stretch>
+                      <a:fillRect/>
+                    </a:stretch>
+                  </pic:blipFill>
+                  <pic:spPr>
+                    <a:xfrm>
+                      <a:off x="0" y="0"/>
+                      <a:ext cx="5612130" cy="1909445"/>
+                    </a:xfrm>
+                    <a:prstGeom prst="rect">
+                      <a:avLst/>
+                    </a:prstGeom>
+                  </pic:spPr>
+                </pic:pic>
+              </a:graphicData>
+            </a:graphic>
+          </wp:inline>
+        </w:drawing>
+      </w:r>
+    </w:p>
+    <w:p>
+      <w:pPr>
+        <w:pStyle w:val="Ttulo2"/>
+        <w:numPr>
+          <w:ilvl w:val="3"/>
+          <w:numId w:val="48"/>
+        </w:numPr>
+        <w:rPr>
+          <w:lang w:val="en-US"/>
+        </w:rPr>
+      </w:pPr>
+      <w:r>
+        <w:rPr>
+          <w:lang w:val="en-US"/>
+        </w:rPr>
+        <w:t>Fully connected layer</w:t>
+      </w:r>
+    </w:p>
+    <w:p>
+      <w:pPr>
+        <w:ind w:firstLine="708"/>
+        <w:jc w:val="both"/>
+        <w:rPr>
+          <w:lang w:val="en-US"/>
+        </w:rPr>
+      </w:pPr>
+      <w:r>
+        <w:rPr>
+          <w:lang w:val="en-US"/>
+        </w:rPr>
+        <w:t>As we have described in previous champers in ML the neural networks layers of neurons staked one over the other with input, output and hidden layers. The output of one layer is the result of an activation function applied over linear product of the previous layer output(</w:t>
+      </w:r>
+      <w:r>
+        <w:rPr>
+          <w:b/>
+          <w:bCs/>
+          <w:lang w:val="en-US"/>
+        </w:rPr>
+        <w:t>x</w:t>
+      </w:r>
+      <w:r>
+        <w:rPr>
+          <w:lang w:val="en-US"/>
+        </w:rPr>
+        <w:t>) and its weights(</w:t>
+      </w:r>
+      <w:r>
+        <w:rPr>
+          <w:b/>
+          <w:bCs/>
+          <w:lang w:val="en-US"/>
+        </w:rPr>
+        <w:t>W</w:t>
+      </w:r>
+      <w:r>
+        <w:rPr>
+          <w:lang w:val="en-US"/>
+        </w:rPr>
+        <w:t xml:space="preserve">) that is a matrix of size </w:t>
+      </w:r>
+      <w:proofErr w:type="spellStart"/>
+      <w:r>
+        <w:rPr>
+          <w:lang w:val="en-US"/>
+        </w:rPr>
+        <w:t>number_of_inputs_units</w:t>
+      </w:r>
+      <w:proofErr w:type="spellEnd"/>
+      <w:r>
+        <w:rPr>
+          <w:lang w:val="en-US"/>
+        </w:rPr>
+        <w:t xml:space="preserve"> x </w:t>
+      </w:r>
+      <w:proofErr w:type="spellStart"/>
+      <w:r>
+        <w:rPr>
+          <w:lang w:val="en-US"/>
+        </w:rPr>
+        <w:t>numbert_of_output_units</w:t>
+      </w:r>
+      <w:proofErr w:type="spellEnd"/>
+      <w:r>
+        <w:rPr>
+          <w:lang w:val="en-US"/>
+        </w:rPr>
+        <w:t>, the we can represent it like output(</w:t>
+      </w:r>
+      <w:r>
+        <w:rPr>
+          <w:b/>
+          <w:bCs/>
+          <w:lang w:val="en-US"/>
+        </w:rPr>
+        <w:t>x</w:t>
+      </w:r>
+      <w:r>
+        <w:rPr>
+          <w:lang w:val="en-US"/>
+        </w:rPr>
+        <w:t>) = f(</w:t>
+      </w:r>
+      <w:r>
+        <w:rPr>
+          <w:b/>
+          <w:bCs/>
+          <w:lang w:val="en-US"/>
+        </w:rPr>
+        <w:t>x</w:t>
+      </w:r>
+      <w:r>
+        <w:rPr>
+          <w:lang w:val="en-US"/>
+        </w:rPr>
+        <w:t>) = f(</w:t>
+      </w:r>
+      <w:proofErr w:type="spellStart"/>
+      <w:r>
+        <w:rPr>
+          <w:b/>
+          <w:bCs/>
+          <w:lang w:val="en-US"/>
+        </w:rPr>
+        <w:t>Wx</w:t>
+      </w:r>
+      <w:proofErr w:type="spellEnd"/>
+      <w:r>
+        <w:rPr>
+          <w:lang w:val="en-US"/>
+        </w:rPr>
+        <w:t>) [19].</w:t>
+      </w:r>
+    </w:p>
+    <w:p>
+      <w:pPr>
+        <w:ind w:firstLine="708"/>
+        <w:jc w:val="both"/>
+        <w:rPr>
+          <w:lang w:val="en-US"/>
+        </w:rPr>
+      </w:pPr>
+      <w:r>
+        <w:rPr>
+          <w:lang w:val="en-US"/>
+        </w:rPr>
+        <w:t xml:space="preserve">Generally, the output layer doesn’t have any activation function [19] because we expect that layer to throw the score that we expect without any modification although if we expect a probabilistic value then a </w:t>
+      </w:r>
+      <w:proofErr w:type="spellStart"/>
+      <w:r>
+        <w:rPr>
+          <w:lang w:val="en-US"/>
+        </w:rPr>
+        <w:t>softmax</w:t>
+      </w:r>
+      <w:proofErr w:type="spellEnd"/>
+      <w:r>
+        <w:rPr>
+          <w:lang w:val="en-US"/>
+        </w:rPr>
+        <w:t xml:space="preserve"> is sometimes used [18].</w:t>
+      </w:r>
+    </w:p>
+    <w:p>
+      <w:pPr>
+        <w:ind w:firstLine="708"/>
+        <w:jc w:val="both"/>
+        <w:rPr>
+          <w:lang w:val="en-US"/>
+        </w:rPr>
+      </w:pPr>
+      <w:r>
+        <w:rPr>
+          <w:lang w:val="en-US"/>
+        </w:rPr>
+        <w:t>Typically, the CNN architecture needs a fixed grid-structure input and will compute features but in order to achieve the classification we still need to use a classic fully connected NN. The fully connected NN will be fed then with the flattened representation 1x1 of the extracted features by the CNN [19].</w:t>
+      </w:r>
+    </w:p>
+    <w:p>
+      <w:pPr>
+        <w:rPr>
+          <w:lang w:val="en-US"/>
+        </w:rPr>
+      </w:pPr>
+    </w:p>
+    <w:p>
+      <w:pPr>
+        <w:pStyle w:val="Ttulo2"/>
+        <w:numPr>
+          <w:ilvl w:val="3"/>
+          <w:numId w:val="45"/>
+        </w:numPr>
+        <w:rPr>
+          <w:lang w:val="en-US"/>
+        </w:rPr>
+      </w:pPr>
+      <w:r>
+        <w:rPr>
+          <w:lang w:val="en-US"/>
+        </w:rPr>
+        <w:t>CNN Learning</w:t>
+      </w:r>
+    </w:p>
+    <w:p>
+      <w:pPr>
+        <w:ind w:firstLine="708"/>
+        <w:jc w:val="both"/>
+        <w:rPr>
+          <w:lang w:val="en-US"/>
+        </w:rPr>
+      </w:pPr>
+      <w:r>
+        <w:rPr>
+          <w:lang w:val="en-US"/>
+        </w:rPr>
+        <w:t>In the same way how the NN are trained it is expected that all the neurons get trained using backpropagation, this is how the CNNs can synthesize their owns feature extractor. The characteristic of weight sharing reduces the memory requirements and add the possibility to parallelize the process [26].</w:t>
+      </w:r>
+    </w:p>
+    <w:p>
+      <w:pPr>
+        <w:rPr>
+          <w:lang w:val="en-US"/>
+        </w:rPr>
+      </w:pPr>
+    </w:p>
     <w:p>
       <w:pPr>
         <w:pStyle w:val="Ttulo2"/>
@@ -16174,8 +18156,7 @@
         </w:numPr>
       </w:pPr>
       <w:r>
-        <w:lastRenderedPageBreak/>
-        <w:t>Xception [10]</w:t>
+        <w:t>ResNet-152 [8]</w:t>
       </w:r>
     </w:p>
     <w:p/>
@@ -16188,6 +18169,37 @@
         </w:numPr>
       </w:pPr>
       <w:r>
+        <w:t>InceptionV3 [9]</w:t>
+      </w:r>
+    </w:p>
+    <w:p/>
+    <w:p>
+      <w:pPr>
+        <w:pStyle w:val="Ttulo2"/>
+        <w:numPr>
+          <w:ilvl w:val="2"/>
+          <w:numId w:val="26"/>
+        </w:numPr>
+      </w:pPr>
+      <w:proofErr w:type="spellStart"/>
+      <w:r>
+        <w:t>Xception</w:t>
+      </w:r>
+      <w:proofErr w:type="spellEnd"/>
+      <w:r>
+        <w:t xml:space="preserve"> [10]</w:t>
+      </w:r>
+    </w:p>
+    <w:p/>
+    <w:p>
+      <w:pPr>
+        <w:pStyle w:val="Ttulo2"/>
+        <w:numPr>
+          <w:ilvl w:val="2"/>
+          <w:numId w:val="26"/>
+        </w:numPr>
+      </w:pPr>
+      <w:r>
         <w:t>DenseNet-161 [11]</w:t>
       </w:r>
     </w:p>
@@ -16201,9 +18213,19 @@
           <w:numId w:val="26"/>
         </w:numPr>
       </w:pPr>
-      <w:r>
-        <w:t>Classification Metrics</w:t>
-      </w:r>
+      <w:proofErr w:type="spellStart"/>
+      <w:r>
+        <w:t>Classification</w:t>
+      </w:r>
+      <w:proofErr w:type="spellEnd"/>
+      <w:r>
+        <w:t xml:space="preserve"> </w:t>
+      </w:r>
+      <w:proofErr w:type="spellStart"/>
+      <w:r>
+        <w:t>Metrics</w:t>
+      </w:r>
+      <w:proofErr w:type="spellEnd"/>
     </w:p>
     <w:p>
       <w:pPr>
@@ -16223,9 +18245,11 @@
           <w:numId w:val="26"/>
         </w:numPr>
       </w:pPr>
+      <w:proofErr w:type="spellStart"/>
       <w:r>
         <w:t>Accuracy</w:t>
       </w:r>
+      <w:proofErr w:type="spellEnd"/>
     </w:p>
     <w:p>
       <w:pPr>
@@ -16256,9 +18280,11 @@
           <w:numId w:val="26"/>
         </w:numPr>
       </w:pPr>
+      <w:proofErr w:type="spellStart"/>
       <w:r>
         <w:t>Precision</w:t>
       </w:r>
+      <w:proofErr w:type="spellEnd"/>
     </w:p>
     <w:p>
       <w:pPr>
@@ -16289,9 +18315,11 @@
           <w:numId w:val="26"/>
         </w:numPr>
       </w:pPr>
+      <w:proofErr w:type="spellStart"/>
       <w:r>
         <w:t>Recall</w:t>
       </w:r>
+      <w:proofErr w:type="spellEnd"/>
     </w:p>
     <w:p>
       <w:pPr>
@@ -16371,6 +18399,7 @@
         <w:rPr>
           <w:lang w:val="en-US"/>
         </w:rPr>
+        <w:lastRenderedPageBreak/>
         <w:t>The highest value will be F1-Score = precision = recall. In other words, F1-Score measure the valance between precision and recalls of a class prediction.</w:t>
       </w:r>
     </w:p>
@@ -16415,10 +18444,19 @@
           <w:numId w:val="26"/>
         </w:numPr>
       </w:pPr>
-      <w:r>
-        <w:lastRenderedPageBreak/>
-        <w:t>Hamming Loss</w:t>
-      </w:r>
+      <w:proofErr w:type="spellStart"/>
+      <w:r>
+        <w:t>Hamming</w:t>
+      </w:r>
+      <w:proofErr w:type="spellEnd"/>
+      <w:r>
+        <w:t xml:space="preserve"> </w:t>
+      </w:r>
+      <w:proofErr w:type="spellStart"/>
+      <w:r>
+        <w:t>Loss</w:t>
+      </w:r>
+      <w:proofErr w:type="spellEnd"/>
     </w:p>
     <w:p>
       <w:pPr>
@@ -16483,8 +18521,13 @@
         </w:numPr>
       </w:pPr>
       <w:r>
-        <w:t>Log loss</w:t>
-      </w:r>
+        <w:t xml:space="preserve">Log </w:t>
+      </w:r>
+      <w:proofErr w:type="spellStart"/>
+      <w:r>
+        <w:t>loss</w:t>
+      </w:r>
+      <w:proofErr w:type="spellEnd"/>
     </w:p>
     <w:p>
       <w:pPr>
@@ -16549,12 +18592,14 @@
           <w:lang w:val="en-US"/>
         </w:rPr>
       </w:pPr>
+      <w:proofErr w:type="spellStart"/>
       <w:r>
         <w:rPr>
           <w:lang w:val="en-US"/>
         </w:rPr>
         <w:t>Tensorflow</w:t>
       </w:r>
+      <w:proofErr w:type="spellEnd"/>
     </w:p>
     <w:p>
       <w:pPr>
@@ -16574,12 +18619,14 @@
           <w:lang w:val="en-US"/>
         </w:rPr>
       </w:pPr>
+      <w:proofErr w:type="spellStart"/>
       <w:r>
         <w:rPr>
           <w:lang w:val="en-US"/>
         </w:rPr>
         <w:t>Keras</w:t>
       </w:r>
+      <w:proofErr w:type="spellEnd"/>
     </w:p>
     <w:p>
       <w:pPr>
@@ -16599,12 +18646,14 @@
           <w:lang w:val="en-US"/>
         </w:rPr>
       </w:pPr>
+      <w:proofErr w:type="spellStart"/>
       <w:r>
         <w:rPr>
           <w:lang w:val="en-US"/>
         </w:rPr>
         <w:t>Tensorboard</w:t>
       </w:r>
+      <w:proofErr w:type="spellEnd"/>
     </w:p>
     <w:p>
       <w:pPr>
@@ -16624,12 +18673,15 @@
           <w:lang w:val="en-US"/>
         </w:rPr>
       </w:pPr>
-      <w:r>
-        <w:rPr>
-          <w:lang w:val="en-US"/>
-        </w:rPr>
+      <w:proofErr w:type="spellStart"/>
+      <w:r>
+        <w:rPr>
+          <w:lang w:val="en-US"/>
+        </w:rPr>
+        <w:lastRenderedPageBreak/>
         <w:t>SKLearn</w:t>
       </w:r>
+      <w:proofErr w:type="spellEnd"/>
     </w:p>
     <w:p>
       <w:pPr>
@@ -16874,21 +18926,181 @@
           <w:rStyle w:val="nfasissutil"/>
           <w:i w:val="0"/>
         </w:rPr>
-        <w:t xml:space="preserve">cascada, espiral, prototipado, incremental, RAD (Rapid Application Development, </w:t>
-      </w:r>
+        <w:t xml:space="preserve">cascada, espiral, prototipado, incremental, RAD (Rapid </w:t>
+      </w:r>
+      <w:proofErr w:type="spellStart"/>
       <w:r>
         <w:rPr>
           <w:rStyle w:val="nfasissutil"/>
           <w:i w:val="0"/>
         </w:rPr>
-        <w:t>u otra relacionada con el desarrollo de software</w:t>
-      </w:r>
+        <w:t>Application</w:t>
+      </w:r>
+      <w:proofErr w:type="spellEnd"/>
       <w:r>
         <w:rPr>
           <w:rStyle w:val="nfasissutil"/>
           <w:i w:val="0"/>
         </w:rPr>
-        <w:t xml:space="preserve">. Si es para el desarrollo de aplicaciones web podría utilizarse RMM (Relationship Management Methodology), OOHDM (Object Oriented Hypermedia Design Method), UWE (UML-Based Web), entre otros.  </w:t>
+        <w:t xml:space="preserve"> </w:t>
+      </w:r>
+      <w:proofErr w:type="spellStart"/>
+      <w:r>
+        <w:rPr>
+          <w:rStyle w:val="nfasissutil"/>
+          <w:i w:val="0"/>
+        </w:rPr>
+        <w:t>Development</w:t>
+      </w:r>
+      <w:proofErr w:type="spellEnd"/>
+      <w:r>
+        <w:rPr>
+          <w:rStyle w:val="nfasissutil"/>
+          <w:i w:val="0"/>
+        </w:rPr>
+        <w:t xml:space="preserve">, </w:t>
+      </w:r>
+      <w:r>
+        <w:rPr>
+          <w:rStyle w:val="nfasissutil"/>
+          <w:i w:val="0"/>
+        </w:rPr>
+        <w:t>u otra relacionada con el desarrollo de software</w:t>
+      </w:r>
+      <w:r>
+        <w:rPr>
+          <w:rStyle w:val="nfasissutil"/>
+          <w:i w:val="0"/>
+        </w:rPr>
+        <w:t>. Si es para el desarrollo de aplicaciones web podría utilizarse RMM (</w:t>
+      </w:r>
+      <w:proofErr w:type="spellStart"/>
+      <w:r>
+        <w:rPr>
+          <w:rStyle w:val="nfasissutil"/>
+          <w:i w:val="0"/>
+        </w:rPr>
+        <w:t>Relationship</w:t>
+      </w:r>
+      <w:proofErr w:type="spellEnd"/>
+      <w:r>
+        <w:rPr>
+          <w:rStyle w:val="nfasissutil"/>
+          <w:i w:val="0"/>
+        </w:rPr>
+        <w:t xml:space="preserve"> Management </w:t>
+      </w:r>
+      <w:proofErr w:type="spellStart"/>
+      <w:r>
+        <w:rPr>
+          <w:rStyle w:val="nfasissutil"/>
+          <w:i w:val="0"/>
+        </w:rPr>
+        <w:t>Methodology</w:t>
+      </w:r>
+      <w:proofErr w:type="spellEnd"/>
+      <w:r>
+        <w:rPr>
+          <w:rStyle w:val="nfasissutil"/>
+          <w:i w:val="0"/>
+        </w:rPr>
+        <w:t>), OOHDM (</w:t>
+      </w:r>
+      <w:proofErr w:type="spellStart"/>
+      <w:r>
+        <w:rPr>
+          <w:rStyle w:val="nfasissutil"/>
+          <w:i w:val="0"/>
+        </w:rPr>
+        <w:t>Object</w:t>
+      </w:r>
+      <w:proofErr w:type="spellEnd"/>
+      <w:r>
+        <w:rPr>
+          <w:rStyle w:val="nfasissutil"/>
+          <w:i w:val="0"/>
+        </w:rPr>
+        <w:t xml:space="preserve"> </w:t>
+      </w:r>
+      <w:proofErr w:type="spellStart"/>
+      <w:r>
+        <w:rPr>
+          <w:rStyle w:val="nfasissutil"/>
+          <w:i w:val="0"/>
+        </w:rPr>
+        <w:t>Oriented</w:t>
+      </w:r>
+      <w:proofErr w:type="spellEnd"/>
+      <w:r>
+        <w:rPr>
+          <w:rStyle w:val="nfasissutil"/>
+          <w:i w:val="0"/>
+        </w:rPr>
+        <w:t xml:space="preserve"> </w:t>
+      </w:r>
+      <w:proofErr w:type="spellStart"/>
+      <w:r>
+        <w:rPr>
+          <w:rStyle w:val="nfasissutil"/>
+          <w:i w:val="0"/>
+        </w:rPr>
+        <w:t>Hypermedia</w:t>
+      </w:r>
+      <w:proofErr w:type="spellEnd"/>
+      <w:r>
+        <w:rPr>
+          <w:rStyle w:val="nfasissutil"/>
+          <w:i w:val="0"/>
+        </w:rPr>
+        <w:t xml:space="preserve"> </w:t>
+      </w:r>
+      <w:proofErr w:type="spellStart"/>
+      <w:r>
+        <w:rPr>
+          <w:rStyle w:val="nfasissutil"/>
+          <w:i w:val="0"/>
+        </w:rPr>
+        <w:t>Design</w:t>
+      </w:r>
+      <w:proofErr w:type="spellEnd"/>
+      <w:r>
+        <w:rPr>
+          <w:rStyle w:val="nfasissutil"/>
+          <w:i w:val="0"/>
+        </w:rPr>
+        <w:t xml:space="preserve"> </w:t>
+      </w:r>
+      <w:proofErr w:type="spellStart"/>
+      <w:r>
+        <w:rPr>
+          <w:rStyle w:val="nfasissutil"/>
+          <w:i w:val="0"/>
+        </w:rPr>
+        <w:t>Method</w:t>
+      </w:r>
+      <w:proofErr w:type="spellEnd"/>
+      <w:r>
+        <w:rPr>
+          <w:rStyle w:val="nfasissutil"/>
+          <w:i w:val="0"/>
+        </w:rPr>
+        <w:t>), UWE (UML-</w:t>
+      </w:r>
+      <w:proofErr w:type="spellStart"/>
+      <w:r>
+        <w:rPr>
+          <w:rStyle w:val="nfasissutil"/>
+          <w:i w:val="0"/>
+        </w:rPr>
+        <w:t>Based</w:t>
+      </w:r>
+      <w:proofErr w:type="spellEnd"/>
+      <w:r>
+        <w:rPr>
+          <w:rStyle w:val="nfasissutil"/>
+          <w:i w:val="0"/>
+        </w:rPr>
+        <w:t xml:space="preserve"> Web), entre otros.  </w:t>
       </w:r>
       <w:r>
         <w:rPr>
@@ -17102,7 +19314,21 @@
         <w:rPr>
           <w:rStyle w:val="nfasissutil"/>
         </w:rPr>
-        <w:t xml:space="preserve">n las conclusiones y trabajo futuro en relación a </w:t>
+        <w:t xml:space="preserve">n las conclusiones y trabajo futuro </w:t>
+      </w:r>
+      <w:proofErr w:type="gramStart"/>
+      <w:r>
+        <w:rPr>
+          <w:rStyle w:val="nfasissutil"/>
+        </w:rPr>
+        <w:t>en relación a</w:t>
+      </w:r>
+      <w:proofErr w:type="gramEnd"/>
+      <w:r>
+        <w:rPr>
+          <w:rStyle w:val="nfasissutil"/>
+        </w:rPr>
+        <w:t xml:space="preserve"> </w:t>
       </w:r>
       <w:r>
         <w:rPr>
@@ -17291,7 +19517,7 @@
         </w:rPr>
         <w:t xml:space="preserve">: </w:t>
       </w:r>
-      <w:hyperlink r:id="rId21" w:history="1">
+      <w:hyperlink r:id="rId23" w:history="1">
         <w:r>
           <w:rPr>
             <w:rStyle w:val="Hipervnculo"/>
@@ -17389,7 +19615,7 @@
         </w:rPr>
         <w:t>For an article in an edited book, use practice similar to that for </w:t>
       </w:r>
-      <w:hyperlink r:id="rId22" w:anchor="auth-ed/trans" w:history="1">
+      <w:hyperlink r:id="rId24" w:anchor="auth-ed/trans" w:history="1">
         <w:r>
           <w:rPr>
             <w:rStyle w:val="Hipervnculo"/>
@@ -17429,7 +19655,7 @@
         </w:rPr>
         <w:t>[Citation Number] Author name[s], "</w:t>
       </w:r>
-      <w:hyperlink r:id="rId23" w:anchor="title-art" w:history="1">
+      <w:hyperlink r:id="rId25" w:anchor="title-art" w:history="1">
         <w:r>
           <w:rPr>
             <w:rStyle w:val="Hipervnculo"/>
@@ -17448,7 +19674,7 @@
         </w:rPr>
         <w:t>," in  </w:t>
       </w:r>
-      <w:hyperlink r:id="rId24" w:anchor="title" w:history="1">
+      <w:hyperlink r:id="rId26" w:anchor="title" w:history="1">
         <w:r>
           <w:rPr>
             <w:rStyle w:val="Hipervnculo"/>
@@ -17467,7 +19693,7 @@
         </w:rPr>
         <w:t>, </w:t>
       </w:r>
-      <w:hyperlink r:id="rId25" w:anchor="auth-ed/trans" w:history="1">
+      <w:hyperlink r:id="rId27" w:anchor="auth-ed/trans" w:history="1">
         <w:r>
           <w:rPr>
             <w:rStyle w:val="Hipervnculo"/>
@@ -17486,7 +19712,7 @@
         </w:rPr>
         <w:t>, publication location: publisher, year, </w:t>
       </w:r>
-      <w:hyperlink r:id="rId26" w:anchor="pages" w:history="1">
+      <w:hyperlink r:id="rId28" w:anchor="pages" w:history="1">
         <w:r>
           <w:rPr>
             <w:rStyle w:val="Hipervnculo"/>
@@ -17510,12 +19736,21 @@
           <w:lang w:val="en-US"/>
         </w:rPr>
       </w:pPr>
+      <w:proofErr w:type="spellStart"/>
       <w:r>
         <w:rPr>
           <w:i/>
           <w:iCs/>
         </w:rPr>
-        <w:t>Examples:]</w:t>
+        <w:t>Examples</w:t>
+      </w:r>
+      <w:proofErr w:type="spellEnd"/>
+      <w:r>
+        <w:rPr>
+          <w:i/>
+          <w:iCs/>
+        </w:rPr>
+        <w:t>:]</w:t>
       </w:r>
     </w:p>
     <w:p>
@@ -17540,7 +19775,23 @@
           <w:rStyle w:val="ReferenciaCar"/>
           <w:lang w:val="en-US"/>
         </w:rPr>
-        <w:t xml:space="preserve"> and B.D. Horowitz, "Photosensory reception and transduction," inSensory Receptors</w:t>
+        <w:t xml:space="preserve"> and B.D. Horowitz, "Photosensory reception and transduction," </w:t>
+      </w:r>
+      <w:proofErr w:type="spellStart"/>
+      <w:r>
+        <w:rPr>
+          <w:rStyle w:val="ReferenciaCar"/>
+          <w:lang w:val="en-US"/>
+        </w:rPr>
+        <w:t>inSensory</w:t>
+      </w:r>
+      <w:proofErr w:type="spellEnd"/>
+      <w:r>
+        <w:rPr>
+          <w:rStyle w:val="ReferenciaCar"/>
+          <w:lang w:val="en-US"/>
+        </w:rPr>
+        <w:t xml:space="preserve"> Receptors</w:t>
       </w:r>
       <w:r>
         <w:rPr>
@@ -17549,7 +19800,15 @@
         <w:t xml:space="preserve"> and Signal Transduction, J.L. Spudich and B.H. Satir, Eds.  </w:t>
       </w:r>
       <w:r>
-        <w:t>New York: Willey-Liss, 1991.  pp. 1-64.</w:t>
+        <w:t xml:space="preserve">New York: </w:t>
+      </w:r>
+      <w:proofErr w:type="spellStart"/>
+      <w:r>
+        <w:t>Willey</w:t>
+      </w:r>
+      <w:proofErr w:type="spellEnd"/>
+      <w:r>
+        <w:t>-Liss, 1991.  pp. 1-64.</w:t>
       </w:r>
     </w:p>
     <w:p>
@@ -17569,7 +19828,23 @@
           <w:iCs/>
           <w:lang w:val="en-US"/>
         </w:rPr>
-        <w:t>J. Lacan.  "The insistence of the letter in the unconscious,"  in Psychoanalysis and Language, David Lodge, Ed., J. Rose, Trans.,  Ithaca, NY: Cornell University Press, 1992, pp. 123-34.</w:t>
+        <w:t>J. Lacan.  "The insistence of the letter in the unconscious,</w:t>
+      </w:r>
+      <w:proofErr w:type="gramStart"/>
+      <w:r>
+        <w:rPr>
+          <w:iCs/>
+          <w:lang w:val="en-US"/>
+        </w:rPr>
+        <w:t>"  in</w:t>
+      </w:r>
+      <w:proofErr w:type="gramEnd"/>
+      <w:r>
+        <w:rPr>
+          <w:iCs/>
+          <w:lang w:val="en-US"/>
+        </w:rPr>
+        <w:t xml:space="preserve"> Psychoanalysis and Language, David Lodge, Ed., J. Rose, Trans.,  Ithaca, NY: Cornell University Press, 1992, pp. 123-34.</w:t>
       </w:r>
     </w:p>
     <w:p>
@@ -17611,7 +19886,7 @@
         </w:rPr>
         <w:t>[Citation Number] Author name[s], "</w:t>
       </w:r>
-      <w:hyperlink r:id="rId27" w:anchor="title-art" w:history="1">
+      <w:hyperlink r:id="rId29" w:anchor="title-art" w:history="1">
         <w:r>
           <w:rPr>
             <w:rStyle w:val="Hipervnculo"/>
@@ -17619,18 +19894,9 @@
             <w:iCs/>
             <w:lang w:val="en-US"/>
           </w:rPr>
-          <w:t>article title</w:t>
-        </w:r>
-      </w:hyperlink>
-      <w:r>
-        <w:rPr>
-          <w:i/>
-          <w:iCs/>
-          <w:lang w:val="en-US"/>
-        </w:rPr>
-        <w:t>,"</w:t>
-      </w:r>
-      <w:hyperlink r:id="rId28" w:anchor="title-per" w:history="1">
+          <w:t xml:space="preserve">article </w:t>
+        </w:r>
+        <w:proofErr w:type="spellStart"/>
         <w:r>
           <w:rPr>
             <w:rStyle w:val="Hipervnculo"/>
@@ -17638,7 +19904,7 @@
             <w:iCs/>
             <w:lang w:val="en-US"/>
           </w:rPr>
-          <w:t>journal title</w:t>
+          <w:t>title</w:t>
         </w:r>
       </w:hyperlink>
       <w:r>
@@ -17647,9 +19913,9 @@
           <w:iCs/>
           <w:lang w:val="en-US"/>
         </w:rPr>
-        <w:t> , </w:t>
-      </w:r>
-      <w:hyperlink r:id="rId29" w:anchor="volume" w:history="1">
+        <w:t>,"</w:t>
+      </w:r>
+      <w:hyperlink r:id="rId30" w:anchor="title-per" w:history="1">
         <w:r>
           <w:rPr>
             <w:rStyle w:val="Hipervnculo"/>
@@ -17657,18 +19923,9 @@
             <w:iCs/>
             <w:lang w:val="en-US"/>
           </w:rPr>
-          <w:t>volume number, issue number, month (abbrv.)</w:t>
-        </w:r>
-      </w:hyperlink>
-      <w:r>
-        <w:rPr>
-          <w:i/>
-          <w:iCs/>
-          <w:lang w:val="en-US"/>
-        </w:rPr>
-        <w:t>, </w:t>
-      </w:r>
-      <w:hyperlink r:id="rId30" w:anchor="pages" w:history="1">
+          <w:t>journal</w:t>
+        </w:r>
+        <w:proofErr w:type="spellEnd"/>
         <w:r>
           <w:rPr>
             <w:rStyle w:val="Hipervnculo"/>
@@ -17676,6 +19933,64 @@
             <w:iCs/>
             <w:lang w:val="en-US"/>
           </w:rPr>
+          <w:t xml:space="preserve"> title</w:t>
+        </w:r>
+      </w:hyperlink>
+      <w:r>
+        <w:rPr>
+          <w:i/>
+          <w:iCs/>
+          <w:lang w:val="en-US"/>
+        </w:rPr>
+        <w:t> , </w:t>
+      </w:r>
+      <w:hyperlink r:id="rId31" w:anchor="volume" w:history="1">
+        <w:r>
+          <w:rPr>
+            <w:rStyle w:val="Hipervnculo"/>
+            <w:i/>
+            <w:iCs/>
+            <w:lang w:val="en-US"/>
+          </w:rPr>
+          <w:t>volume number, issue number, month (</w:t>
+        </w:r>
+        <w:proofErr w:type="spellStart"/>
+        <w:r>
+          <w:rPr>
+            <w:rStyle w:val="Hipervnculo"/>
+            <w:i/>
+            <w:iCs/>
+            <w:lang w:val="en-US"/>
+          </w:rPr>
+          <w:t>abbrv</w:t>
+        </w:r>
+        <w:proofErr w:type="spellEnd"/>
+        <w:r>
+          <w:rPr>
+            <w:rStyle w:val="Hipervnculo"/>
+            <w:i/>
+            <w:iCs/>
+            <w:lang w:val="en-US"/>
+          </w:rPr>
+          <w:t>.)</w:t>
+        </w:r>
+      </w:hyperlink>
+      <w:r>
+        <w:rPr>
+          <w:i/>
+          <w:iCs/>
+          <w:lang w:val="en-US"/>
+        </w:rPr>
+        <w:t>, </w:t>
+      </w:r>
+      <w:hyperlink r:id="rId32" w:anchor="pages" w:history="1">
+        <w:r>
+          <w:rPr>
+            <w:rStyle w:val="Hipervnculo"/>
+            <w:i/>
+            <w:iCs/>
+            <w:lang w:val="en-US"/>
+          </w:rPr>
           <w:t>pages</w:t>
         </w:r>
       </w:hyperlink>
@@ -17752,7 +20067,31 @@
           <w:rStyle w:val="ReferenciaCar"/>
           <w:lang w:val="en-US"/>
         </w:rPr>
-        <w:t>K.A. Nelson, R.J. Dwayne Miller, D.R. Lutz, and M.D. Fayer,  "Optical generation of turntable</w:t>
+        <w:t xml:space="preserve">K.A. Nelson, R.J. Dwayne Miller, D.R. Lutz, and M.D. </w:t>
+      </w:r>
+      <w:proofErr w:type="spellStart"/>
+      <w:r>
+        <w:rPr>
+          <w:rStyle w:val="ReferenciaCar"/>
+          <w:lang w:val="en-US"/>
+        </w:rPr>
+        <w:t>Fayer</w:t>
+      </w:r>
+      <w:proofErr w:type="spellEnd"/>
+      <w:r>
+        <w:rPr>
+          <w:rStyle w:val="ReferenciaCar"/>
+          <w:lang w:val="en-US"/>
+        </w:rPr>
+        <w:t xml:space="preserve">,  "Optical generation of </w:t>
+      </w:r>
+      <w:proofErr w:type="spellStart"/>
+      <w:r>
+        <w:rPr>
+          <w:rStyle w:val="ReferenciaCar"/>
+          <w:lang w:val="en-US"/>
+        </w:rPr>
+        <w:t>turntable</w:t>
       </w:r>
       <w:r>
         <w:rPr>
@@ -17777,7 +20116,31 @@
           <w:iCs/>
           <w:lang w:val="en-US"/>
         </w:rPr>
-        <w:t xml:space="preserve">J. Allemang, "Social studies in gibberish," Quarterly Reviews of Doublespeak, vol. 20, no. 1, pp. 9-10. </w:t>
+        <w:t>J</w:t>
+      </w:r>
+      <w:proofErr w:type="spellEnd"/>
+      <w:r>
+        <w:rPr>
+          <w:iCs/>
+          <w:lang w:val="en-US"/>
+        </w:rPr>
+        <w:t xml:space="preserve">. </w:t>
+      </w:r>
+      <w:proofErr w:type="spellStart"/>
+      <w:r>
+        <w:rPr>
+          <w:iCs/>
+          <w:lang w:val="en-US"/>
+        </w:rPr>
+        <w:t>Allemang</w:t>
+      </w:r>
+      <w:proofErr w:type="spellEnd"/>
+      <w:r>
+        <w:rPr>
+          <w:iCs/>
+          <w:lang w:val="en-US"/>
+        </w:rPr>
+        <w:t xml:space="preserve">, "Social studies in gibberish," Quarterly Reviews of Doublespeak, vol. 20, no. 1, pp. 9-10. </w:t>
       </w:r>
     </w:p>
     <w:p>
@@ -17840,7 +20203,7 @@
         </w:rPr>
         <w:t>[Citation Number] Author name[s], "</w:t>
       </w:r>
-      <w:hyperlink r:id="rId31" w:anchor="title-art" w:history="1">
+      <w:hyperlink r:id="rId33" w:anchor="title-art" w:history="1">
         <w:r>
           <w:rPr>
             <w:rStyle w:val="Hipervnculo"/>
@@ -17848,18 +20211,9 @@
             <w:iCs/>
             <w:lang w:val="en-US"/>
           </w:rPr>
-          <w:t>article title</w:t>
-        </w:r>
-      </w:hyperlink>
-      <w:r>
-        <w:rPr>
-          <w:i/>
-          <w:iCs/>
-          <w:lang w:val="en-US"/>
-        </w:rPr>
-        <w:t>,"</w:t>
-      </w:r>
-      <w:hyperlink r:id="rId32" w:anchor="title-per" w:history="1">
+          <w:t xml:space="preserve">article </w:t>
+        </w:r>
+        <w:proofErr w:type="spellStart"/>
         <w:r>
           <w:rPr>
             <w:rStyle w:val="Hipervnculo"/>
@@ -17867,7 +20221,7 @@
             <w:iCs/>
             <w:lang w:val="en-US"/>
           </w:rPr>
-          <w:t>periodical  title</w:t>
+          <w:t>title</w:t>
         </w:r>
       </w:hyperlink>
       <w:r>
@@ -17876,9 +20230,9 @@
           <w:iCs/>
           <w:lang w:val="en-US"/>
         </w:rPr>
-        <w:t> , </w:t>
-      </w:r>
-      <w:hyperlink r:id="rId33" w:anchor="volume" w:history="1">
+        <w:t>,"</w:t>
+      </w:r>
+      <w:hyperlink r:id="rId34" w:anchor="title-per" w:history="1">
         <w:r>
           <w:rPr>
             <w:rStyle w:val="Hipervnculo"/>
@@ -17886,18 +20240,9 @@
             <w:iCs/>
             <w:lang w:val="en-US"/>
           </w:rPr>
-          <w:t>month (abbrv.)</w:t>
-        </w:r>
-      </w:hyperlink>
-      <w:r>
-        <w:rPr>
-          <w:i/>
-          <w:iCs/>
-          <w:lang w:val="en-US"/>
-        </w:rPr>
-        <w:t>, </w:t>
-      </w:r>
-      <w:hyperlink r:id="rId34" w:anchor="pages" w:history="1">
+          <w:t>periodical</w:t>
+        </w:r>
+        <w:proofErr w:type="spellEnd"/>
         <w:r>
           <w:rPr>
             <w:rStyle w:val="Hipervnculo"/>
@@ -17905,6 +20250,64 @@
             <w:iCs/>
             <w:lang w:val="en-US"/>
           </w:rPr>
+          <w:t>  title</w:t>
+        </w:r>
+      </w:hyperlink>
+      <w:r>
+        <w:rPr>
+          <w:i/>
+          <w:iCs/>
+          <w:lang w:val="en-US"/>
+        </w:rPr>
+        <w:t> , </w:t>
+      </w:r>
+      <w:hyperlink r:id="rId35" w:anchor="volume" w:history="1">
+        <w:r>
+          <w:rPr>
+            <w:rStyle w:val="Hipervnculo"/>
+            <w:i/>
+            <w:iCs/>
+            <w:lang w:val="en-US"/>
+          </w:rPr>
+          <w:t>month (</w:t>
+        </w:r>
+        <w:proofErr w:type="spellStart"/>
+        <w:r>
+          <w:rPr>
+            <w:rStyle w:val="Hipervnculo"/>
+            <w:i/>
+            <w:iCs/>
+            <w:lang w:val="en-US"/>
+          </w:rPr>
+          <w:t>abbrv</w:t>
+        </w:r>
+        <w:proofErr w:type="spellEnd"/>
+        <w:r>
+          <w:rPr>
+            <w:rStyle w:val="Hipervnculo"/>
+            <w:i/>
+            <w:iCs/>
+            <w:lang w:val="en-US"/>
+          </w:rPr>
+          <w:t>.)</w:t>
+        </w:r>
+      </w:hyperlink>
+      <w:r>
+        <w:rPr>
+          <w:i/>
+          <w:iCs/>
+          <w:lang w:val="en-US"/>
+        </w:rPr>
+        <w:t>, </w:t>
+      </w:r>
+      <w:hyperlink r:id="rId36" w:anchor="pages" w:history="1">
+        <w:r>
+          <w:rPr>
+            <w:rStyle w:val="Hipervnculo"/>
+            <w:i/>
+            <w:iCs/>
+            <w:lang w:val="en-US"/>
+          </w:rPr>
           <w:t>pages</w:t>
         </w:r>
       </w:hyperlink>
@@ -17958,7 +20361,21 @@
         <w:rPr>
           <w:lang w:val="en-US"/>
         </w:rPr>
-        <w:t>J. Fallows, "Network technology," Atlantic Monthly, Jul.,  pp. 34-36, 1994.</w:t>
+        <w:t>J. Fallows, "Network technology," Atlantic Monthly, Jul.</w:t>
+      </w:r>
+      <w:proofErr w:type="gramStart"/>
+      <w:r>
+        <w:rPr>
+          <w:lang w:val="en-US"/>
+        </w:rPr>
+        <w:t>,  pp.</w:t>
+      </w:r>
+      <w:proofErr w:type="gramEnd"/>
+      <w:r>
+        <w:rPr>
+          <w:lang w:val="en-US"/>
+        </w:rPr>
+        <w:t xml:space="preserve"> 34-36, 1994.</w:t>
       </w:r>
     </w:p>
     <w:p>
@@ -18030,7 +20447,7 @@
         </w:rPr>
         <w:t>[Citation Number] Author name[s], "</w:t>
       </w:r>
-      <w:hyperlink r:id="rId35" w:anchor="title-art" w:history="1">
+      <w:hyperlink r:id="rId37" w:anchor="title-art" w:history="1">
         <w:r>
           <w:rPr>
             <w:rStyle w:val="Hipervnculo"/>
@@ -18038,18 +20455,9 @@
             <w:iCs/>
             <w:lang w:val="en-US"/>
           </w:rPr>
-          <w:t>article title</w:t>
-        </w:r>
-      </w:hyperlink>
-      <w:r>
-        <w:rPr>
-          <w:i/>
-          <w:iCs/>
-          <w:lang w:val="en-US"/>
-        </w:rPr>
-        <w:t>,"</w:t>
-      </w:r>
-      <w:hyperlink r:id="rId36" w:anchor="title-per" w:history="1">
+          <w:t xml:space="preserve">article </w:t>
+        </w:r>
+        <w:proofErr w:type="spellStart"/>
         <w:r>
           <w:rPr>
             <w:rStyle w:val="Hipervnculo"/>
@@ -18057,7 +20465,7 @@
             <w:iCs/>
             <w:lang w:val="en-US"/>
           </w:rPr>
-          <w:t>periodical  title</w:t>
+          <w:t>title</w:t>
         </w:r>
       </w:hyperlink>
       <w:r>
@@ -18066,9 +20474,9 @@
           <w:iCs/>
           <w:lang w:val="en-US"/>
         </w:rPr>
-        <w:t>, </w:t>
-      </w:r>
-      <w:hyperlink r:id="rId37" w:anchor="volume" w:history="1">
+        <w:t>,"</w:t>
+      </w:r>
+      <w:hyperlink r:id="rId38" w:anchor="title-per" w:history="1">
         <w:r>
           <w:rPr>
             <w:rStyle w:val="Hipervnculo"/>
@@ -18076,18 +20484,9 @@
             <w:iCs/>
             <w:lang w:val="en-US"/>
           </w:rPr>
-          <w:t>day number month (abbrv.)</w:t>
-        </w:r>
-      </w:hyperlink>
-      <w:r>
-        <w:rPr>
-          <w:i/>
-          <w:iCs/>
-          <w:lang w:val="en-US"/>
-        </w:rPr>
-        <w:t>, </w:t>
-      </w:r>
-      <w:hyperlink r:id="rId38" w:anchor="pages" w:history="1">
+          <w:t>periodical</w:t>
+        </w:r>
+        <w:proofErr w:type="spellEnd"/>
         <w:r>
           <w:rPr>
             <w:rStyle w:val="Hipervnculo"/>
@@ -18095,6 +20494,64 @@
             <w:iCs/>
             <w:lang w:val="en-US"/>
           </w:rPr>
+          <w:t>  title</w:t>
+        </w:r>
+      </w:hyperlink>
+      <w:r>
+        <w:rPr>
+          <w:i/>
+          <w:iCs/>
+          <w:lang w:val="en-US"/>
+        </w:rPr>
+        <w:t>, </w:t>
+      </w:r>
+      <w:hyperlink r:id="rId39" w:anchor="volume" w:history="1">
+        <w:r>
+          <w:rPr>
+            <w:rStyle w:val="Hipervnculo"/>
+            <w:i/>
+            <w:iCs/>
+            <w:lang w:val="en-US"/>
+          </w:rPr>
+          <w:t>day number month (</w:t>
+        </w:r>
+        <w:proofErr w:type="spellStart"/>
+        <w:r>
+          <w:rPr>
+            <w:rStyle w:val="Hipervnculo"/>
+            <w:i/>
+            <w:iCs/>
+            <w:lang w:val="en-US"/>
+          </w:rPr>
+          <w:t>abbrv</w:t>
+        </w:r>
+        <w:proofErr w:type="spellEnd"/>
+        <w:r>
+          <w:rPr>
+            <w:rStyle w:val="Hipervnculo"/>
+            <w:i/>
+            <w:iCs/>
+            <w:lang w:val="en-US"/>
+          </w:rPr>
+          <w:t>.)</w:t>
+        </w:r>
+      </w:hyperlink>
+      <w:r>
+        <w:rPr>
+          <w:i/>
+          <w:iCs/>
+          <w:lang w:val="en-US"/>
+        </w:rPr>
+        <w:t>, </w:t>
+      </w:r>
+      <w:hyperlink r:id="rId40" w:anchor="pages" w:history="1">
+        <w:r>
+          <w:rPr>
+            <w:rStyle w:val="Hipervnculo"/>
+            <w:i/>
+            <w:iCs/>
+            <w:lang w:val="en-US"/>
+          </w:rPr>
           <w:t>pages</w:t>
         </w:r>
       </w:hyperlink>
@@ -18139,7 +20596,21 @@
         <w:rPr>
           <w:lang w:val="en-US"/>
         </w:rPr>
-        <w:t>B. Metcalfe, "The numbers show how slowly the Internet runs today," Infoworld, 30 Sep., p. 34, 1996.</w:t>
+        <w:t xml:space="preserve">B. Metcalfe, "The numbers show how slowly the Internet runs today," </w:t>
+      </w:r>
+      <w:proofErr w:type="spellStart"/>
+      <w:r>
+        <w:rPr>
+          <w:lang w:val="en-US"/>
+        </w:rPr>
+        <w:t>Infoworld</w:t>
+      </w:r>
+      <w:proofErr w:type="spellEnd"/>
+      <w:r>
+        <w:rPr>
+          <w:lang w:val="en-US"/>
+        </w:rPr>
+        <w:t>, 30 Sep., p. 34, 1996.</w:t>
       </w:r>
     </w:p>
     <w:p>
@@ -18154,7 +20625,23 @@
           <w:iCs/>
           <w:lang w:val="en-US"/>
         </w:rPr>
-        <w:t xml:space="preserve">J. Turner, "Disorder 'kills without warning,'"  The Toronto Star, 26 Jun., pp. </w:t>
+        <w:t>J. Turner, "Disorder 'kills without warning,'</w:t>
+      </w:r>
+      <w:proofErr w:type="gramStart"/>
+      <w:r>
+        <w:rPr>
+          <w:iCs/>
+          <w:lang w:val="en-US"/>
+        </w:rPr>
+        <w:t>"  The</w:t>
+      </w:r>
+      <w:proofErr w:type="gramEnd"/>
+      <w:r>
+        <w:rPr>
+          <w:iCs/>
+          <w:lang w:val="en-US"/>
+        </w:rPr>
+        <w:t xml:space="preserve"> Toronto Star, 26 Jun., pp. </w:t>
       </w:r>
       <w:r>
         <w:rPr>
@@ -18232,11 +20719,75 @@
           <w:lang w:val="en-US"/>
         </w:rPr>
       </w:pPr>
-      <w:r>
-        <w:rPr>
-          <w:lang w:val="en-US"/>
-        </w:rPr>
-        <w:t xml:space="preserve">Paez-Borrallo, I.A. Perez-Alavarezz, and S.Z. Bello,  "Adaptive foltering in data communications with self improved error reference," in Proc. IEEE ICASSP '94, 1994, pp. 65-68. </w:t>
+      <w:proofErr w:type="spellStart"/>
+      <w:r>
+        <w:rPr>
+          <w:lang w:val="en-US"/>
+        </w:rPr>
+        <w:t>Paez</w:t>
+      </w:r>
+      <w:proofErr w:type="spellEnd"/>
+      <w:r>
+        <w:rPr>
+          <w:lang w:val="en-US"/>
+        </w:rPr>
+        <w:t>-Borrallo, I.A. Perez-</w:t>
+      </w:r>
+      <w:proofErr w:type="spellStart"/>
+      <w:r>
+        <w:rPr>
+          <w:lang w:val="en-US"/>
+        </w:rPr>
+        <w:t>Alavarezz</w:t>
+      </w:r>
+      <w:proofErr w:type="spellEnd"/>
+      <w:r>
+        <w:rPr>
+          <w:lang w:val="en-US"/>
+        </w:rPr>
+        <w:t xml:space="preserve">, and S.Z. </w:t>
+      </w:r>
+      <w:proofErr w:type="gramStart"/>
+      <w:r>
+        <w:rPr>
+          <w:lang w:val="en-US"/>
+        </w:rPr>
+        <w:t>Bello,  "</w:t>
+      </w:r>
+      <w:proofErr w:type="gramEnd"/>
+      <w:r>
+        <w:rPr>
+          <w:lang w:val="en-US"/>
+        </w:rPr>
+        <w:t xml:space="preserve">Adaptive </w:t>
+      </w:r>
+      <w:proofErr w:type="spellStart"/>
+      <w:r>
+        <w:rPr>
+          <w:lang w:val="en-US"/>
+        </w:rPr>
+        <w:t>foltering</w:t>
+      </w:r>
+      <w:proofErr w:type="spellEnd"/>
+      <w:r>
+        <w:rPr>
+          <w:lang w:val="en-US"/>
+        </w:rPr>
+        <w:t xml:space="preserve"> in data communications with </w:t>
+      </w:r>
+      <w:proofErr w:type="spellStart"/>
+      <w:r>
+        <w:rPr>
+          <w:lang w:val="en-US"/>
+        </w:rPr>
+        <w:t>self improved</w:t>
+      </w:r>
+      <w:proofErr w:type="spellEnd"/>
+      <w:r>
+        <w:rPr>
+          <w:lang w:val="en-US"/>
+        </w:rPr>
+        <w:t xml:space="preserve"> error reference," in Proc. IEEE ICASSP '94, 1994, pp. 65-68. </w:t>
       </w:r>
     </w:p>
     <w:p>
@@ -18263,7 +20814,7 @@
         </w:rPr>
         <w:t>Treat an unpublished paper presented as a conference in the following manner: [Citation Number] Author name[s], "</w:t>
       </w:r>
-      <w:hyperlink r:id="rId39" w:anchor="title-art" w:history="1">
+      <w:hyperlink r:id="rId41" w:anchor="title-art" w:history="1">
         <w:r>
           <w:rPr>
             <w:rStyle w:val="Hipervnculo"/>
@@ -18323,13 +20874,35 @@
         <w:rPr>
           <w:lang w:val="en-US"/>
         </w:rPr>
-        <w:t xml:space="preserve">M. Lai, B. Chen, and S. Yuan,  "Toward a new educational environment," presented at 4th Int. </w:t>
-      </w:r>
+        <w:t xml:space="preserve">M. Lai, B. Chen, and S. </w:t>
+      </w:r>
+      <w:proofErr w:type="gramStart"/>
+      <w:r>
+        <w:rPr>
+          <w:lang w:val="en-US"/>
+        </w:rPr>
+        <w:t>Yuan,  "</w:t>
+      </w:r>
+      <w:proofErr w:type="gramEnd"/>
+      <w:r>
+        <w:rPr>
+          <w:lang w:val="en-US"/>
+        </w:rPr>
+        <w:t xml:space="preserve">Toward a new educational environment," presented at 4th Int. </w:t>
+      </w:r>
+      <w:proofErr w:type="spellStart"/>
       <w:r>
         <w:rPr>
           <w:lang w:val="es-MX"/>
         </w:rPr>
-        <w:t xml:space="preserve">World Wide Web Conf. Boston, MA, 1995. </w:t>
+        <w:t>World</w:t>
+      </w:r>
+      <w:proofErr w:type="spellEnd"/>
+      <w:r>
+        <w:rPr>
+          <w:lang w:val="es-MX"/>
+        </w:rPr>
+        <w:t xml:space="preserve"> Wide Web Conf. Boston, MA, 1995. </w:t>
       </w:r>
     </w:p>
     <w:p>
@@ -18434,19 +21007,19 @@
           <w:lang w:val="en-US"/>
         </w:rPr>
         <w:lastRenderedPageBreak/>
-        <w:t>A. Harnack and G. Kleppinger, "Beyond the MLA Handbook: Documenting Electronic Sources on the Internet." Kairos, [Online serial] 1 (2), (1996 Sum), Available at HTTP: http://english.ttu.edu.kairos/1.2/</w:t>
-      </w:r>
-    </w:p>
-    <w:p>
-      <w:pPr>
-        <w:pStyle w:val="Referencia"/>
+        <w:t xml:space="preserve">A. </w:t>
+      </w:r>
+      <w:proofErr w:type="spellStart"/>
+      <w:r>
         <w:rPr>
           <w:rStyle w:val="nfasissutil"/>
           <w:i w:val="0"/>
           <w:iCs w:val="0"/>
           <w:lang w:val="en-US"/>
         </w:rPr>
-      </w:pPr>
+        <w:t>Harnack</w:t>
+      </w:r>
+      <w:proofErr w:type="spellEnd"/>
       <w:r>
         <w:rPr>
           <w:rStyle w:val="nfasissutil"/>
@@ -18454,14 +21027,54 @@
           <w:iCs w:val="0"/>
           <w:lang w:val="en-US"/>
         </w:rPr>
-        <w:t>P. Curtis, "Mudding: Social Phenomena in text-based virtual realities," [Online document] Aug. 1992, [1996 Aug 30], Available at FTP: parcftp.xerox.com/pub/MOO/papers/DIAC921992.</w:t>
-      </w:r>
-    </w:p>
-    <w:p>
-      <w:pPr>
+        <w:t xml:space="preserve"> and G. </w:t>
+      </w:r>
+      <w:proofErr w:type="spellStart"/>
+      <w:r>
         <w:rPr>
           <w:rStyle w:val="nfasissutil"/>
           <w:i w:val="0"/>
+          <w:iCs w:val="0"/>
+          <w:lang w:val="en-US"/>
+        </w:rPr>
+        <w:t>Kleppinger</w:t>
+      </w:r>
+      <w:proofErr w:type="spellEnd"/>
+      <w:r>
+        <w:rPr>
+          <w:rStyle w:val="nfasissutil"/>
+          <w:i w:val="0"/>
+          <w:iCs w:val="0"/>
+          <w:lang w:val="en-US"/>
+        </w:rPr>
+        <w:t>, "Beyond the MLA Handbook: Documenting Electronic Sources on the Internet." Kairos, [Online serial] 1 (2), (1996 Sum), Available at HTTP: http://english.ttu.edu.kairos/1.2/</w:t>
+      </w:r>
+    </w:p>
+    <w:p>
+      <w:pPr>
+        <w:pStyle w:val="Referencia"/>
+        <w:rPr>
+          <w:rStyle w:val="nfasissutil"/>
+          <w:i w:val="0"/>
+          <w:iCs w:val="0"/>
+          <w:lang w:val="en-US"/>
+        </w:rPr>
+      </w:pPr>
+      <w:r>
+        <w:rPr>
+          <w:rStyle w:val="nfasissutil"/>
+          <w:i w:val="0"/>
+          <w:iCs w:val="0"/>
+          <w:lang w:val="en-US"/>
+        </w:rPr>
+        <w:t>P. Curtis, "Mudding: Social Phenomena in text-based virtual realities," [Online document] Aug. 1992, [1996 Aug 30], Available at FTP: parcftp.xerox.com/pub/MOO/papers/DIAC921992.</w:t>
+      </w:r>
+    </w:p>
+    <w:p>
+      <w:pPr>
+        <w:rPr>
+          <w:rStyle w:val="nfasissutil"/>
+          <w:i w:val="0"/>
         </w:rPr>
       </w:pPr>
       <w:r>
@@ -18515,7 +21128,7 @@
         </w:rPr>
         <w:t>[1]</w:t>
       </w:r>
-      <w:hyperlink r:id="rId40" w:history="1">
+      <w:hyperlink r:id="rId42" w:history="1">
         <w:r>
           <w:rPr>
             <w:rStyle w:val="Hipervnculo"/>
@@ -18538,7 +21151,7 @@
         </w:rPr>
         <w:t>[2]</w:t>
       </w:r>
-      <w:hyperlink r:id="rId41" w:history="1">
+      <w:hyperlink r:id="rId43" w:history="1">
         <w:r>
           <w:rPr>
             <w:rStyle w:val="Hipervnculo"/>
@@ -18576,7 +21189,7 @@
         </w:rPr>
         <w:t xml:space="preserve">[4] </w:t>
       </w:r>
-      <w:hyperlink r:id="rId42" w:history="1">
+      <w:hyperlink r:id="rId44" w:history="1">
         <w:r>
           <w:rPr>
             <w:rStyle w:val="Hipervnculo"/>
@@ -18603,7 +21216,7 @@
       <w:r>
         <w:t>[5]</w:t>
       </w:r>
-      <w:hyperlink r:id="rId43" w:history="1">
+      <w:hyperlink r:id="rId45" w:history="1">
         <w:r>
           <w:rPr>
             <w:rStyle w:val="Hipervnculo"/>
@@ -18633,7 +21246,7 @@
         </w:rPr>
         <w:t>[6]</w:t>
       </w:r>
-      <w:hyperlink r:id="rId44" w:history="1">
+      <w:hyperlink r:id="rId46" w:history="1">
         <w:r>
           <w:rPr>
             <w:rStyle w:val="Hipervnculo"/>
@@ -18691,11 +21304,19 @@
           <w:lang w:val="en-US"/>
         </w:rPr>
       </w:pPr>
-      <w:r>
-        <w:rPr>
-          <w:lang w:val="en-US"/>
-        </w:rPr>
-        <w:t xml:space="preserve">Xcepetion [10] </w:t>
+      <w:proofErr w:type="spellStart"/>
+      <w:r>
+        <w:rPr>
+          <w:lang w:val="en-US"/>
+        </w:rPr>
+        <w:t>Xcepetion</w:t>
+      </w:r>
+      <w:proofErr w:type="spellEnd"/>
+      <w:r>
+        <w:rPr>
+          <w:lang w:val="en-US"/>
+        </w:rPr>
+        <w:t xml:space="preserve"> [10] </w:t>
       </w:r>
     </w:p>
     <w:p>
@@ -18987,6 +21608,11 @@
       </w:r>
     </w:p>
     <w:p>
+      <w:pPr>
+        <w:rPr>
+          <w:lang w:val="en-US"/>
+        </w:rPr>
+      </w:pPr>
       <w:r>
         <w:rPr>
           <w:rStyle w:val="nfasissutil"/>
@@ -18995,7 +21621,7 @@
         </w:rPr>
         <w:t xml:space="preserve">[20] </w:t>
       </w:r>
-      <w:hyperlink r:id="rId45" w:history="1">
+      <w:hyperlink r:id="rId47" w:history="1">
         <w:r>
           <w:rPr>
             <w:rStyle w:val="Hipervnculo"/>
@@ -19011,15 +21637,20 @@
           <w:rFonts w:ascii="NimbusRomNo9L-Medi" w:hAnsi="NimbusRomNo9L-Medi" w:cs="NimbusRomNo9L-Medi"/>
           <w:sz w:val="29"/>
           <w:szCs w:val="29"/>
-        </w:rPr>
-      </w:pPr>
-      <w:r>
+          <w:lang w:val="en-US"/>
+        </w:rPr>
+      </w:pPr>
+      <w:r>
+        <w:rPr>
+          <w:lang w:val="en-US"/>
+        </w:rPr>
         <w:t xml:space="preserve">[21] </w:t>
       </w:r>
-      <w:hyperlink r:id="rId46" w:history="1">
+      <w:hyperlink r:id="rId48" w:history="1">
         <w:r>
           <w:rPr>
             <w:rStyle w:val="Hipervnculo"/>
+            <w:lang w:val="en-US"/>
           </w:rPr>
           <w:t>https://www.history.com/news/7-early-robots-and-automatons</w:t>
         </w:r>
@@ -19041,8 +21672,9 @@
           <w:iCs w:val="0"/>
           <w:lang w:val="en-US"/>
         </w:rPr>
-        <w:t xml:space="preserve">[22] </w:t>
-      </w:r>
+        <w:t xml:space="preserve">[22] Singh, Gyanendra &amp; </w:t>
+      </w:r>
+      <w:proofErr w:type="spellStart"/>
       <w:r>
         <w:rPr>
           <w:rStyle w:val="nfasissutil"/>
@@ -19050,54 +21682,219 @@
           <w:iCs w:val="0"/>
           <w:lang w:val="en-US"/>
         </w:rPr>
-        <w:t>Singh, Gyanendra &amp; Vedrtnam, Ajitanshu &amp; Sagar, Dheeraj. (2013). AN OVERVIEW OF ARTIFICIAL INTELLIGENCE. 10.13140/RG.2.2.20660.19840.</w:t>
-      </w:r>
-    </w:p>
-    <w:p>
-      <w:hyperlink r:id="rId47" w:history="1">
-        <w:r>
-          <w:rPr>
-            <w:rStyle w:val="Hipervnculo"/>
-            <w:lang w:val="en-US"/>
-          </w:rPr>
-          <w:t>https://www.researchgate.net/publication/236346414_AN_OVERVIEW_OF_ARTIFICIAL_INTELLIGENCE</w:t>
-        </w:r>
-      </w:hyperlink>
-    </w:p>
-    <w:p>
-      <w:r>
-        <w:t>[23]</w:t>
-      </w:r>
-      <w:r>
-        <w:t xml:space="preserve"> </w:t>
-      </w:r>
-      <w:hyperlink r:id="rId48" w:history="1">
-        <w:r>
-          <w:rPr>
-            <w:rStyle w:val="Hipervnculo"/>
-          </w:rPr>
-          <w:t>https://medium.com/ml-ai-study-group/ai-mind-map-a70dafcf5a48</w:t>
-        </w:r>
-      </w:hyperlink>
-    </w:p>
-    <w:p>
-      <w:r>
-        <w:t>[24] An introduction to Neural Networks</w:t>
-      </w:r>
-    </w:p>
-    <w:p>
-      <w:pPr>
+        <w:t>Vedrtnam</w:t>
+      </w:r>
+      <w:proofErr w:type="spellEnd"/>
+      <w:r>
         <w:rPr>
           <w:rStyle w:val="nfasissutil"/>
           <w:i w:val="0"/>
           <w:iCs w:val="0"/>
-        </w:rPr>
-      </w:pPr>
+          <w:lang w:val="en-US"/>
+        </w:rPr>
+        <w:t xml:space="preserve">, </w:t>
+      </w:r>
+      <w:proofErr w:type="spellStart"/>
       <w:r>
         <w:rPr>
           <w:rStyle w:val="nfasissutil"/>
           <w:i w:val="0"/>
           <w:iCs w:val="0"/>
+          <w:lang w:val="en-US"/>
+        </w:rPr>
+        <w:t>Ajitanshu</w:t>
+      </w:r>
+      <w:proofErr w:type="spellEnd"/>
+      <w:r>
+        <w:rPr>
+          <w:rStyle w:val="nfasissutil"/>
+          <w:i w:val="0"/>
+          <w:iCs w:val="0"/>
+          <w:lang w:val="en-US"/>
+        </w:rPr>
+        <w:t xml:space="preserve"> &amp; Sagar, Dheeraj. (2013). AN OVERVIEW OF ARTIFICIAL INTELLIGENCE. 10.13140/RG.2.2.20660.19840.</w:t>
+      </w:r>
+    </w:p>
+    <w:p>
+      <w:pPr>
+        <w:rPr>
+          <w:lang w:val="en-US"/>
+        </w:rPr>
+      </w:pPr>
+      <w:hyperlink r:id="rId49" w:history="1">
+        <w:r>
+          <w:rPr>
+            <w:rStyle w:val="Hipervnculo"/>
+            <w:lang w:val="en-US"/>
+          </w:rPr>
+          <w:t>https://www.researchgate.net/publication/236346414_AN_OVERVIEW_OF_ARTIFICIAL_INTELLIGENCE</w:t>
+        </w:r>
+      </w:hyperlink>
+    </w:p>
+    <w:p>
+      <w:pPr>
+        <w:rPr>
+          <w:lang w:val="en-US"/>
+        </w:rPr>
+      </w:pPr>
+      <w:r>
+        <w:rPr>
+          <w:lang w:val="en-US"/>
+        </w:rPr>
+        <w:t>[23]</w:t>
+      </w:r>
+      <w:r>
+        <w:rPr>
+          <w:lang w:val="en-US"/>
+        </w:rPr>
+        <w:t xml:space="preserve"> </w:t>
+      </w:r>
+      <w:hyperlink r:id="rId50" w:history="1">
+        <w:r>
+          <w:rPr>
+            <w:rStyle w:val="Hipervnculo"/>
+            <w:lang w:val="en-US"/>
+          </w:rPr>
+          <w:t>https://medium.com/ml-ai-study-group/ai-mind-map-a70dafcf5a48</w:t>
+        </w:r>
+      </w:hyperlink>
+    </w:p>
+    <w:p>
+      <w:pPr>
+        <w:rPr>
+          <w:lang w:val="en-US"/>
+        </w:rPr>
+      </w:pPr>
+      <w:r>
+        <w:rPr>
+          <w:lang w:val="en-US"/>
+        </w:rPr>
+        <w:t>[24] An introduction to Neural Networks</w:t>
+      </w:r>
+    </w:p>
+    <w:p>
+      <w:pPr>
+        <w:rPr>
+          <w:rFonts w:ascii="Segoe UI" w:hAnsi="Segoe UI" w:cs="Segoe UI"/>
+          <w:color w:val="333333"/>
+          <w:shd w:val="clear" w:color="auto" w:fill="FCFCFC"/>
+          <w:lang w:val="en-US"/>
+        </w:rPr>
+      </w:pPr>
+      <w:r>
+        <w:rPr>
+          <w:rFonts w:ascii="Segoe UI" w:hAnsi="Segoe UI" w:cs="Segoe UI"/>
+          <w:color w:val="333333"/>
+          <w:shd w:val="clear" w:color="auto" w:fill="FCFCFC"/>
+          <w:lang w:val="en-US"/>
+        </w:rPr>
+        <w:t xml:space="preserve">[25] </w:t>
+      </w:r>
+      <w:r>
+        <w:rPr>
+          <w:rFonts w:ascii="Segoe UI" w:hAnsi="Segoe UI" w:cs="Segoe UI"/>
+          <w:color w:val="333333"/>
+          <w:shd w:val="clear" w:color="auto" w:fill="FCFCFC"/>
+          <w:lang w:val="en-US"/>
+        </w:rPr>
+        <w:t>Ekins, S. The Next Era: Deep Learning in Pharmaceutical Research. </w:t>
+      </w:r>
+      <w:r>
+        <w:rPr>
+          <w:rFonts w:ascii="Segoe UI" w:hAnsi="Segoe UI" w:cs="Segoe UI"/>
+          <w:i/>
+          <w:iCs/>
+          <w:color w:val="333333"/>
+          <w:shd w:val="clear" w:color="auto" w:fill="FCFCFC"/>
+          <w:lang w:val="en-US"/>
+        </w:rPr>
+        <w:t>Pharm Res</w:t>
+      </w:r>
+      <w:r>
+        <w:rPr>
+          <w:rFonts w:ascii="Segoe UI" w:hAnsi="Segoe UI" w:cs="Segoe UI"/>
+          <w:color w:val="333333"/>
+          <w:shd w:val="clear" w:color="auto" w:fill="FCFCFC"/>
+          <w:lang w:val="en-US"/>
+        </w:rPr>
+        <w:t> </w:t>
+      </w:r>
+      <w:r>
+        <w:rPr>
+          <w:rFonts w:ascii="Segoe UI" w:hAnsi="Segoe UI" w:cs="Segoe UI"/>
+          <w:b/>
+          <w:bCs/>
+          <w:color w:val="333333"/>
+          <w:shd w:val="clear" w:color="auto" w:fill="FCFCFC"/>
+          <w:lang w:val="en-US"/>
+        </w:rPr>
+        <w:t>33, </w:t>
+      </w:r>
+      <w:r>
+        <w:rPr>
+          <w:rFonts w:ascii="Segoe UI" w:hAnsi="Segoe UI" w:cs="Segoe UI"/>
+          <w:color w:val="333333"/>
+          <w:shd w:val="clear" w:color="auto" w:fill="FCFCFC"/>
+          <w:lang w:val="en-US"/>
+        </w:rPr>
+        <w:t xml:space="preserve">2594–2603 (2016). </w:t>
+      </w:r>
+      <w:hyperlink r:id="rId51" w:history="1">
+        <w:r>
+          <w:rPr>
+            <w:rStyle w:val="Hipervnculo"/>
+            <w:rFonts w:ascii="Segoe UI" w:hAnsi="Segoe UI" w:cs="Segoe UI"/>
+            <w:shd w:val="clear" w:color="auto" w:fill="FCFCFC"/>
+            <w:lang w:val="en-US"/>
+          </w:rPr>
+          <w:t>https://doi.org/10.1007/s11095-016-2029-7</w:t>
+        </w:r>
+      </w:hyperlink>
+    </w:p>
+    <w:p>
+      <w:pPr>
+        <w:rPr>
+          <w:lang w:val="en-US"/>
+        </w:rPr>
+      </w:pPr>
+      <w:hyperlink r:id="rId52" w:history="1">
+        <w:r>
+          <w:rPr>
+            <w:rStyle w:val="Hipervnculo"/>
+            <w:lang w:val="en-US"/>
+          </w:rPr>
+          <w:t>https://link.springer.com/article/10.1007/s11095-016-2029-7</w:t>
+        </w:r>
+      </w:hyperlink>
+    </w:p>
+    <w:p>
+      <w:pPr>
+        <w:rPr>
+          <w:lang w:val="en-US"/>
+        </w:rPr>
+      </w:pPr>
+      <w:r>
+        <w:rPr>
+          <w:lang w:val="en-US"/>
+        </w:rPr>
+        <w:t>[26] Convolutional Networks for Image, Speech, and Time-Series</w:t>
+      </w:r>
+    </w:p>
+    <w:p>
+      <w:pPr>
+        <w:rPr>
+          <w:rStyle w:val="nfasissutil"/>
+          <w:i w:val="0"/>
+          <w:iCs w:val="0"/>
+          <w:lang w:val="en-US"/>
+        </w:rPr>
+      </w:pPr>
+      <w:r>
+        <w:rPr>
+          <w:rStyle w:val="nfasissutil"/>
+          <w:i w:val="0"/>
+          <w:iCs w:val="0"/>
+          <w:lang w:val="en-US"/>
         </w:rPr>
         <w:br w:type="page"/>
       </w:r>
@@ -19148,7 +21945,7 @@
       </w:r>
     </w:p>
     <w:sectPr>
-      <w:footerReference w:type="default" r:id="rId49"/>
+      <w:footerReference w:type="default" r:id="rId53"/>
       <w:pgSz w:w="12240" w:h="15840" w:code="1"/>
       <w:pgMar w:top="1417" w:right="1701" w:bottom="1417" w:left="1701" w:header="708" w:footer="708" w:gutter="0"/>
       <w:cols w:space="708"/>
@@ -23719,6 +26516,96 @@
     </w:lvlOverride>
   </w:num>
   <w:num w:numId="46">
+    <w:abstractNumId w:val="2"/>
+    <w:lvlOverride w:ilvl="0">
+      <w:startOverride w:val="1"/>
+    </w:lvlOverride>
+    <w:lvlOverride w:ilvl="1">
+      <w:startOverride w:val="1"/>
+    </w:lvlOverride>
+    <w:lvlOverride w:ilvl="2">
+      <w:startOverride w:val="1"/>
+    </w:lvlOverride>
+    <w:lvlOverride w:ilvl="3">
+      <w:startOverride w:val="1"/>
+    </w:lvlOverride>
+    <w:lvlOverride w:ilvl="4">
+      <w:startOverride w:val="1"/>
+    </w:lvlOverride>
+    <w:lvlOverride w:ilvl="5">
+      <w:startOverride w:val="1"/>
+    </w:lvlOverride>
+    <w:lvlOverride w:ilvl="6">
+      <w:startOverride w:val="1"/>
+    </w:lvlOverride>
+    <w:lvlOverride w:ilvl="7">
+      <w:startOverride w:val="1"/>
+    </w:lvlOverride>
+    <w:lvlOverride w:ilvl="8">
+      <w:startOverride w:val="1"/>
+    </w:lvlOverride>
+  </w:num>
+  <w:num w:numId="47">
+    <w:abstractNumId w:val="2"/>
+    <w:lvlOverride w:ilvl="0">
+      <w:startOverride w:val="1"/>
+    </w:lvlOverride>
+    <w:lvlOverride w:ilvl="1">
+      <w:startOverride w:val="1"/>
+    </w:lvlOverride>
+    <w:lvlOverride w:ilvl="2">
+      <w:startOverride w:val="1"/>
+    </w:lvlOverride>
+    <w:lvlOverride w:ilvl="3">
+      <w:startOverride w:val="1"/>
+    </w:lvlOverride>
+    <w:lvlOverride w:ilvl="4">
+      <w:startOverride w:val="1"/>
+    </w:lvlOverride>
+    <w:lvlOverride w:ilvl="5">
+      <w:startOverride w:val="1"/>
+    </w:lvlOverride>
+    <w:lvlOverride w:ilvl="6">
+      <w:startOverride w:val="1"/>
+    </w:lvlOverride>
+    <w:lvlOverride w:ilvl="7">
+      <w:startOverride w:val="1"/>
+    </w:lvlOverride>
+    <w:lvlOverride w:ilvl="8">
+      <w:startOverride w:val="1"/>
+    </w:lvlOverride>
+  </w:num>
+  <w:num w:numId="48">
+    <w:abstractNumId w:val="2"/>
+    <w:lvlOverride w:ilvl="0">
+      <w:startOverride w:val="1"/>
+    </w:lvlOverride>
+    <w:lvlOverride w:ilvl="1">
+      <w:startOverride w:val="1"/>
+    </w:lvlOverride>
+    <w:lvlOverride w:ilvl="2">
+      <w:startOverride w:val="1"/>
+    </w:lvlOverride>
+    <w:lvlOverride w:ilvl="3">
+      <w:startOverride w:val="1"/>
+    </w:lvlOverride>
+    <w:lvlOverride w:ilvl="4">
+      <w:startOverride w:val="1"/>
+    </w:lvlOverride>
+    <w:lvlOverride w:ilvl="5">
+      <w:startOverride w:val="1"/>
+    </w:lvlOverride>
+    <w:lvlOverride w:ilvl="6">
+      <w:startOverride w:val="1"/>
+    </w:lvlOverride>
+    <w:lvlOverride w:ilvl="7">
+      <w:startOverride w:val="1"/>
+    </w:lvlOverride>
+    <w:lvlOverride w:ilvl="8">
+      <w:startOverride w:val="1"/>
+    </w:lvlOverride>
+  </w:num>
+  <w:num w:numId="49">
     <w:abstractNumId w:val="2"/>
     <w:lvlOverride w:ilvl="0">
       <w:startOverride w:val="1"/>
@@ -26158,6 +29045,13 @@
     <w:pitch w:val="default"/>
     <w:sig w:usb0="00000003" w:usb1="00000000" w:usb2="00000000" w:usb3="00000000" w:csb0="00000001" w:csb1="00000000"/>
   </w:font>
+  <w:font w:name="Segoe UI">
+    <w:panose1 w:val="020B0502040204020203"/>
+    <w:charset w:val="00"/>
+    <w:family w:val="swiss"/>
+    <w:pitch w:val="variable"/>
+    <w:sig w:usb0="E4002EFF" w:usb1="C000E47F" w:usb2="00000009" w:usb3="00000000" w:csb0="000001FF" w:csb1="00000000"/>
+  </w:font>
   <w:font w:name="Calibri Light">
     <w:panose1 w:val="020F0302020204030204"/>
     <w:charset w:val="00"/>
@@ -26194,6 +29088,8 @@
     <w:rsid w:val="00544EF8"/>
     <w:rsid w:val="00805BC1"/>
     <w:rsid w:val="009D4B54"/>
+    <w:rsid w:val="00C37E80"/>
+    <w:rsid w:val="00CA68BC"/>
     <w:rsid w:val="00D42A10"/>
     <w:rsid w:val="00F16A3C"/>
     <w:rsid w:val="00FB44F3"/>
@@ -26898,7 +29794,7 @@
 </file>
 
 <file path=customXml/itemProps1.xml><?xml version="1.0" encoding="utf-8"?>
-<ds:datastoreItem xmlns:ds="http://schemas.openxmlformats.org/officeDocument/2006/customXml" ds:itemID="{147A5DDB-785A-48E8-886A-33F42FD25E65}">
+<ds:datastoreItem xmlns:ds="http://schemas.openxmlformats.org/officeDocument/2006/customXml" ds:itemID="{F466BE84-7999-4166-9637-F3F9FA5469B3}">
   <ds:schemaRefs>
     <ds:schemaRef ds:uri="http://schemas.openxmlformats.org/officeDocument/2006/bibliography"/>
   </ds:schemaRefs>

</xml_diff>

<commit_message>
[CCORDERO] DenseNet documentation added
</commit_message>
<xml_diff>
--- a/Cordero Robles, Carlos Alberto.docx
+++ b/Cordero Robles, Carlos Alberto.docx
@@ -22888,6 +22888,21 @@
     <w:p>
       <w:pPr>
         <w:ind w:firstLine="708"/>
+        <w:jc w:val="both"/>
+        <w:rPr>
+          <w:lang w:val="en-US"/>
+        </w:rPr>
+      </w:pPr>
+      <w:r>
+        <w:rPr>
+          <w:lang w:val="en-US"/>
+        </w:rPr>
+        <w:t>To construct the architecture most of the conv layers are 3x3 filters. Two design principles were taken from VGG, first, all the feature maps with the same dimensions shall have the same number of filters, second, if the feature map size is halved then the number of filters in doubled, in this way the linear projection mentioned before is achieved with a stride of 2. The final layer is a global average pooling. To attend the vanishing a batch normalization (BN) is applied after every Conv layer.</w:t>
+      </w:r>
+    </w:p>
+    <w:p>
+      <w:pPr>
+        <w:ind w:firstLine="708"/>
         <w:jc w:val="center"/>
         <w:rPr>
           <w:lang w:val="en-US"/>
@@ -22897,12 +22912,11 @@
         <w:rPr>
           <w:noProof/>
         </w:rPr>
-        <w:lastRenderedPageBreak/>
         <w:drawing>
-          <wp:inline distT="0" distB="0" distL="0" distR="0" wp14:anchorId="32757C5B" wp14:editId="5076B92E">
-            <wp:extent cx="882031" cy="5343691"/>
-            <wp:effectExtent l="0" t="0" r="0" b="9525"/>
-            <wp:docPr id="17" name="Imagen 17"/>
+          <wp:inline distT="0" distB="0" distL="0" distR="0" wp14:anchorId="52D94079" wp14:editId="738B5605">
+            <wp:extent cx="3677980" cy="1596788"/>
+            <wp:effectExtent l="0" t="0" r="0" b="3810"/>
+            <wp:docPr id="18" name="Imagen 18"/>
             <wp:cNvGraphicFramePr>
               <a:graphicFrameLocks xmlns:a="http://schemas.openxmlformats.org/drawingml/2006/main" noChangeAspect="1"/>
             </wp:cNvGraphicFramePr>
@@ -22922,7 +22936,7 @@
                   <pic:spPr>
                     <a:xfrm>
                       <a:off x="0" y="0"/>
-                      <a:ext cx="898296" cy="5442230"/>
+                      <a:ext cx="3731164" cy="1619878"/>
                     </a:xfrm>
                     <a:prstGeom prst="rect">
                       <a:avLst/>
@@ -22938,81 +22952,6 @@
     <w:p>
       <w:pPr>
         <w:ind w:firstLine="708"/>
-        <w:jc w:val="both"/>
-        <w:rPr>
-          <w:lang w:val="en-US"/>
-        </w:rPr>
-      </w:pPr>
-      <w:r>
-        <w:rPr>
-          <w:lang w:val="en-US"/>
-        </w:rPr>
-        <w:t xml:space="preserve">To construct the architecture most of the conv layers are 3x3 filters. Two </w:t>
-      </w:r>
-      <w:r>
-        <w:rPr>
-          <w:lang w:val="en-US"/>
-        </w:rPr>
-        <w:t xml:space="preserve">design </w:t>
-      </w:r>
-      <w:r>
-        <w:rPr>
-          <w:lang w:val="en-US"/>
-        </w:rPr>
-        <w:t>principles</w:t>
-      </w:r>
-      <w:r>
-        <w:rPr>
-          <w:lang w:val="en-US"/>
-        </w:rPr>
-        <w:t xml:space="preserve"> were taken from VGG, first, all the feature maps with the same dimensions shall have the same number of filters, second, if the feature map size is halved then the number of filters in doubled</w:t>
-      </w:r>
-      <w:r>
-        <w:rPr>
-          <w:lang w:val="en-US"/>
-        </w:rPr>
-        <w:t xml:space="preserve">, in this way the linear </w:t>
-      </w:r>
-      <w:r>
-        <w:rPr>
-          <w:lang w:val="en-US"/>
-        </w:rPr>
-        <w:t>projection</w:t>
-      </w:r>
-      <w:r>
-        <w:rPr>
-          <w:lang w:val="en-US"/>
-        </w:rPr>
-        <w:t xml:space="preserve"> mentioned before is achieved with a stride of 2</w:t>
-      </w:r>
-      <w:r>
-        <w:rPr>
-          <w:lang w:val="en-US"/>
-        </w:rPr>
-        <w:t>. The final layer is a global average pooling.</w:t>
-      </w:r>
-      <w:r>
-        <w:rPr>
-          <w:lang w:val="en-US"/>
-        </w:rPr>
-        <w:t xml:space="preserve"> To attend the vanishing a batch </w:t>
-      </w:r>
-      <w:r>
-        <w:rPr>
-          <w:lang w:val="en-US"/>
-        </w:rPr>
-        <w:t>normalization (</w:t>
-      </w:r>
-      <w:r>
-        <w:rPr>
-          <w:lang w:val="en-US"/>
-        </w:rPr>
-        <w:t>BN) is applied after every Conv layer.</w:t>
-      </w:r>
-    </w:p>
-    <w:p>
-      <w:pPr>
-        <w:ind w:firstLine="708"/>
         <w:jc w:val="center"/>
         <w:rPr>
           <w:lang w:val="en-US"/>
@@ -23022,11 +22961,12 @@
         <w:rPr>
           <w:noProof/>
         </w:rPr>
+        <w:lastRenderedPageBreak/>
         <w:drawing>
-          <wp:inline distT="0" distB="0" distL="0" distR="0" wp14:anchorId="47719E45" wp14:editId="1A249F5A">
-            <wp:extent cx="3677980" cy="1596788"/>
-            <wp:effectExtent l="0" t="0" r="0" b="3810"/>
-            <wp:docPr id="18" name="Imagen 18"/>
+          <wp:inline distT="0" distB="0" distL="0" distR="0" wp14:anchorId="32757C5B" wp14:editId="5076B92E">
+            <wp:extent cx="882031" cy="5343691"/>
+            <wp:effectExtent l="0" t="0" r="0" b="9525"/>
+            <wp:docPr id="17" name="Imagen 17"/>
             <wp:cNvGraphicFramePr>
               <a:graphicFrameLocks xmlns:a="http://schemas.openxmlformats.org/drawingml/2006/main" noChangeAspect="1"/>
             </wp:cNvGraphicFramePr>
@@ -23046,7 +22986,7 @@
                   <pic:spPr>
                     <a:xfrm>
                       <a:off x="0" y="0"/>
-                      <a:ext cx="3731164" cy="1619878"/>
+                      <a:ext cx="898296" cy="5442230"/>
                     </a:xfrm>
                     <a:prstGeom prst="rect">
                       <a:avLst/>
@@ -23070,7 +23010,6 @@
         <w:rPr>
           <w:lang w:val="en-US"/>
         </w:rPr>
-        <w:lastRenderedPageBreak/>
         <w:t>We can notice that for deeper architectures a sequence 1x1-3x3-1x1 is applied, this is called a bottleneck architecture, the first 1x1 reduces the number of filters to make the 3x3 less heavy and the 1x1 restore the number of filters.</w:t>
       </w:r>
     </w:p>
@@ -23235,6 +23174,7 @@
         <w:rPr>
           <w:lang w:val="en-US"/>
         </w:rPr>
+        <w:lastRenderedPageBreak/>
         <w:t xml:space="preserve">This new architecture was called inception and </w:t>
       </w:r>
       <w:r>
@@ -23520,7 +23460,6 @@
         <w:rPr>
           <w:lang w:val="en-US"/>
         </w:rPr>
-        <w:lastRenderedPageBreak/>
         <w:t xml:space="preserve">In summary we can replace any </w:t>
       </w:r>
       <w:proofErr w:type="spellStart"/>
@@ -23718,79 +23657,36 @@
         <w:rPr>
           <w:lang w:val="en-US"/>
         </w:rPr>
-        <w:t>If we invert the order (</w:t>
-      </w:r>
-      <w:r>
-        <w:rPr>
-          <w:lang w:val="en-US"/>
-        </w:rPr>
-        <w:t xml:space="preserve">average pool </w:t>
-      </w:r>
-      <w:r>
-        <w:rPr>
-          <w:lang w:val="en-US"/>
-        </w:rPr>
-        <w:t>-</w:t>
-      </w:r>
-      <w:r>
-        <w:rPr>
-          <w:lang w:val="en-US"/>
-        </w:rPr>
-        <w:t>conv layer</w:t>
-      </w:r>
-      <w:r>
-        <w:rPr>
-          <w:lang w:val="en-US"/>
-        </w:rPr>
-        <w:t xml:space="preserve">) </w:t>
-      </w:r>
-      <w:r>
-        <w:rPr>
-          <w:lang w:val="en-US"/>
-        </w:rPr>
-        <w:t xml:space="preserve">we first apply the average pooling that requires k(d/2) operations plus </w:t>
-      </w:r>
-      <w:r>
-        <w:rPr>
-          <w:lang w:val="en-US"/>
-        </w:rPr>
-        <w:t>2k</w:t>
+        <w:t xml:space="preserve">If we invert the order (average pool -conv layer) </w:t>
+      </w:r>
+      <w:r>
+        <w:rPr>
+          <w:lang w:val="en-US"/>
+        </w:rPr>
+        <w:t>we first apply the average pooling that requires k(d/2) operations plus 2k</w:t>
       </w:r>
       <w:r>
         <w:rPr>
           <w:vertAlign w:val="superscript"/>
           <w:lang w:val="en-US"/>
         </w:rPr>
+        <w:t>2(</w:t>
+      </w:r>
+      <w:r>
+        <w:rPr>
+          <w:lang w:val="en-US"/>
+        </w:rPr>
+        <w:t>d/2)</w:t>
+      </w:r>
+      <w:r>
+        <w:rPr>
+          <w:vertAlign w:val="superscript"/>
+          <w:lang w:val="en-US"/>
+        </w:rPr>
         <w:t>2</w:t>
       </w:r>
       <w:r>
         <w:rPr>
-          <w:vertAlign w:val="superscript"/>
-          <w:lang w:val="en-US"/>
-        </w:rPr>
-        <w:t>(</w:t>
-      </w:r>
-      <w:r>
-        <w:rPr>
-          <w:lang w:val="en-US"/>
-        </w:rPr>
-        <w:t>d</w:t>
-      </w:r>
-      <w:r>
-        <w:rPr>
-          <w:lang w:val="en-US"/>
-        </w:rPr>
-        <w:t>/2)</w:t>
-      </w:r>
-      <w:r>
-        <w:rPr>
-          <w:vertAlign w:val="superscript"/>
-          <w:lang w:val="en-US"/>
-        </w:rPr>
-        <w:t>2</w:t>
-      </w:r>
-      <w:r>
-        <w:rPr>
           <w:lang w:val="en-US"/>
         </w:rPr>
         <w:t xml:space="preserve"> because the dimension has already been halved then we can see that the computation cost is almost a quarter than the former proposal.</w:t>
@@ -23813,6 +23709,7 @@
         <w:rPr>
           <w:lang w:val="en-US"/>
         </w:rPr>
+        <w:lastRenderedPageBreak/>
         <w:t>To avoid this mentioned loss of information produced by violating the principle one, they proposed to perform the avg pooling and the conv (with stride of 2 instead of 1) in parallel and then concatenate the results.</w:t>
       </w:r>
     </w:p>
@@ -23944,7 +23841,6 @@
         <w:rPr>
           <w:noProof/>
         </w:rPr>
-        <w:lastRenderedPageBreak/>
         <w:drawing>
           <wp:inline distT="0" distB="0" distL="0" distR="0" wp14:anchorId="5D028377" wp14:editId="7B917C9A">
             <wp:extent cx="5612130" cy="2510790"/>
@@ -23993,6 +23889,7 @@
         <w:rPr>
           <w:lang w:val="en-US"/>
         </w:rPr>
+        <w:lastRenderedPageBreak/>
         <w:t>As we can see in Figure *** the classical 7x7 conv layer at the input was replaced with three 3x3 layers the rest of the layers followed the design principles explained in this section. About the size of the input experiments were done with 299x299, 251x251 and 79x79 and the best results were achieved with the input 299x299.</w:t>
       </w:r>
     </w:p>
@@ -24046,20 +23943,6 @@
     </w:p>
     <w:p>
       <w:pPr>
-        <w:rPr>
-          <w:lang w:val="en-US"/>
-        </w:rPr>
-      </w:pPr>
-    </w:p>
-    <w:p>
-      <w:pPr>
-        <w:rPr>
-          <w:lang w:val="en-US"/>
-        </w:rPr>
-      </w:pPr>
-    </w:p>
-    <w:p>
-      <w:pPr>
         <w:pStyle w:val="Ttulo2"/>
         <w:numPr>
           <w:ilvl w:val="2"/>
@@ -24143,15 +24026,7 @@
         <w:rPr>
           <w:lang w:val="en-US"/>
         </w:rPr>
-        <w:t xml:space="preserve"> architecture. The change was basically replacing the incept</w:t>
-      </w:r>
-      <w:bookmarkStart w:id="49" w:name="_GoBack"/>
-      <w:bookmarkEnd w:id="49"/>
-      <w:r>
-        <w:rPr>
-          <w:lang w:val="en-US"/>
-        </w:rPr>
-        <w:t xml:space="preserve">ion modules by </w:t>
+        <w:t xml:space="preserve"> architecture. The change was basically replacing the inception modules by </w:t>
       </w:r>
       <w:proofErr w:type="spellStart"/>
       <w:r>
@@ -24247,14 +24122,7 @@
         <w:rPr>
           <w:lang w:val="en-US"/>
         </w:rPr>
-        <w:t xml:space="preserve">Although there is a special dimension 1x1. This is the cross-channel correlation because the filter of dimension 1x1xk (considering k the number of input feature maps or channels) generates a linear combination of the features in one point or pixel if we are talking about the input. For example, we can take from an image just the color red if we apply the filter [1,0,0] and we can convert from RGB to gray </w:t>
-      </w:r>
-      <w:r>
-        <w:rPr>
-          <w:lang w:val="en-US"/>
-        </w:rPr>
-        <w:lastRenderedPageBreak/>
-        <w:t>scale with the proportion [0.2121*red, 0.7152*green, 0.722*blue] and this two different filters or feature extractors can generate two different features maps at the output.</w:t>
+        <w:t>Although there is a special dimension 1x1. This is the cross-channel correlation because the filter of dimension 1x1xk (considering k the number of input feature maps or channels) generates a linear combination of the features in one point or pixel if we are talking about the input. For example, we can take from an image just the color red if we apply the filter [1,0,0] and we can convert from RGB to gray scale with the proportion [0.2121*red, 0.7152*green, 0.722*blue] and this two different filters or feature extractors can generate two different features maps at the output.</w:t>
       </w:r>
     </w:p>
     <w:p>
@@ -24413,19 +24281,7 @@
         <w:rPr>
           <w:lang w:val="en-US"/>
         </w:rPr>
-        <w:t xml:space="preserve">Then two main changes were proposed by Francois, to use </w:t>
-      </w:r>
-      <w:r>
-        <w:rPr>
-          <w:lang w:val="en-US"/>
-        </w:rPr>
-        <w:t>depth wise separable convolutions</w:t>
-      </w:r>
-      <w:r>
-        <w:rPr>
-          <w:lang w:val="en-US"/>
-        </w:rPr>
-        <w:t xml:space="preserve"> instead the first two branches of the Inception blocks of the Figure *** and remove the </w:t>
+        <w:t xml:space="preserve">Then two main changes were proposed by Francois, to use depth wise separable convolutions instead the first two branches of the Inception blocks of the Figure *** and remove the </w:t>
       </w:r>
       <w:proofErr w:type="spellStart"/>
       <w:r>
@@ -24483,6 +24339,7 @@
         <w:rPr>
           <w:lang w:val="en-US"/>
         </w:rPr>
+        <w:lastRenderedPageBreak/>
         <w:t xml:space="preserve">The </w:t>
       </w:r>
       <w:proofErr w:type="spellStart"/>
@@ -24635,14 +24492,849 @@
           <w:numId w:val="26"/>
         </w:numPr>
       </w:pPr>
-      <w:bookmarkStart w:id="50" w:name="_Toc45357487"/>
+      <w:bookmarkStart w:id="49" w:name="_Toc45357487"/>
       <w:r>
         <w:t>DenseNet-161 [11]</w:t>
       </w:r>
-      <w:bookmarkEnd w:id="50"/>
-    </w:p>
-    <w:p/>
-    <w:p/>
+      <w:bookmarkEnd w:id="49"/>
+    </w:p>
+    <w:p>
+      <w:pPr>
+        <w:ind w:firstLine="360"/>
+        <w:jc w:val="both"/>
+        <w:rPr>
+          <w:lang w:val="en-US"/>
+        </w:rPr>
+      </w:pPr>
+      <w:r>
+        <w:rPr>
+          <w:lang w:val="en-US"/>
+        </w:rPr>
+        <w:t xml:space="preserve">In 2017 </w:t>
+      </w:r>
+      <w:r>
+        <w:rPr>
+          <w:lang w:val="en-US"/>
+        </w:rPr>
+        <w:t>Gao Huang, Zhuang L</w:t>
+      </w:r>
+      <w:r>
+        <w:rPr>
+          <w:lang w:val="en-US"/>
+        </w:rPr>
+        <w:t xml:space="preserve">iu, Laurens van der </w:t>
+      </w:r>
+      <w:proofErr w:type="spellStart"/>
+      <w:r>
+        <w:rPr>
+          <w:lang w:val="en-US"/>
+        </w:rPr>
+        <w:t>Maaten</w:t>
+      </w:r>
+      <w:proofErr w:type="spellEnd"/>
+      <w:r>
+        <w:rPr>
+          <w:lang w:val="en-US"/>
+        </w:rPr>
+        <w:t xml:space="preserve"> and Kian Q. Weinberger as part of a collaboration between Facebook AI Research and Cornell </w:t>
+      </w:r>
+      <w:r>
+        <w:rPr>
+          <w:lang w:val="en-US"/>
+        </w:rPr>
+        <w:t>University</w:t>
+      </w:r>
+      <w:r>
+        <w:rPr>
+          <w:lang w:val="en-US"/>
+        </w:rPr>
+        <w:t xml:space="preserve"> designed the architecture </w:t>
+      </w:r>
+      <w:proofErr w:type="spellStart"/>
+      <w:r>
+        <w:rPr>
+          <w:lang w:val="en-US"/>
+        </w:rPr>
+        <w:t>DenseNet</w:t>
+      </w:r>
+      <w:proofErr w:type="spellEnd"/>
+      <w:r>
+        <w:rPr>
+          <w:lang w:val="en-US"/>
+        </w:rPr>
+        <w:t xml:space="preserve"> which has the particularity to use the feature maps of all the preceding layers as inputs with the goal to reduce the vanishing problem, strengthen feature propagation and reuse. In addition to reduce the number of parameters.</w:t>
+      </w:r>
+    </w:p>
+    <w:p>
+      <w:pPr>
+        <w:ind w:firstLine="360"/>
+        <w:jc w:val="both"/>
+        <w:rPr>
+          <w:lang w:val="en-US"/>
+        </w:rPr>
+      </w:pPr>
+      <w:r>
+        <w:rPr>
+          <w:lang w:val="en-US"/>
+        </w:rPr>
+        <w:t>The vanishing problem is quite common in deep architectures. Many researches have been performed related to this problem and all of them share the characteristic to create short paths from previous layers</w:t>
+      </w:r>
+      <w:r>
+        <w:rPr>
+          <w:lang w:val="en-US"/>
+        </w:rPr>
+        <w:t>, in this architecture they decided basically to connect all the layers</w:t>
+      </w:r>
+      <w:r>
+        <w:rPr>
+          <w:lang w:val="en-US"/>
+        </w:rPr>
+        <w:t xml:space="preserve">. The difference in the shortcuts is that </w:t>
+      </w:r>
+      <w:r>
+        <w:rPr>
+          <w:lang w:val="en-US"/>
+        </w:rPr>
+        <w:t xml:space="preserve">for example </w:t>
+      </w:r>
+      <w:proofErr w:type="spellStart"/>
+      <w:r>
+        <w:rPr>
+          <w:lang w:val="en-US"/>
+        </w:rPr>
+        <w:t>ResNet</w:t>
+      </w:r>
+      <w:proofErr w:type="spellEnd"/>
+      <w:r>
+        <w:rPr>
+          <w:lang w:val="en-US"/>
+        </w:rPr>
+        <w:t xml:space="preserve"> add</w:t>
+      </w:r>
+      <w:r>
+        <w:rPr>
+          <w:lang w:val="en-US"/>
+        </w:rPr>
+        <w:t>s</w:t>
+      </w:r>
+      <w:r>
+        <w:rPr>
+          <w:lang w:val="en-US"/>
+        </w:rPr>
+        <w:t xml:space="preserve"> the previous feature map </w:t>
+      </w:r>
+      <w:r>
+        <w:rPr>
+          <w:lang w:val="en-US"/>
+        </w:rPr>
+        <w:t>on the other hand</w:t>
+      </w:r>
+      <w:r>
+        <w:rPr>
+          <w:lang w:val="en-US"/>
+        </w:rPr>
+        <w:t xml:space="preserve"> </w:t>
+      </w:r>
+      <w:proofErr w:type="spellStart"/>
+      <w:r>
+        <w:rPr>
+          <w:lang w:val="en-US"/>
+        </w:rPr>
+        <w:t>DenseNet</w:t>
+      </w:r>
+      <w:proofErr w:type="spellEnd"/>
+      <w:r>
+        <w:rPr>
+          <w:lang w:val="en-US"/>
+        </w:rPr>
+        <w:t xml:space="preserve"> concatenate</w:t>
+      </w:r>
+      <w:r>
+        <w:rPr>
+          <w:lang w:val="en-US"/>
+        </w:rPr>
+        <w:t>s</w:t>
+      </w:r>
+      <w:r>
+        <w:rPr>
+          <w:lang w:val="en-US"/>
+        </w:rPr>
+        <w:t xml:space="preserve"> all the previous ones.</w:t>
+      </w:r>
+    </w:p>
+    <w:p>
+      <w:pPr>
+        <w:ind w:firstLine="360"/>
+        <w:jc w:val="both"/>
+        <w:rPr>
+          <w:lang w:val="en-US"/>
+        </w:rPr>
+      </w:pPr>
+      <w:r>
+        <w:rPr>
+          <w:lang w:val="en-US"/>
+        </w:rPr>
+        <w:t>It is expected to require less parameters because there is no need to relearn redundant feature maps.</w:t>
+      </w:r>
+      <w:r>
+        <w:rPr>
+          <w:lang w:val="en-US"/>
+        </w:rPr>
+        <w:t xml:space="preserve"> </w:t>
+      </w:r>
+      <w:r>
+        <w:rPr>
+          <w:lang w:val="en-US"/>
+        </w:rPr>
+        <w:t xml:space="preserve">In </w:t>
+      </w:r>
+      <w:proofErr w:type="spellStart"/>
+      <w:r>
+        <w:rPr>
+          <w:lang w:val="en-US"/>
+        </w:rPr>
+        <w:t>ResNet</w:t>
+      </w:r>
+      <w:proofErr w:type="spellEnd"/>
+      <w:r>
+        <w:rPr>
+          <w:lang w:val="en-US"/>
+        </w:rPr>
+        <w:t xml:space="preserve"> the information is preserved by adding and many feature maps contribute very little.</w:t>
+      </w:r>
+      <w:r>
+        <w:rPr>
+          <w:lang w:val="en-US"/>
+        </w:rPr>
+        <w:t xml:space="preserve"> This can be confirmed because in their investigation they improved the training applying dropout [8].</w:t>
+      </w:r>
+      <w:r>
+        <w:rPr>
+          <w:lang w:val="en-US"/>
+        </w:rPr>
+        <w:t xml:space="preserve"> </w:t>
+      </w:r>
+      <w:proofErr w:type="spellStart"/>
+      <w:r>
+        <w:rPr>
+          <w:lang w:val="en-US"/>
+        </w:rPr>
+        <w:t>ResNet</w:t>
+      </w:r>
+      <w:proofErr w:type="spellEnd"/>
+      <w:r>
+        <w:rPr>
+          <w:lang w:val="en-US"/>
+        </w:rPr>
+        <w:t xml:space="preserve"> is also quite </w:t>
+      </w:r>
+      <w:r>
+        <w:rPr>
+          <w:lang w:val="en-US"/>
+        </w:rPr>
+        <w:t>heavier</w:t>
+      </w:r>
+      <w:r>
+        <w:rPr>
+          <w:lang w:val="en-US"/>
+        </w:rPr>
+        <w:t xml:space="preserve"> </w:t>
+      </w:r>
+      <w:r>
+        <w:rPr>
+          <w:lang w:val="en-US"/>
+        </w:rPr>
+        <w:t>than</w:t>
+      </w:r>
+      <w:r>
+        <w:rPr>
+          <w:lang w:val="en-US"/>
+        </w:rPr>
+        <w:t xml:space="preserve"> </w:t>
+      </w:r>
+      <w:proofErr w:type="spellStart"/>
+      <w:r>
+        <w:rPr>
+          <w:lang w:val="en-US"/>
+        </w:rPr>
+        <w:t>DenseNet</w:t>
+      </w:r>
+      <w:proofErr w:type="spellEnd"/>
+      <w:r>
+        <w:rPr>
+          <w:lang w:val="en-US"/>
+        </w:rPr>
+        <w:t>.</w:t>
+      </w:r>
+      <w:r>
+        <w:rPr>
+          <w:lang w:val="en-US"/>
+        </w:rPr>
+        <w:t xml:space="preserve"> </w:t>
+      </w:r>
+      <w:proofErr w:type="spellStart"/>
+      <w:r>
+        <w:rPr>
+          <w:lang w:val="en-US"/>
+        </w:rPr>
+        <w:t>DenseNet</w:t>
+      </w:r>
+      <w:proofErr w:type="spellEnd"/>
+      <w:r>
+        <w:rPr>
+          <w:lang w:val="en-US"/>
+        </w:rPr>
+        <w:t xml:space="preserve"> is easy to train and reduces the </w:t>
+      </w:r>
+      <w:r>
+        <w:rPr>
+          <w:lang w:val="en-US"/>
+        </w:rPr>
+        <w:t>overfitting</w:t>
+      </w:r>
+      <w:r>
+        <w:rPr>
+          <w:lang w:val="en-US"/>
+        </w:rPr>
+        <w:t xml:space="preserve"> with small train datasets.</w:t>
+      </w:r>
+    </w:p>
+    <w:p>
+      <w:pPr>
+        <w:ind w:firstLine="360"/>
+        <w:jc w:val="both"/>
+        <w:rPr>
+          <w:lang w:val="en-US"/>
+        </w:rPr>
+      </w:pPr>
+      <w:r>
+        <w:rPr>
+          <w:lang w:val="en-US"/>
+        </w:rPr>
+        <w:t xml:space="preserve">Since </w:t>
+      </w:r>
+      <w:proofErr w:type="spellStart"/>
+      <w:r>
+        <w:rPr>
+          <w:lang w:val="en-US"/>
+        </w:rPr>
+        <w:t>ResNet</w:t>
+      </w:r>
+      <w:proofErr w:type="spellEnd"/>
+      <w:r>
+        <w:rPr>
+          <w:lang w:val="en-US"/>
+        </w:rPr>
+        <w:t>,</w:t>
+      </w:r>
+      <w:r>
+        <w:rPr>
+          <w:lang w:val="en-US"/>
+        </w:rPr>
+        <w:t xml:space="preserve"> it was assumed that increasing the depth will increase the accuracy</w:t>
+      </w:r>
+      <w:r>
+        <w:rPr>
+          <w:lang w:val="en-US"/>
+        </w:rPr>
+        <w:t>. T</w:t>
+      </w:r>
+      <w:r>
+        <w:rPr>
+          <w:lang w:val="en-US"/>
+        </w:rPr>
+        <w:t>here is another solution that is increasing the width adding more filters</w:t>
+      </w:r>
+      <w:r>
+        <w:rPr>
+          <w:lang w:val="en-US"/>
+        </w:rPr>
+        <w:t xml:space="preserve"> although </w:t>
+      </w:r>
+      <w:proofErr w:type="spellStart"/>
+      <w:r>
+        <w:rPr>
+          <w:lang w:val="en-US"/>
+        </w:rPr>
+        <w:t>DenseNet</w:t>
+      </w:r>
+      <w:proofErr w:type="spellEnd"/>
+      <w:r>
+        <w:rPr>
+          <w:lang w:val="en-US"/>
+        </w:rPr>
+        <w:t xml:space="preserve"> focus on the reuse. About complexity, </w:t>
+      </w:r>
+      <w:proofErr w:type="spellStart"/>
+      <w:r>
+        <w:rPr>
+          <w:lang w:val="en-US"/>
+        </w:rPr>
+        <w:t>DenseNet</w:t>
+      </w:r>
+      <w:proofErr w:type="spellEnd"/>
+      <w:r>
+        <w:rPr>
+          <w:lang w:val="en-US"/>
+        </w:rPr>
+        <w:t xml:space="preserve"> is less complex than Inception.</w:t>
+      </w:r>
+    </w:p>
+    <w:p>
+      <w:pPr>
+        <w:ind w:firstLine="360"/>
+        <w:jc w:val="both"/>
+        <w:rPr>
+          <w:lang w:val="en-US"/>
+        </w:rPr>
+      </w:pPr>
+      <w:r>
+        <w:rPr>
+          <w:lang w:val="en-US"/>
+        </w:rPr>
+        <w:t xml:space="preserve">To construct the architecture then we can see that in the layer L we are going to </w:t>
+      </w:r>
+      <w:proofErr w:type="spellStart"/>
+      <w:r>
+        <w:rPr>
+          <w:lang w:val="en-US"/>
+        </w:rPr>
+        <w:t>appy</w:t>
+      </w:r>
+      <w:proofErr w:type="spellEnd"/>
+      <w:r>
+        <w:rPr>
+          <w:lang w:val="en-US"/>
+        </w:rPr>
+        <w:t xml:space="preserve"> a </w:t>
+      </w:r>
+      <w:proofErr w:type="spellStart"/>
+      <w:r>
+        <w:rPr>
+          <w:lang w:val="en-US"/>
+        </w:rPr>
+        <w:t>transrmation</w:t>
+      </w:r>
+      <w:proofErr w:type="spellEnd"/>
+      <w:r>
+        <w:rPr>
+          <w:lang w:val="en-US"/>
+        </w:rPr>
+        <w:t xml:space="preserve"> H</w:t>
+      </w:r>
+      <w:r>
+        <w:rPr>
+          <w:vertAlign w:val="subscript"/>
+          <w:lang w:val="en-US"/>
+        </w:rPr>
+        <w:t xml:space="preserve">L </w:t>
+      </w:r>
+      <w:r>
+        <w:rPr>
+          <w:lang w:val="en-US"/>
+        </w:rPr>
+        <w:t xml:space="preserve">over the concatenation of all the previous layers </w:t>
+      </w:r>
+      <w:proofErr w:type="spellStart"/>
+      <w:r>
+        <w:rPr>
+          <w:lang w:val="en-US"/>
+        </w:rPr>
+        <w:t>x</w:t>
+      </w:r>
+      <w:r>
+        <w:rPr>
+          <w:vertAlign w:val="subscript"/>
+          <w:lang w:val="en-US"/>
+        </w:rPr>
+        <w:t>L</w:t>
+      </w:r>
+      <w:proofErr w:type="spellEnd"/>
+      <w:r>
+        <w:rPr>
+          <w:lang w:val="en-US"/>
+        </w:rPr>
+        <w:t xml:space="preserve">= </w:t>
+      </w:r>
+      <w:proofErr w:type="gramStart"/>
+      <w:r>
+        <w:rPr>
+          <w:lang w:val="en-US"/>
+        </w:rPr>
+        <w:t>H</w:t>
+      </w:r>
+      <w:r>
+        <w:rPr>
+          <w:vertAlign w:val="subscript"/>
+          <w:lang w:val="en-US"/>
+        </w:rPr>
+        <w:t>L</w:t>
+      </w:r>
+      <w:r>
+        <w:rPr>
+          <w:lang w:val="en-US"/>
+        </w:rPr>
+        <w:t>(</w:t>
+      </w:r>
+      <w:proofErr w:type="gramEnd"/>
+      <w:r>
+        <w:rPr>
+          <w:lang w:val="en-US"/>
+        </w:rPr>
+        <w:t>x</w:t>
+      </w:r>
+      <w:r>
+        <w:rPr>
+          <w:vertAlign w:val="subscript"/>
+          <w:lang w:val="en-US"/>
+        </w:rPr>
+        <w:t>0</w:t>
+      </w:r>
+      <w:r>
+        <w:rPr>
+          <w:lang w:val="en-US"/>
+        </w:rPr>
+        <w:t>,x</w:t>
+      </w:r>
+      <w:r>
+        <w:rPr>
+          <w:vertAlign w:val="subscript"/>
+          <w:lang w:val="en-US"/>
+        </w:rPr>
+        <w:t>1</w:t>
+      </w:r>
+      <w:r>
+        <w:rPr>
+          <w:lang w:val="en-US"/>
+        </w:rPr>
+        <w:t>,…, x</w:t>
+      </w:r>
+      <w:r>
+        <w:rPr>
+          <w:vertAlign w:val="subscript"/>
+          <w:lang w:val="en-US"/>
+        </w:rPr>
+        <w:t>L-1</w:t>
+      </w:r>
+      <w:r>
+        <w:rPr>
+          <w:lang w:val="en-US"/>
+        </w:rPr>
+        <w:t xml:space="preserve">). In this case H will be a </w:t>
+      </w:r>
+      <w:r>
+        <w:rPr>
+          <w:lang w:val="en-US"/>
+        </w:rPr>
+        <w:lastRenderedPageBreak/>
+        <w:t>combination BN-</w:t>
+      </w:r>
+      <w:proofErr w:type="spellStart"/>
+      <w:r>
+        <w:rPr>
+          <w:lang w:val="en-US"/>
+        </w:rPr>
+        <w:t>ReLU</w:t>
+      </w:r>
+      <w:proofErr w:type="spellEnd"/>
+      <w:r>
+        <w:rPr>
+          <w:lang w:val="en-US"/>
+        </w:rPr>
+        <w:t>-Conv(3x3).</w:t>
+      </w:r>
+      <w:r>
+        <w:rPr>
+          <w:lang w:val="en-US"/>
+        </w:rPr>
+        <w:t xml:space="preserve"> Nevertheless, this operation requires that all the layers have the same size or dimension</w:t>
+      </w:r>
+      <w:r>
+        <w:rPr>
+          <w:lang w:val="en-US"/>
+        </w:rPr>
+        <w:t>.</w:t>
+      </w:r>
+      <w:r>
+        <w:rPr>
+          <w:lang w:val="en-US"/>
+        </w:rPr>
+        <w:t xml:space="preserve"> </w:t>
+      </w:r>
+      <w:proofErr w:type="spellStart"/>
+      <w:r>
+        <w:rPr>
+          <w:lang w:val="en-US"/>
+        </w:rPr>
+        <w:t>DenseNet</w:t>
+      </w:r>
+      <w:proofErr w:type="spellEnd"/>
+      <w:r>
+        <w:rPr>
+          <w:lang w:val="en-US"/>
+        </w:rPr>
+        <w:t xml:space="preserve"> design principle v</w:t>
+      </w:r>
+      <w:r>
+        <w:rPr>
+          <w:lang w:val="en-US"/>
+        </w:rPr>
+        <w:t xml:space="preserve">iolates the main principle of the CNNs that is reduce the size of the features maps gradually. </w:t>
+      </w:r>
+      <w:r>
+        <w:rPr>
+          <w:lang w:val="en-US"/>
+        </w:rPr>
+        <w:t>Then to proposal solution is to construct Dense blocks that follows the described formula and between these blocks a transition block will be applied to reduce the features maps size</w:t>
+      </w:r>
+      <w:r>
+        <w:rPr>
+          <w:lang w:val="en-US"/>
+        </w:rPr>
+        <w:t>. The transition layer will have</w:t>
+      </w:r>
+      <w:r>
+        <w:rPr>
+          <w:lang w:val="en-US"/>
+        </w:rPr>
+        <w:t xml:space="preserve"> the format BN-Conv(1x1)-average pooling (2x2)</w:t>
+      </w:r>
+      <w:r>
+        <w:rPr>
+          <w:lang w:val="en-US"/>
+        </w:rPr>
+        <w:t>. At the transition layer a data compression (</w:t>
+      </w:r>
+      <w:r>
+        <w:rPr>
+          <w:lang w:val="en-US"/>
+        </w:rPr>
+        <w:t>θ = 0.5</w:t>
+      </w:r>
+      <w:r>
+        <w:rPr>
+          <w:lang w:val="en-US"/>
+        </w:rPr>
+        <w:t>) is also applied to reduce the number of feature maps</w:t>
+      </w:r>
+      <w:r>
+        <w:rPr>
+          <w:lang w:val="en-US"/>
+        </w:rPr>
+        <w:t>.</w:t>
+      </w:r>
+      <w:r>
+        <w:rPr>
+          <w:lang w:val="en-US"/>
+        </w:rPr>
+        <w:t xml:space="preserve"> Finally, the growth rate, every H</w:t>
+      </w:r>
+      <w:r>
+        <w:rPr>
+          <w:vertAlign w:val="subscript"/>
+          <w:lang w:val="en-US"/>
+        </w:rPr>
+        <w:t>L</w:t>
+      </w:r>
+      <w:r>
+        <w:rPr>
+          <w:lang w:val="en-US"/>
+        </w:rPr>
+        <w:t xml:space="preserve">, k features map will be added. </w:t>
+      </w:r>
+    </w:p>
+    <w:p>
+      <w:pPr>
+        <w:ind w:firstLine="360"/>
+        <w:jc w:val="both"/>
+        <w:rPr>
+          <w:lang w:val="en-US"/>
+        </w:rPr>
+      </w:pPr>
+      <w:r>
+        <w:rPr>
+          <w:lang w:val="en-US"/>
+        </w:rPr>
+        <w:t xml:space="preserve">A bottleneck layers 1x1 is applied like in </w:t>
+      </w:r>
+      <w:proofErr w:type="spellStart"/>
+      <w:r>
+        <w:rPr>
+          <w:lang w:val="en-US"/>
+        </w:rPr>
+        <w:t>ResNet</w:t>
+      </w:r>
+      <w:proofErr w:type="spellEnd"/>
+      <w:r>
+        <w:rPr>
+          <w:lang w:val="en-US"/>
+        </w:rPr>
+        <w:t xml:space="preserve"> and </w:t>
+      </w:r>
+      <w:proofErr w:type="spellStart"/>
+      <w:r>
+        <w:rPr>
+          <w:lang w:val="en-US"/>
+        </w:rPr>
+        <w:t>Xception</w:t>
+      </w:r>
+      <w:proofErr w:type="spellEnd"/>
+      <w:r>
+        <w:rPr>
+          <w:lang w:val="en-US"/>
+        </w:rPr>
+        <w:t>. Before every H</w:t>
+      </w:r>
+      <w:r>
+        <w:rPr>
+          <w:vertAlign w:val="subscript"/>
+          <w:lang w:val="en-US"/>
+        </w:rPr>
+        <w:t xml:space="preserve">L </w:t>
+      </w:r>
+      <w:r>
+        <w:rPr>
+          <w:lang w:val="en-US"/>
+        </w:rPr>
+        <w:t>operation a reduction of feature maps is applied using the same format as H</w:t>
+      </w:r>
+      <w:r>
+        <w:rPr>
+          <w:vertAlign w:val="subscript"/>
+          <w:lang w:val="en-US"/>
+        </w:rPr>
+        <w:t>L</w:t>
+      </w:r>
+      <w:r>
+        <w:rPr>
+          <w:lang w:val="en-US"/>
+        </w:rPr>
+        <w:t xml:space="preserve"> that is BN-</w:t>
+      </w:r>
+      <w:proofErr w:type="spellStart"/>
+      <w:r>
+        <w:rPr>
+          <w:lang w:val="en-US"/>
+        </w:rPr>
+        <w:t>ReLU</w:t>
+      </w:r>
+      <w:proofErr w:type="spellEnd"/>
+      <w:r>
+        <w:rPr>
+          <w:lang w:val="en-US"/>
+        </w:rPr>
+        <w:t>-Conv(1x1)</w:t>
+      </w:r>
+      <w:r>
+        <w:rPr>
+          <w:lang w:val="en-US"/>
+        </w:rPr>
+        <w:t>.</w:t>
+      </w:r>
+    </w:p>
+    <w:p>
+      <w:pPr>
+        <w:ind w:firstLine="360"/>
+        <w:jc w:val="both"/>
+        <w:rPr>
+          <w:lang w:val="en-US"/>
+        </w:rPr>
+      </w:pPr>
+      <w:r>
+        <w:rPr>
+          <w:lang w:val="en-US"/>
+        </w:rPr>
+        <w:t xml:space="preserve">Following this </w:t>
+      </w:r>
+      <w:r>
+        <w:rPr>
+          <w:lang w:val="en-US"/>
+        </w:rPr>
+        <w:t xml:space="preserve">design </w:t>
+      </w:r>
+      <w:r>
+        <w:rPr>
+          <w:lang w:val="en-US"/>
+        </w:rPr>
+        <w:t>principles,</w:t>
+      </w:r>
+      <w:r>
+        <w:rPr>
+          <w:lang w:val="en-US"/>
+        </w:rPr>
+        <w:t xml:space="preserve"> the </w:t>
+      </w:r>
+      <w:proofErr w:type="spellStart"/>
+      <w:r>
+        <w:rPr>
+          <w:lang w:val="en-US"/>
+        </w:rPr>
+        <w:t>DenseNet</w:t>
+      </w:r>
+      <w:proofErr w:type="spellEnd"/>
+      <w:r>
+        <w:rPr>
+          <w:lang w:val="en-US"/>
+        </w:rPr>
+        <w:t xml:space="preserve"> is constructed and we can see its variants in the Figure ***.</w:t>
+      </w:r>
+    </w:p>
+    <w:p>
+      <w:pPr>
+        <w:ind w:firstLine="360"/>
+        <w:jc w:val="center"/>
+        <w:rPr>
+          <w:lang w:val="en-US"/>
+        </w:rPr>
+      </w:pPr>
+      <w:r>
+        <w:rPr>
+          <w:noProof/>
+        </w:rPr>
+        <w:drawing>
+          <wp:inline distT="0" distB="0" distL="0" distR="0" wp14:anchorId="071FEAD6" wp14:editId="13AAB964">
+            <wp:extent cx="4567237" cy="2098097"/>
+            <wp:effectExtent l="0" t="0" r="5080" b="0"/>
+            <wp:docPr id="19" name="Imagen 19"/>
+            <wp:cNvGraphicFramePr>
+              <a:graphicFrameLocks xmlns:a="http://schemas.openxmlformats.org/drawingml/2006/main" noChangeAspect="1"/>
+            </wp:cNvGraphicFramePr>
+            <a:graphic xmlns:a="http://schemas.openxmlformats.org/drawingml/2006/main">
+              <a:graphicData uri="http://schemas.openxmlformats.org/drawingml/2006/picture">
+                <pic:pic xmlns:pic="http://schemas.openxmlformats.org/drawingml/2006/picture">
+                  <pic:nvPicPr>
+                    <pic:cNvPr id="1" name=""/>
+                    <pic:cNvPicPr/>
+                  </pic:nvPicPr>
+                  <pic:blipFill>
+                    <a:blip r:embed="rId32"/>
+                    <a:stretch>
+                      <a:fillRect/>
+                    </a:stretch>
+                  </pic:blipFill>
+                  <pic:spPr>
+                    <a:xfrm>
+                      <a:off x="0" y="0"/>
+                      <a:ext cx="4591461" cy="2109225"/>
+                    </a:xfrm>
+                    <a:prstGeom prst="rect">
+                      <a:avLst/>
+                    </a:prstGeom>
+                  </pic:spPr>
+                </pic:pic>
+              </a:graphicData>
+            </a:graphic>
+          </wp:inline>
+        </w:drawing>
+      </w:r>
+    </w:p>
+    <w:p>
+      <w:pPr>
+        <w:rPr>
+          <w:lang w:val="en-US"/>
+        </w:rPr>
+      </w:pPr>
+    </w:p>
     <w:p>
       <w:pPr>
         <w:pStyle w:val="Ttulo2"/>
@@ -24651,10 +25343,9 @@
           <w:numId w:val="26"/>
         </w:numPr>
       </w:pPr>
-      <w:bookmarkStart w:id="51" w:name="_Toc45357488"/>
+      <w:bookmarkStart w:id="50" w:name="_Toc45357488"/>
       <w:proofErr w:type="spellStart"/>
       <w:r>
-        <w:lastRenderedPageBreak/>
         <w:t>Classification</w:t>
       </w:r>
       <w:proofErr w:type="spellEnd"/>
@@ -24665,7 +25356,7 @@
       <w:r>
         <w:t>Metrics</w:t>
       </w:r>
-      <w:bookmarkEnd w:id="51"/>
+      <w:bookmarkEnd w:id="50"/>
       <w:proofErr w:type="spellEnd"/>
     </w:p>
     <w:p>
@@ -24686,12 +25377,12 @@
           <w:numId w:val="26"/>
         </w:numPr>
       </w:pPr>
-      <w:bookmarkStart w:id="52" w:name="_Toc45357489"/>
+      <w:bookmarkStart w:id="51" w:name="_Toc45357489"/>
       <w:proofErr w:type="spellStart"/>
       <w:r>
         <w:t>Accuracy</w:t>
       </w:r>
-      <w:bookmarkEnd w:id="52"/>
+      <w:bookmarkEnd w:id="51"/>
       <w:proofErr w:type="spellEnd"/>
     </w:p>
     <w:p>
@@ -24735,12 +25426,12 @@
           <w:numId w:val="26"/>
         </w:numPr>
       </w:pPr>
-      <w:bookmarkStart w:id="53" w:name="_Toc45357490"/>
+      <w:bookmarkStart w:id="52" w:name="_Toc45357490"/>
       <w:proofErr w:type="spellStart"/>
       <w:r>
         <w:t>Precision</w:t>
       </w:r>
-      <w:bookmarkEnd w:id="53"/>
+      <w:bookmarkEnd w:id="52"/>
       <w:proofErr w:type="spellEnd"/>
     </w:p>
     <w:p>
@@ -24790,12 +25481,13 @@
           <w:numId w:val="26"/>
         </w:numPr>
       </w:pPr>
-      <w:bookmarkStart w:id="54" w:name="_Toc45357491"/>
+      <w:bookmarkStart w:id="53" w:name="_Toc45357491"/>
       <w:proofErr w:type="spellStart"/>
       <w:r>
+        <w:lastRenderedPageBreak/>
         <w:t>Recall</w:t>
       </w:r>
-      <w:bookmarkEnd w:id="54"/>
+      <w:bookmarkEnd w:id="53"/>
       <w:proofErr w:type="spellEnd"/>
     </w:p>
     <w:p>
@@ -24845,11 +25537,11 @@
           <w:numId w:val="26"/>
         </w:numPr>
       </w:pPr>
-      <w:bookmarkStart w:id="55" w:name="_Toc45357492"/>
+      <w:bookmarkStart w:id="54" w:name="_Toc45357492"/>
       <w:r>
         <w:t>F1-Score</w:t>
       </w:r>
-      <w:bookmarkEnd w:id="55"/>
+      <w:bookmarkEnd w:id="54"/>
     </w:p>
     <w:p>
       <w:pPr>
@@ -24919,11 +25611,11 @@
           <w:numId w:val="46"/>
         </w:numPr>
       </w:pPr>
-      <w:bookmarkStart w:id="56" w:name="_Toc45357493"/>
+      <w:bookmarkStart w:id="55" w:name="_Toc45357493"/>
       <w:r>
         <w:t>Macro-F1</w:t>
       </w:r>
-      <w:bookmarkEnd w:id="56"/>
+      <w:bookmarkEnd w:id="55"/>
     </w:p>
     <w:p>
       <w:pPr>
@@ -24966,7 +25658,7 @@
           <w:numId w:val="26"/>
         </w:numPr>
       </w:pPr>
-      <w:bookmarkStart w:id="57" w:name="_Toc45357494"/>
+      <w:bookmarkStart w:id="56" w:name="_Toc45357494"/>
       <w:proofErr w:type="spellStart"/>
       <w:r>
         <w:t>Hamming</w:t>
@@ -24979,7 +25671,7 @@
       <w:r>
         <w:t>Loss</w:t>
       </w:r>
-      <w:bookmarkEnd w:id="57"/>
+      <w:bookmarkEnd w:id="56"/>
       <w:proofErr w:type="spellEnd"/>
     </w:p>
     <w:p>
@@ -25023,11 +25715,11 @@
           <w:numId w:val="26"/>
         </w:numPr>
       </w:pPr>
-      <w:bookmarkStart w:id="58" w:name="_Toc45357495"/>
+      <w:bookmarkStart w:id="57" w:name="_Toc45357495"/>
       <w:r>
         <w:t>Jaccard Score</w:t>
       </w:r>
-      <w:bookmarkEnd w:id="58"/>
+      <w:bookmarkEnd w:id="57"/>
     </w:p>
     <w:p>
       <w:pPr>
@@ -25040,14 +25732,7 @@
         <w:rPr>
           <w:lang w:val="en-US"/>
         </w:rPr>
-        <w:t xml:space="preserve">Jaccard Score or Jaccard similarity coefficient score is the relationship for a class between the times that it was well predicted against all the times that class appears in the classifications. For example if we have one input like {0,1,2,2} and the prediction is the following {0,2,1,2} for the class number 2 the </w:t>
-      </w:r>
-      <w:r>
-        <w:rPr>
-          <w:lang w:val="en-US"/>
-        </w:rPr>
-        <w:lastRenderedPageBreak/>
-        <w:t>correct predictions is just one, and the times that appear in the classification as input or as prediction is 3 then the Jaccard score for the class 2 is 1/3. We can get the average Jaccard score for all the classes and get a value for the entire model called Jaccard Score macro. Understanding this we can understand Jaccard score as the similarity between the inputs and the predictions considering 0% the minimum when inputs and predictions are totally different and 100% when the accuracy is 100%</w:t>
+        <w:t>Jaccard Score or Jaccard similarity coefficient score is the relationship for a class between the times that it was well predicted against all the times that class appears in the classifications. For example if we have one input like {0,1,2,2} and the prediction is the following {0,2,1,2} for the class number 2 the correct predictions is just one, and the times that appear in the classification as input or as prediction is 3 then the Jaccard score for the class 2 is 1/3. We can get the average Jaccard score for all the classes and get a value for the entire model called Jaccard Score macro. Understanding this we can understand Jaccard score as the similarity between the inputs and the predictions considering 0% the minimum when inputs and predictions are totally different and 100% when the accuracy is 100%</w:t>
       </w:r>
       <w:r>
         <w:rPr>
@@ -25077,7 +25762,7 @@
           <w:numId w:val="26"/>
         </w:numPr>
       </w:pPr>
-      <w:bookmarkStart w:id="59" w:name="_Toc45357496"/>
+      <w:bookmarkStart w:id="58" w:name="_Toc45357496"/>
       <w:r>
         <w:t xml:space="preserve">Log </w:t>
       </w:r>
@@ -25085,7 +25770,7 @@
       <w:r>
         <w:t>loss</w:t>
       </w:r>
-      <w:bookmarkEnd w:id="59"/>
+      <w:bookmarkEnd w:id="58"/>
       <w:proofErr w:type="spellEnd"/>
     </w:p>
     <w:p>
@@ -25132,7 +25817,7 @@
           <w:lang w:val="en-US"/>
         </w:rPr>
       </w:pPr>
-      <w:bookmarkStart w:id="60" w:name="_Toc45357497"/>
+      <w:bookmarkStart w:id="59" w:name="_Toc45357497"/>
       <w:r>
         <w:rPr>
           <w:lang w:val="en-US"/>
@@ -25145,7 +25830,7 @@
         </w:rPr>
         <w:t>ibraries</w:t>
       </w:r>
-      <w:bookmarkEnd w:id="60"/>
+      <w:bookmarkEnd w:id="59"/>
     </w:p>
     <w:p>
       <w:pPr>
@@ -25158,7 +25843,7 @@
           <w:lang w:val="en-US"/>
         </w:rPr>
       </w:pPr>
-      <w:bookmarkStart w:id="61" w:name="_Toc45357498"/>
+      <w:bookmarkStart w:id="60" w:name="_Toc45357498"/>
       <w:r>
         <w:rPr>
           <w:lang w:val="en-US"/>
@@ -25171,7 +25856,7 @@
         </w:rPr>
         <w:t>umPy</w:t>
       </w:r>
-      <w:bookmarkEnd w:id="61"/>
+      <w:bookmarkEnd w:id="60"/>
     </w:p>
     <w:p>
       <w:pPr>
@@ -25286,7 +25971,7 @@
           <w:lang w:val="en-US"/>
         </w:rPr>
       </w:pPr>
-      <w:bookmarkStart w:id="62" w:name="_Toc45357499"/>
+      <w:bookmarkStart w:id="61" w:name="_Toc45357499"/>
       <w:r>
         <w:rPr>
           <w:lang w:val="en-US"/>
@@ -25305,7 +25990,7 @@
         </w:rPr>
         <w:t>TensorFlow-GPU</w:t>
       </w:r>
-      <w:bookmarkEnd w:id="62"/>
+      <w:bookmarkEnd w:id="61"/>
     </w:p>
     <w:p>
       <w:pPr>
@@ -25585,16 +26270,15 @@
           <w:lang w:val="en-US"/>
         </w:rPr>
       </w:pPr>
-      <w:bookmarkStart w:id="63" w:name="_Toc45357500"/>
+      <w:bookmarkStart w:id="62" w:name="_Toc45357500"/>
       <w:proofErr w:type="spellStart"/>
       <w:r>
         <w:rPr>
           <w:lang w:val="en-US"/>
         </w:rPr>
-        <w:lastRenderedPageBreak/>
         <w:t>Keras</w:t>
       </w:r>
-      <w:bookmarkEnd w:id="63"/>
+      <w:bookmarkEnd w:id="62"/>
       <w:proofErr w:type="spellEnd"/>
     </w:p>
     <w:p>
@@ -26008,15 +26692,16 @@
           <w:lang w:val="en-US"/>
         </w:rPr>
       </w:pPr>
-      <w:bookmarkStart w:id="64" w:name="_Toc45357501"/>
+      <w:bookmarkStart w:id="63" w:name="_Toc45357501"/>
       <w:proofErr w:type="spellStart"/>
       <w:r>
         <w:rPr>
           <w:lang w:val="en-US"/>
         </w:rPr>
+        <w:lastRenderedPageBreak/>
         <w:t>Tensorboard</w:t>
       </w:r>
-      <w:bookmarkEnd w:id="64"/>
+      <w:bookmarkEnd w:id="63"/>
       <w:proofErr w:type="spellEnd"/>
     </w:p>
     <w:p>
@@ -26097,14 +26782,14 @@
           <w:lang w:val="en-US"/>
         </w:rPr>
       </w:pPr>
-      <w:bookmarkStart w:id="65" w:name="_Toc45357502"/>
+      <w:bookmarkStart w:id="64" w:name="_Toc45357502"/>
       <w:r>
         <w:rPr>
           <w:lang w:val="en-US"/>
         </w:rPr>
         <w:t>Pandas</w:t>
       </w:r>
-      <w:bookmarkEnd w:id="65"/>
+      <w:bookmarkEnd w:id="64"/>
     </w:p>
     <w:p>
       <w:pPr>
@@ -26198,7 +26883,7 @@
           <w:lang w:val="en-US"/>
         </w:rPr>
       </w:pPr>
-      <w:bookmarkStart w:id="66" w:name="_Toc45357503"/>
+      <w:bookmarkStart w:id="65" w:name="_Toc45357503"/>
       <w:proofErr w:type="spellStart"/>
       <w:r>
         <w:rPr>
@@ -26206,7 +26891,7 @@
         </w:rPr>
         <w:t>SKLearn</w:t>
       </w:r>
-      <w:bookmarkEnd w:id="66"/>
+      <w:bookmarkEnd w:id="65"/>
       <w:proofErr w:type="spellEnd"/>
     </w:p>
     <w:p>
@@ -26435,14 +27120,22 @@
       <w:pPr>
         <w:pStyle w:val="Ttulo1"/>
       </w:pPr>
-      <w:bookmarkStart w:id="67" w:name="_Toc45357504"/>
+      <w:bookmarkStart w:id="66" w:name="_Toc45357504"/>
       <w:r>
         <w:rPr>
           <w:rStyle w:val="Ttulo1Car"/>
         </w:rPr>
-        <w:t>DESARROLLO METODOLÓGICO</w:t>
-      </w:r>
+        <w:t xml:space="preserve">DESARROLLO </w:t>
+      </w:r>
+      <w:bookmarkStart w:id="67" w:name="_GoBack"/>
       <w:bookmarkEnd w:id="67"/>
+      <w:r>
+        <w:rPr>
+          <w:rStyle w:val="Ttulo1Car"/>
+        </w:rPr>
+        <w:t>METODOLÓGICO</w:t>
+      </w:r>
+      <w:bookmarkEnd w:id="66"/>
     </w:p>
     <w:p>
       <w:pPr>
@@ -27135,7 +27828,7 @@
         </w:rPr>
         <w:t xml:space="preserve">: </w:t>
       </w:r>
-      <w:hyperlink r:id="rId32" w:history="1">
+      <w:hyperlink r:id="rId33" w:history="1">
         <w:r>
           <w:rPr>
             <w:rStyle w:val="Hipervnculo"/>
@@ -27233,7 +27926,7 @@
         </w:rPr>
         <w:t>For an article in an edited book, use practice similar to that for </w:t>
       </w:r>
-      <w:hyperlink r:id="rId33" w:anchor="auth-ed/trans" w:history="1">
+      <w:hyperlink r:id="rId34" w:anchor="auth-ed/trans" w:history="1">
         <w:r>
           <w:rPr>
             <w:rStyle w:val="Hipervnculo"/>
@@ -27273,7 +27966,7 @@
         </w:rPr>
         <w:t>[Citation Number] Author name[s], "</w:t>
       </w:r>
-      <w:hyperlink r:id="rId34" w:anchor="title-art" w:history="1">
+      <w:hyperlink r:id="rId35" w:anchor="title-art" w:history="1">
         <w:r>
           <w:rPr>
             <w:rStyle w:val="Hipervnculo"/>
@@ -27292,7 +27985,7 @@
         </w:rPr>
         <w:t>," in  </w:t>
       </w:r>
-      <w:hyperlink r:id="rId35" w:anchor="title" w:history="1">
+      <w:hyperlink r:id="rId36" w:anchor="title" w:history="1">
         <w:r>
           <w:rPr>
             <w:rStyle w:val="Hipervnculo"/>
@@ -27311,7 +28004,7 @@
         </w:rPr>
         <w:t>, </w:t>
       </w:r>
-      <w:hyperlink r:id="rId36" w:anchor="auth-ed/trans" w:history="1">
+      <w:hyperlink r:id="rId37" w:anchor="auth-ed/trans" w:history="1">
         <w:r>
           <w:rPr>
             <w:rStyle w:val="Hipervnculo"/>
@@ -27330,7 +28023,7 @@
         </w:rPr>
         <w:t>, publication location: publisher, year, </w:t>
       </w:r>
-      <w:hyperlink r:id="rId37" w:anchor="pages" w:history="1">
+      <w:hyperlink r:id="rId38" w:anchor="pages" w:history="1">
         <w:r>
           <w:rPr>
             <w:rStyle w:val="Hipervnculo"/>
@@ -27504,7 +28197,7 @@
         </w:rPr>
         <w:t>[Citation Number] Author name[s], "</w:t>
       </w:r>
-      <w:hyperlink r:id="rId38" w:anchor="title-art" w:history="1">
+      <w:hyperlink r:id="rId39" w:anchor="title-art" w:history="1">
         <w:r>
           <w:rPr>
             <w:rStyle w:val="Hipervnculo"/>
@@ -27533,7 +28226,7 @@
         </w:rPr>
         <w:t>,"</w:t>
       </w:r>
-      <w:hyperlink r:id="rId39" w:anchor="title-per" w:history="1">
+      <w:hyperlink r:id="rId40" w:anchor="title-per" w:history="1">
         <w:r>
           <w:rPr>
             <w:rStyle w:val="Hipervnculo"/>
@@ -27562,7 +28255,7 @@
         </w:rPr>
         <w:t> , </w:t>
       </w:r>
-      <w:hyperlink r:id="rId40" w:anchor="volume" w:history="1">
+      <w:hyperlink r:id="rId41" w:anchor="volume" w:history="1">
         <w:r>
           <w:rPr>
             <w:rStyle w:val="Hipervnculo"/>
@@ -27601,7 +28294,7 @@
         </w:rPr>
         <w:t>, </w:t>
       </w:r>
-      <w:hyperlink r:id="rId41" w:anchor="pages" w:history="1">
+      <w:hyperlink r:id="rId42" w:anchor="pages" w:history="1">
         <w:r>
           <w:rPr>
             <w:rStyle w:val="Hipervnculo"/>
@@ -27821,7 +28514,7 @@
         </w:rPr>
         <w:t>[Citation Number] Author name[s], "</w:t>
       </w:r>
-      <w:hyperlink r:id="rId42" w:anchor="title-art" w:history="1">
+      <w:hyperlink r:id="rId43" w:anchor="title-art" w:history="1">
         <w:r>
           <w:rPr>
             <w:rStyle w:val="Hipervnculo"/>
@@ -27850,7 +28543,7 @@
         </w:rPr>
         <w:t>,"</w:t>
       </w:r>
-      <w:hyperlink r:id="rId43" w:anchor="title-per" w:history="1">
+      <w:hyperlink r:id="rId44" w:anchor="title-per" w:history="1">
         <w:r>
           <w:rPr>
             <w:rStyle w:val="Hipervnculo"/>
@@ -27879,7 +28572,7 @@
         </w:rPr>
         <w:t> , </w:t>
       </w:r>
-      <w:hyperlink r:id="rId44" w:anchor="volume" w:history="1">
+      <w:hyperlink r:id="rId45" w:anchor="volume" w:history="1">
         <w:r>
           <w:rPr>
             <w:rStyle w:val="Hipervnculo"/>
@@ -27918,7 +28611,7 @@
         </w:rPr>
         <w:t>, </w:t>
       </w:r>
-      <w:hyperlink r:id="rId45" w:anchor="pages" w:history="1">
+      <w:hyperlink r:id="rId46" w:anchor="pages" w:history="1">
         <w:r>
           <w:rPr>
             <w:rStyle w:val="Hipervnculo"/>
@@ -28065,7 +28758,7 @@
         </w:rPr>
         <w:t>[Citation Number] Author name[s], "</w:t>
       </w:r>
-      <w:hyperlink r:id="rId46" w:anchor="title-art" w:history="1">
+      <w:hyperlink r:id="rId47" w:anchor="title-art" w:history="1">
         <w:r>
           <w:rPr>
             <w:rStyle w:val="Hipervnculo"/>
@@ -28094,7 +28787,7 @@
         </w:rPr>
         <w:t>,"</w:t>
       </w:r>
-      <w:hyperlink r:id="rId47" w:anchor="title-per" w:history="1">
+      <w:hyperlink r:id="rId48" w:anchor="title-per" w:history="1">
         <w:r>
           <w:rPr>
             <w:rStyle w:val="Hipervnculo"/>
@@ -28123,7 +28816,7 @@
         </w:rPr>
         <w:t>, </w:t>
       </w:r>
-      <w:hyperlink r:id="rId48" w:anchor="volume" w:history="1">
+      <w:hyperlink r:id="rId49" w:anchor="volume" w:history="1">
         <w:r>
           <w:rPr>
             <w:rStyle w:val="Hipervnculo"/>
@@ -28162,7 +28855,7 @@
         </w:rPr>
         <w:t>, </w:t>
       </w:r>
-      <w:hyperlink r:id="rId49" w:anchor="pages" w:history="1">
+      <w:hyperlink r:id="rId50" w:anchor="pages" w:history="1">
         <w:r>
           <w:rPr>
             <w:rStyle w:val="Hipervnculo"/>
@@ -28432,7 +29125,7 @@
         </w:rPr>
         <w:t>Treat an unpublished paper presented as a conference in the following manner: [Citation Number] Author name[s], "</w:t>
       </w:r>
-      <w:hyperlink r:id="rId50" w:anchor="title-art" w:history="1">
+      <w:hyperlink r:id="rId51" w:anchor="title-art" w:history="1">
         <w:r>
           <w:rPr>
             <w:rStyle w:val="Hipervnculo"/>
@@ -28746,7 +29439,7 @@
         </w:rPr>
         <w:t>[1]</w:t>
       </w:r>
-      <w:hyperlink r:id="rId51" w:history="1">
+      <w:hyperlink r:id="rId52" w:history="1">
         <w:r>
           <w:rPr>
             <w:rStyle w:val="Hipervnculo"/>
@@ -28769,7 +29462,7 @@
         </w:rPr>
         <w:t>[2]</w:t>
       </w:r>
-      <w:hyperlink r:id="rId52" w:history="1">
+      <w:hyperlink r:id="rId53" w:history="1">
         <w:r>
           <w:rPr>
             <w:rStyle w:val="Hipervnculo"/>
@@ -28807,7 +29500,7 @@
         </w:rPr>
         <w:t xml:space="preserve">[4] </w:t>
       </w:r>
-      <w:hyperlink r:id="rId53" w:history="1">
+      <w:hyperlink r:id="rId54" w:history="1">
         <w:r>
           <w:rPr>
             <w:rStyle w:val="Hipervnculo"/>
@@ -28834,7 +29527,7 @@
       <w:r>
         <w:t>[5]</w:t>
       </w:r>
-      <w:hyperlink r:id="rId54" w:history="1">
+      <w:hyperlink r:id="rId55" w:history="1">
         <w:r>
           <w:rPr>
             <w:rStyle w:val="Hipervnculo"/>
@@ -28864,7 +29557,7 @@
         </w:rPr>
         <w:t>[6]</w:t>
       </w:r>
-      <w:hyperlink r:id="rId55" w:history="1">
+      <w:hyperlink r:id="rId56" w:history="1">
         <w:r>
           <w:rPr>
             <w:rStyle w:val="Hipervnculo"/>
@@ -29239,7 +29932,7 @@
         </w:rPr>
         <w:t xml:space="preserve">[20] </w:t>
       </w:r>
-      <w:hyperlink r:id="rId56" w:history="1">
+      <w:hyperlink r:id="rId57" w:history="1">
         <w:r>
           <w:rPr>
             <w:rStyle w:val="Hipervnculo"/>
@@ -29264,7 +29957,7 @@
         </w:rPr>
         <w:t xml:space="preserve">[21] </w:t>
       </w:r>
-      <w:hyperlink r:id="rId57" w:history="1">
+      <w:hyperlink r:id="rId58" w:history="1">
         <w:r>
           <w:rPr>
             <w:rStyle w:val="Hipervnculo"/>
@@ -29339,7 +30032,7 @@
           <w:lang w:val="en-US"/>
         </w:rPr>
       </w:pPr>
-      <w:hyperlink r:id="rId58" w:history="1">
+      <w:hyperlink r:id="rId59" w:history="1">
         <w:r>
           <w:rPr>
             <w:rStyle w:val="Hipervnculo"/>
@@ -29367,7 +30060,7 @@
         </w:rPr>
         <w:t xml:space="preserve"> </w:t>
       </w:r>
-      <w:hyperlink r:id="rId59" w:history="1">
+      <w:hyperlink r:id="rId60" w:history="1">
         <w:r>
           <w:rPr>
             <w:rStyle w:val="Hipervnculo"/>
@@ -29457,7 +30150,7 @@
         </w:rPr>
         <w:t xml:space="preserve">2594–2603 (2016). </w:t>
       </w:r>
-      <w:hyperlink r:id="rId60" w:history="1">
+      <w:hyperlink r:id="rId61" w:history="1">
         <w:r>
           <w:rPr>
             <w:rStyle w:val="Hipervnculo"/>
@@ -29475,7 +30168,7 @@
           <w:lang w:val="en-US"/>
         </w:rPr>
       </w:pPr>
-      <w:hyperlink r:id="rId61" w:history="1">
+      <w:hyperlink r:id="rId62" w:history="1">
         <w:r>
           <w:rPr>
             <w:rStyle w:val="Hipervnculo"/>
@@ -29528,7 +30221,7 @@
         </w:rPr>
         <w:t xml:space="preserve"> </w:t>
       </w:r>
-      <w:hyperlink r:id="rId62" w:history="1">
+      <w:hyperlink r:id="rId63" w:history="1">
         <w:r>
           <w:rPr>
             <w:rStyle w:val="Hipervnculo"/>
@@ -29550,7 +30243,7 @@
         </w:rPr>
         <w:t xml:space="preserve">[28] </w:t>
       </w:r>
-      <w:hyperlink r:id="rId63" w:history="1">
+      <w:hyperlink r:id="rId64" w:history="1">
         <w:r>
           <w:rPr>
             <w:rStyle w:val="Hipervnculo"/>
@@ -29572,7 +30265,7 @@
         </w:rPr>
         <w:t xml:space="preserve">[29] </w:t>
       </w:r>
-      <w:hyperlink r:id="rId64" w:anchor="sklearn.metrics.f1_score" w:history="1">
+      <w:hyperlink r:id="rId65" w:anchor="sklearn.metrics.f1_score" w:history="1">
         <w:r>
           <w:rPr>
             <w:rStyle w:val="Hipervnculo"/>
@@ -29594,7 +30287,7 @@
         </w:rPr>
         <w:t xml:space="preserve">[30] </w:t>
       </w:r>
-      <w:hyperlink r:id="rId65" w:anchor="sklearn.metrics.hamming_loss" w:history="1">
+      <w:hyperlink r:id="rId66" w:anchor="sklearn.metrics.hamming_loss" w:history="1">
         <w:r>
           <w:rPr>
             <w:rStyle w:val="Hipervnculo"/>
@@ -29616,7 +30309,7 @@
         </w:rPr>
         <w:t xml:space="preserve">[31] </w:t>
       </w:r>
-      <w:hyperlink r:id="rId66" w:anchor="sklearn.metrics.jaccard_score" w:history="1">
+      <w:hyperlink r:id="rId67" w:anchor="sklearn.metrics.jaccard_score" w:history="1">
         <w:r>
           <w:rPr>
             <w:rStyle w:val="Hipervnculo"/>
@@ -29638,14 +30331,14 @@
         </w:rPr>
         <w:t xml:space="preserve">[32] </w:t>
       </w:r>
-      <w:hyperlink r:id="rId67" w:history="1">
+      <w:hyperlink r:id="rId68" w:history="1">
         <w:r>
           <w:rPr>
             <w:lang w:val="en-US"/>
           </w:rPr>
           <w:t xml:space="preserve"> </w:t>
         </w:r>
-        <w:hyperlink r:id="rId68" w:history="1">
+        <w:hyperlink r:id="rId69" w:history="1">
           <w:r>
             <w:rPr>
               <w:rStyle w:val="Hipervnculo"/>
@@ -29685,7 +30378,7 @@
         </w:rPr>
         <w:t xml:space="preserve">[34] </w:t>
       </w:r>
-      <w:hyperlink r:id="rId69" w:history="1">
+      <w:hyperlink r:id="rId70" w:history="1">
         <w:r>
           <w:rPr>
             <w:rStyle w:val="Hipervnculo"/>
@@ -29707,7 +30400,7 @@
         </w:rPr>
         <w:t xml:space="preserve">[35] </w:t>
       </w:r>
-      <w:hyperlink r:id="rId70" w:history="1">
+      <w:hyperlink r:id="rId71" w:history="1">
         <w:r>
           <w:rPr>
             <w:rStyle w:val="Hipervnculo"/>
@@ -29729,7 +30422,7 @@
         </w:rPr>
         <w:t xml:space="preserve">[36] </w:t>
       </w:r>
-      <w:hyperlink r:id="rId71" w:history="1">
+      <w:hyperlink r:id="rId72" w:history="1">
         <w:r>
           <w:rPr>
             <w:rStyle w:val="Hipervnculo"/>
@@ -29751,7 +30444,7 @@
         </w:rPr>
         <w:t xml:space="preserve">[37] </w:t>
       </w:r>
-      <w:hyperlink r:id="rId72" w:history="1">
+      <w:hyperlink r:id="rId73" w:history="1">
         <w:r>
           <w:rPr>
             <w:rStyle w:val="Hipervnculo"/>
@@ -29773,7 +30466,7 @@
         </w:rPr>
         <w:t xml:space="preserve">[38] </w:t>
       </w:r>
-      <w:hyperlink r:id="rId73" w:history="1">
+      <w:hyperlink r:id="rId74" w:history="1">
         <w:r>
           <w:rPr>
             <w:rStyle w:val="Hipervnculo"/>
@@ -29796,7 +30489,7 @@
         <w:lastRenderedPageBreak/>
         <w:t xml:space="preserve">[39] </w:t>
       </w:r>
-      <w:hyperlink r:id="rId74" w:history="1">
+      <w:hyperlink r:id="rId75" w:history="1">
         <w:r>
           <w:rPr>
             <w:rStyle w:val="Hipervnculo"/>
@@ -29818,7 +30511,7 @@
         </w:rPr>
         <w:t xml:space="preserve">[40] </w:t>
       </w:r>
-      <w:hyperlink r:id="rId75" w:history="1">
+      <w:hyperlink r:id="rId76" w:history="1">
         <w:r>
           <w:rPr>
             <w:rStyle w:val="Hipervnculo"/>
@@ -29840,7 +30533,7 @@
         </w:rPr>
         <w:t xml:space="preserve">[41] </w:t>
       </w:r>
-      <w:hyperlink r:id="rId76" w:history="1">
+      <w:hyperlink r:id="rId77" w:history="1">
         <w:r>
           <w:rPr>
             <w:rStyle w:val="Hipervnculo"/>
@@ -29862,7 +30555,7 @@
         </w:rPr>
         <w:t xml:space="preserve">[42] </w:t>
       </w:r>
-      <w:hyperlink r:id="rId77" w:history="1">
+      <w:hyperlink r:id="rId78" w:history="1">
         <w:r>
           <w:rPr>
             <w:rStyle w:val="Hipervnculo"/>
@@ -29884,7 +30577,7 @@
         </w:rPr>
         <w:t xml:space="preserve">[43] </w:t>
       </w:r>
-      <w:hyperlink r:id="rId78" w:history="1">
+      <w:hyperlink r:id="rId79" w:history="1">
         <w:r>
           <w:rPr>
             <w:rStyle w:val="Hipervnculo"/>
@@ -29906,7 +30599,7 @@
         </w:rPr>
         <w:t xml:space="preserve">[44] </w:t>
       </w:r>
-      <w:hyperlink r:id="rId79" w:history="1">
+      <w:hyperlink r:id="rId80" w:history="1">
         <w:r>
           <w:rPr>
             <w:rStyle w:val="Hipervnculo"/>
@@ -29988,7 +30681,7 @@
       </w:r>
     </w:p>
     <w:sectPr>
-      <w:footerReference w:type="default" r:id="rId80"/>
+      <w:footerReference w:type="default" r:id="rId81"/>
       <w:pgSz w:w="12240" w:h="15840" w:code="1"/>
       <w:pgMar w:top="1417" w:right="1701" w:bottom="1417" w:left="1701" w:header="708" w:footer="708" w:gutter="0"/>
       <w:cols w:space="708"/>
@@ -37162,6 +37855,7 @@
     <w:rsid w:val="00544EF8"/>
     <w:rsid w:val="005F60A7"/>
     <w:rsid w:val="00805BC1"/>
+    <w:rsid w:val="00956EFB"/>
     <w:rsid w:val="009659A7"/>
     <w:rsid w:val="009D4B54"/>
     <w:rsid w:val="00B73DEB"/>
@@ -37872,7 +38566,7 @@
 </file>
 
 <file path=customXml/itemProps1.xml><?xml version="1.0" encoding="utf-8"?>
-<ds:datastoreItem xmlns:ds="http://schemas.openxmlformats.org/officeDocument/2006/customXml" ds:itemID="{DEEE2056-1B3A-4DAD-8832-E08FE4BCB1A0}">
+<ds:datastoreItem xmlns:ds="http://schemas.openxmlformats.org/officeDocument/2006/customXml" ds:itemID="{9B3C2526-4483-4D2C-AC1E-F857C6818D27}">
   <ds:schemaRefs>
     <ds:schemaRef ds:uri="http://schemas.openxmlformats.org/officeDocument/2006/bibliography"/>
   </ds:schemaRefs>

</xml_diff>